<commit_message>
Added to the readme file
I have updated the readme to reflect the work I have have done as well
as a user manual to run the code. I have also updated my report to add
links to my uml diagrams and video demo.
</commit_message>
<xml_diff>
--- a/Interim Report.docx
+++ b/Interim Report.docx
@@ -713,7 +713,7 @@
           <w:rFonts w:ascii="Calibri" w:hAnsi="Calibri" w:cs="Calibri"/>
           <w:noProof/>
         </w:rPr>
-        <w:t>November 23, 2023</w:t>
+        <w:t>November 27, 2023</w:t>
       </w:r>
       <w:r>
         <w:rPr>
@@ -791,7 +791,10 @@
         <w:t>Word Count:</w:t>
       </w:r>
       <w:r>
-        <w:t xml:space="preserve"> 10,616</w:t>
+        <w:t xml:space="preserve"> </w:t>
+      </w:r>
+      <w:r>
+        <w:t>9,878</w:t>
       </w:r>
     </w:p>
     <w:p/>
@@ -850,7 +853,7 @@
       <w:r>
         <w:fldChar w:fldCharType="separate"/>
       </w:r>
-      <w:hyperlink w:anchor="_Toc150957654" w:history="1">
+      <w:hyperlink w:anchor="_Toc151984563" w:history="1">
         <w:r>
           <w:rPr>
             <w:rStyle w:val="Hyperlink"/>
@@ -896,7 +899,7 @@
             <w:noProof/>
             <w:webHidden/>
           </w:rPr>
-          <w:instrText xml:space="preserve"> PAGEREF _Toc150957654 \h </w:instrText>
+          <w:instrText xml:space="preserve"> PAGEREF _Toc151984563 \h </w:instrText>
         </w:r>
         <w:r>
           <w:rPr>
@@ -940,7 +943,7 @@
           <w14:ligatures w14:val="standardContextual"/>
         </w:rPr>
       </w:pPr>
-      <w:hyperlink w:anchor="_Toc150957655" w:history="1">
+      <w:hyperlink w:anchor="_Toc151984564" w:history="1">
         <w:r>
           <w:rPr>
             <w:rStyle w:val="Hyperlink"/>
@@ -986,7 +989,7 @@
             <w:noProof/>
             <w:webHidden/>
           </w:rPr>
-          <w:instrText xml:space="preserve"> PAGEREF _Toc150957655 \h </w:instrText>
+          <w:instrText xml:space="preserve"> PAGEREF _Toc151984564 \h </w:instrText>
         </w:r>
         <w:r>
           <w:rPr>
@@ -1030,7 +1033,7 @@
           <w14:ligatures w14:val="standardContextual"/>
         </w:rPr>
       </w:pPr>
-      <w:hyperlink w:anchor="_Toc150957656" w:history="1">
+      <w:hyperlink w:anchor="_Toc151984565" w:history="1">
         <w:r>
           <w:rPr>
             <w:rStyle w:val="Hyperlink"/>
@@ -1076,7 +1079,7 @@
             <w:noProof/>
             <w:webHidden/>
           </w:rPr>
-          <w:instrText xml:space="preserve"> PAGEREF _Toc150957656 \h </w:instrText>
+          <w:instrText xml:space="preserve"> PAGEREF _Toc151984565 \h </w:instrText>
         </w:r>
         <w:r>
           <w:rPr>
@@ -1120,7 +1123,7 @@
           <w14:ligatures w14:val="standardContextual"/>
         </w:rPr>
       </w:pPr>
-      <w:hyperlink w:anchor="_Toc150957657" w:history="1">
+      <w:hyperlink w:anchor="_Toc151984566" w:history="1">
         <w:r>
           <w:rPr>
             <w:rStyle w:val="Hyperlink"/>
@@ -1166,7 +1169,7 @@
             <w:noProof/>
             <w:webHidden/>
           </w:rPr>
-          <w:instrText xml:space="preserve"> PAGEREF _Toc150957657 \h </w:instrText>
+          <w:instrText xml:space="preserve"> PAGEREF _Toc151984566 \h </w:instrText>
         </w:r>
         <w:r>
           <w:rPr>
@@ -1213,7 +1216,7 @@
           <w14:ligatures w14:val="standardContextual"/>
         </w:rPr>
       </w:pPr>
-      <w:hyperlink w:anchor="_Toc150957658" w:history="1">
+      <w:hyperlink w:anchor="_Toc151984567" w:history="1">
         <w:r>
           <w:rPr>
             <w:rStyle w:val="Hyperlink"/>
@@ -1259,7 +1262,7 @@
             <w:noProof/>
             <w:webHidden/>
           </w:rPr>
-          <w:instrText xml:space="preserve"> PAGEREF _Toc150957658 \h </w:instrText>
+          <w:instrText xml:space="preserve"> PAGEREF _Toc151984567 \h </w:instrText>
         </w:r>
         <w:r>
           <w:rPr>
@@ -1303,7 +1306,7 @@
           <w14:ligatures w14:val="standardContextual"/>
         </w:rPr>
       </w:pPr>
-      <w:hyperlink w:anchor="_Toc150957659" w:history="1">
+      <w:hyperlink w:anchor="_Toc151984568" w:history="1">
         <w:r>
           <w:rPr>
             <w:rStyle w:val="Hyperlink"/>
@@ -1349,7 +1352,7 @@
             <w:noProof/>
             <w:webHidden/>
           </w:rPr>
-          <w:instrText xml:space="preserve"> PAGEREF _Toc150957659 \h </w:instrText>
+          <w:instrText xml:space="preserve"> PAGEREF _Toc151984568 \h </w:instrText>
         </w:r>
         <w:r>
           <w:rPr>
@@ -1393,7 +1396,7 @@
           <w14:ligatures w14:val="standardContextual"/>
         </w:rPr>
       </w:pPr>
-      <w:hyperlink w:anchor="_Toc150957660" w:history="1">
+      <w:hyperlink w:anchor="_Toc151984569" w:history="1">
         <w:r>
           <w:rPr>
             <w:rStyle w:val="Hyperlink"/>
@@ -1439,7 +1442,7 @@
             <w:noProof/>
             <w:webHidden/>
           </w:rPr>
-          <w:instrText xml:space="preserve"> PAGEREF _Toc150957660 \h </w:instrText>
+          <w:instrText xml:space="preserve"> PAGEREF _Toc151984569 \h </w:instrText>
         </w:r>
         <w:r>
           <w:rPr>
@@ -1483,7 +1486,7 @@
           <w14:ligatures w14:val="standardContextual"/>
         </w:rPr>
       </w:pPr>
-      <w:hyperlink w:anchor="_Toc150957661" w:history="1">
+      <w:hyperlink w:anchor="_Toc151984570" w:history="1">
         <w:r>
           <w:rPr>
             <w:rStyle w:val="Hyperlink"/>
@@ -1529,7 +1532,7 @@
             <w:noProof/>
             <w:webHidden/>
           </w:rPr>
-          <w:instrText xml:space="preserve"> PAGEREF _Toc150957661 \h </w:instrText>
+          <w:instrText xml:space="preserve"> PAGEREF _Toc151984570 \h </w:instrText>
         </w:r>
         <w:r>
           <w:rPr>
@@ -1573,7 +1576,7 @@
           <w14:ligatures w14:val="standardContextual"/>
         </w:rPr>
       </w:pPr>
-      <w:hyperlink w:anchor="_Toc150957662" w:history="1">
+      <w:hyperlink w:anchor="_Toc151984571" w:history="1">
         <w:r>
           <w:rPr>
             <w:rStyle w:val="Hyperlink"/>
@@ -1619,7 +1622,7 @@
             <w:noProof/>
             <w:webHidden/>
           </w:rPr>
-          <w:instrText xml:space="preserve"> PAGEREF _Toc150957662 \h </w:instrText>
+          <w:instrText xml:space="preserve"> PAGEREF _Toc151984571 \h </w:instrText>
         </w:r>
         <w:r>
           <w:rPr>
@@ -1663,7 +1666,7 @@
           <w14:ligatures w14:val="standardContextual"/>
         </w:rPr>
       </w:pPr>
-      <w:hyperlink w:anchor="_Toc150957663" w:history="1">
+      <w:hyperlink w:anchor="_Toc151984572" w:history="1">
         <w:r>
           <w:rPr>
             <w:rStyle w:val="Hyperlink"/>
@@ -1709,7 +1712,7 @@
             <w:noProof/>
             <w:webHidden/>
           </w:rPr>
-          <w:instrText xml:space="preserve"> PAGEREF _Toc150957663 \h </w:instrText>
+          <w:instrText xml:space="preserve"> PAGEREF _Toc151984572 \h </w:instrText>
         </w:r>
         <w:r>
           <w:rPr>
@@ -1753,7 +1756,7 @@
           <w14:ligatures w14:val="standardContextual"/>
         </w:rPr>
       </w:pPr>
-      <w:hyperlink w:anchor="_Toc150957664" w:history="1">
+      <w:hyperlink w:anchor="_Toc151984573" w:history="1">
         <w:r>
           <w:rPr>
             <w:rStyle w:val="Hyperlink"/>
@@ -1799,7 +1802,7 @@
             <w:noProof/>
             <w:webHidden/>
           </w:rPr>
-          <w:instrText xml:space="preserve"> PAGEREF _Toc150957664 \h </w:instrText>
+          <w:instrText xml:space="preserve"> PAGEREF _Toc151984573 \h </w:instrText>
         </w:r>
         <w:r>
           <w:rPr>
@@ -1846,7 +1849,7 @@
           <w14:ligatures w14:val="standardContextual"/>
         </w:rPr>
       </w:pPr>
-      <w:hyperlink w:anchor="_Toc150957665" w:history="1">
+      <w:hyperlink w:anchor="_Toc151984574" w:history="1">
         <w:r>
           <w:rPr>
             <w:rStyle w:val="Hyperlink"/>
@@ -1892,7 +1895,7 @@
             <w:noProof/>
             <w:webHidden/>
           </w:rPr>
-          <w:instrText xml:space="preserve"> PAGEREF _Toc150957665 \h </w:instrText>
+          <w:instrText xml:space="preserve"> PAGEREF _Toc151984574 \h </w:instrText>
         </w:r>
         <w:r>
           <w:rPr>
@@ -1936,7 +1939,7 @@
           <w14:ligatures w14:val="standardContextual"/>
         </w:rPr>
       </w:pPr>
-      <w:hyperlink w:anchor="_Toc150957666" w:history="1">
+      <w:hyperlink w:anchor="_Toc151984575" w:history="1">
         <w:r>
           <w:rPr>
             <w:rStyle w:val="Hyperlink"/>
@@ -1982,7 +1985,7 @@
             <w:noProof/>
             <w:webHidden/>
           </w:rPr>
-          <w:instrText xml:space="preserve"> PAGEREF _Toc150957666 \h </w:instrText>
+          <w:instrText xml:space="preserve"> PAGEREF _Toc151984575 \h </w:instrText>
         </w:r>
         <w:r>
           <w:rPr>
@@ -2026,7 +2029,7 @@
           <w14:ligatures w14:val="standardContextual"/>
         </w:rPr>
       </w:pPr>
-      <w:hyperlink w:anchor="_Toc150957667" w:history="1">
+      <w:hyperlink w:anchor="_Toc151984576" w:history="1">
         <w:r>
           <w:rPr>
             <w:rStyle w:val="Hyperlink"/>
@@ -2072,7 +2075,7 @@
             <w:noProof/>
             <w:webHidden/>
           </w:rPr>
-          <w:instrText xml:space="preserve"> PAGEREF _Toc150957667 \h </w:instrText>
+          <w:instrText xml:space="preserve"> PAGEREF _Toc151984576 \h </w:instrText>
         </w:r>
         <w:r>
           <w:rPr>
@@ -2116,7 +2119,7 @@
           <w14:ligatures w14:val="standardContextual"/>
         </w:rPr>
       </w:pPr>
-      <w:hyperlink w:anchor="_Toc150957668" w:history="1">
+      <w:hyperlink w:anchor="_Toc151984577" w:history="1">
         <w:r>
           <w:rPr>
             <w:rStyle w:val="Hyperlink"/>
@@ -2162,7 +2165,7 @@
             <w:noProof/>
             <w:webHidden/>
           </w:rPr>
-          <w:instrText xml:space="preserve"> PAGEREF _Toc150957668 \h </w:instrText>
+          <w:instrText xml:space="preserve"> PAGEREF _Toc151984577 \h </w:instrText>
         </w:r>
         <w:r>
           <w:rPr>
@@ -2206,7 +2209,7 @@
           <w14:ligatures w14:val="standardContextual"/>
         </w:rPr>
       </w:pPr>
-      <w:hyperlink w:anchor="_Toc150957669" w:history="1">
+      <w:hyperlink w:anchor="_Toc151984578" w:history="1">
         <w:r>
           <w:rPr>
             <w:rStyle w:val="Hyperlink"/>
@@ -2252,7 +2255,7 @@
             <w:noProof/>
             <w:webHidden/>
           </w:rPr>
-          <w:instrText xml:space="preserve"> PAGEREF _Toc150957669 \h </w:instrText>
+          <w:instrText xml:space="preserve"> PAGEREF _Toc151984578 \h </w:instrText>
         </w:r>
         <w:r>
           <w:rPr>
@@ -2296,7 +2299,7 @@
           <w14:ligatures w14:val="standardContextual"/>
         </w:rPr>
       </w:pPr>
-      <w:hyperlink w:anchor="_Toc150957670" w:history="1">
+      <w:hyperlink w:anchor="_Toc151984579" w:history="1">
         <w:r>
           <w:rPr>
             <w:rStyle w:val="Hyperlink"/>
@@ -2342,7 +2345,7 @@
             <w:noProof/>
             <w:webHidden/>
           </w:rPr>
-          <w:instrText xml:space="preserve"> PAGEREF _Toc150957670 \h </w:instrText>
+          <w:instrText xml:space="preserve"> PAGEREF _Toc151984579 \h </w:instrText>
         </w:r>
         <w:r>
           <w:rPr>
@@ -2386,7 +2389,7 @@
           <w14:ligatures w14:val="standardContextual"/>
         </w:rPr>
       </w:pPr>
-      <w:hyperlink w:anchor="_Toc150957671" w:history="1">
+      <w:hyperlink w:anchor="_Toc151984580" w:history="1">
         <w:r>
           <w:rPr>
             <w:rStyle w:val="Hyperlink"/>
@@ -2432,7 +2435,7 @@
             <w:noProof/>
             <w:webHidden/>
           </w:rPr>
-          <w:instrText xml:space="preserve"> PAGEREF _Toc150957671 \h </w:instrText>
+          <w:instrText xml:space="preserve"> PAGEREF _Toc151984580 \h </w:instrText>
         </w:r>
         <w:r>
           <w:rPr>
@@ -2453,6 +2456,96 @@
             <w:webHidden/>
           </w:rPr>
           <w:t>16</w:t>
+        </w:r>
+        <w:r>
+          <w:rPr>
+            <w:noProof/>
+            <w:webHidden/>
+          </w:rPr>
+          <w:fldChar w:fldCharType="end"/>
+        </w:r>
+      </w:hyperlink>
+    </w:p>
+    <w:p>
+      <w:pPr>
+        <w:pStyle w:val="TOC2"/>
+        <w:rPr>
+          <w:rFonts w:asciiTheme="minorHAnsi" w:eastAsiaTheme="minorEastAsia" w:hAnsiTheme="minorHAnsi" w:cstheme="minorBidi"/>
+          <w:noProof/>
+          <w:kern w:val="2"/>
+          <w:sz w:val="22"/>
+          <w:szCs w:val="22"/>
+          <w:lang w:val="en-GB" w:eastAsia="en-GB"/>
+          <w14:ligatures w14:val="standardContextual"/>
+        </w:rPr>
+      </w:pPr>
+      <w:hyperlink w:anchor="_Toc151984581" w:history="1">
+        <w:r>
+          <w:rPr>
+            <w:rStyle w:val="Hyperlink"/>
+            <w:noProof/>
+          </w:rPr>
+          <w:t>3.7</w:t>
+        </w:r>
+        <w:r>
+          <w:rPr>
+            <w:rFonts w:asciiTheme="minorHAnsi" w:eastAsiaTheme="minorEastAsia" w:hAnsiTheme="minorHAnsi" w:cstheme="minorBidi"/>
+            <w:noProof/>
+            <w:kern w:val="2"/>
+            <w:sz w:val="22"/>
+            <w:szCs w:val="22"/>
+            <w:lang w:val="en-GB" w:eastAsia="en-GB"/>
+            <w14:ligatures w14:val="standardContextual"/>
+          </w:rPr>
+          <w:tab/>
+        </w:r>
+        <w:r>
+          <w:rPr>
+            <w:rStyle w:val="Hyperlink"/>
+            <w:noProof/>
+          </w:rPr>
+          <w:t>Conclusion</w:t>
+        </w:r>
+        <w:r>
+          <w:rPr>
+            <w:noProof/>
+            <w:webHidden/>
+          </w:rPr>
+          <w:tab/>
+        </w:r>
+        <w:r>
+          <w:rPr>
+            <w:noProof/>
+            <w:webHidden/>
+          </w:rPr>
+          <w:fldChar w:fldCharType="begin"/>
+        </w:r>
+        <w:r>
+          <w:rPr>
+            <w:noProof/>
+            <w:webHidden/>
+          </w:rPr>
+          <w:instrText xml:space="preserve"> PAGEREF _Toc151984581 \h </w:instrText>
+        </w:r>
+        <w:r>
+          <w:rPr>
+            <w:noProof/>
+            <w:webHidden/>
+          </w:rPr>
+        </w:r>
+        <w:r>
+          <w:rPr>
+            <w:noProof/>
+            <w:webHidden/>
+          </w:rPr>
+          <w:fldChar w:fldCharType="separate"/>
+        </w:r>
+        <w:r>
+          <w:rPr>
+            <w:noProof/>
+            <w:webHidden/>
+          </w:rPr>
+          <w:t>17</w:t>
         </w:r>
         <w:r>
           <w:rPr>
@@ -2479,7 +2572,7 @@
           <w14:ligatures w14:val="standardContextual"/>
         </w:rPr>
       </w:pPr>
-      <w:hyperlink w:anchor="_Toc150957672" w:history="1">
+      <w:hyperlink w:anchor="_Toc151984582" w:history="1">
         <w:r>
           <w:rPr>
             <w:rStyle w:val="Hyperlink"/>
@@ -2525,7 +2618,7 @@
             <w:noProof/>
             <w:webHidden/>
           </w:rPr>
-          <w:instrText xml:space="preserve"> PAGEREF _Toc150957672 \h </w:instrText>
+          <w:instrText xml:space="preserve"> PAGEREF _Toc151984582 \h </w:instrText>
         </w:r>
         <w:r>
           <w:rPr>
@@ -2569,7 +2662,7 @@
           <w14:ligatures w14:val="standardContextual"/>
         </w:rPr>
       </w:pPr>
-      <w:hyperlink w:anchor="_Toc150957673" w:history="1">
+      <w:hyperlink w:anchor="_Toc151984583" w:history="1">
         <w:r>
           <w:rPr>
             <w:rStyle w:val="Hyperlink"/>
@@ -2615,7 +2708,7 @@
             <w:noProof/>
             <w:webHidden/>
           </w:rPr>
-          <w:instrText xml:space="preserve"> PAGEREF _Toc150957673 \h </w:instrText>
+          <w:instrText xml:space="preserve"> PAGEREF _Toc151984583 \h </w:instrText>
         </w:r>
         <w:r>
           <w:rPr>
@@ -2659,7 +2752,7 @@
           <w14:ligatures w14:val="standardContextual"/>
         </w:rPr>
       </w:pPr>
-      <w:hyperlink w:anchor="_Toc150957674" w:history="1">
+      <w:hyperlink w:anchor="_Toc151984584" w:history="1">
         <w:r>
           <w:rPr>
             <w:rStyle w:val="Hyperlink"/>
@@ -2707,7 +2800,7 @@
             <w:noProof/>
             <w:webHidden/>
           </w:rPr>
-          <w:instrText xml:space="preserve"> PAGEREF _Toc150957674 \h </w:instrText>
+          <w:instrText xml:space="preserve"> PAGEREF _Toc151984584 \h </w:instrText>
         </w:r>
         <w:r>
           <w:rPr>
@@ -2754,7 +2847,7 @@
           <w14:ligatures w14:val="standardContextual"/>
         </w:rPr>
       </w:pPr>
-      <w:hyperlink w:anchor="_Toc150957675" w:history="1">
+      <w:hyperlink w:anchor="_Toc151984585" w:history="1">
         <w:r>
           <w:rPr>
             <w:rStyle w:val="Hyperlink"/>
@@ -2802,7 +2895,7 @@
             <w:noProof/>
             <w:webHidden/>
           </w:rPr>
-          <w:instrText xml:space="preserve"> PAGEREF _Toc150957675 \h </w:instrText>
+          <w:instrText xml:space="preserve"> PAGEREF _Toc151984585 \h </w:instrText>
         </w:r>
         <w:r>
           <w:rPr>
@@ -2846,7 +2939,7 @@
           <w14:ligatures w14:val="standardContextual"/>
         </w:rPr>
       </w:pPr>
-      <w:hyperlink w:anchor="_Toc150957676" w:history="1">
+      <w:hyperlink w:anchor="_Toc151984586" w:history="1">
         <w:r>
           <w:rPr>
             <w:rStyle w:val="Hyperlink"/>
@@ -2894,7 +2987,7 @@
             <w:noProof/>
             <w:webHidden/>
           </w:rPr>
-          <w:instrText xml:space="preserve"> PAGEREF _Toc150957676 \h </w:instrText>
+          <w:instrText xml:space="preserve"> PAGEREF _Toc151984586 \h </w:instrText>
         </w:r>
         <w:r>
           <w:rPr>
@@ -2938,7 +3031,7 @@
           <w14:ligatures w14:val="standardContextual"/>
         </w:rPr>
       </w:pPr>
-      <w:hyperlink w:anchor="_Toc150957677" w:history="1">
+      <w:hyperlink w:anchor="_Toc151984587" w:history="1">
         <w:r>
           <w:rPr>
             <w:rStyle w:val="Hyperlink"/>
@@ -2986,7 +3079,7 @@
             <w:noProof/>
             <w:webHidden/>
           </w:rPr>
-          <w:instrText xml:space="preserve"> PAGEREF _Toc150957677 \h </w:instrText>
+          <w:instrText xml:space="preserve"> PAGEREF _Toc151984587 \h </w:instrText>
         </w:r>
         <w:r>
           <w:rPr>
@@ -3030,7 +3123,7 @@
           <w14:ligatures w14:val="standardContextual"/>
         </w:rPr>
       </w:pPr>
-      <w:hyperlink w:anchor="_Toc150957678" w:history="1">
+      <w:hyperlink w:anchor="_Toc151984588" w:history="1">
         <w:r>
           <w:rPr>
             <w:rStyle w:val="Hyperlink"/>
@@ -3078,7 +3171,7 @@
             <w:noProof/>
             <w:webHidden/>
           </w:rPr>
-          <w:instrText xml:space="preserve"> PAGEREF _Toc150957678 \h </w:instrText>
+          <w:instrText xml:space="preserve"> PAGEREF _Toc151984588 \h </w:instrText>
         </w:r>
         <w:r>
           <w:rPr>
@@ -3122,7 +3215,7 @@
           <w14:ligatures w14:val="standardContextual"/>
         </w:rPr>
       </w:pPr>
-      <w:hyperlink w:anchor="_Toc150957679" w:history="1">
+      <w:hyperlink w:anchor="_Toc151984589" w:history="1">
         <w:r>
           <w:rPr>
             <w:rStyle w:val="Hyperlink"/>
@@ -3170,7 +3263,7 @@
             <w:noProof/>
             <w:webHidden/>
           </w:rPr>
-          <w:instrText xml:space="preserve"> PAGEREF _Toc150957679 \h </w:instrText>
+          <w:instrText xml:space="preserve"> PAGEREF _Toc151984589 \h </w:instrText>
         </w:r>
         <w:r>
           <w:rPr>
@@ -3214,7 +3307,7 @@
           <w14:ligatures w14:val="standardContextual"/>
         </w:rPr>
       </w:pPr>
-      <w:hyperlink w:anchor="_Toc150957680" w:history="1">
+      <w:hyperlink w:anchor="_Toc151984590" w:history="1">
         <w:r>
           <w:rPr>
             <w:rStyle w:val="Hyperlink"/>
@@ -3262,7 +3355,7 @@
             <w:noProof/>
             <w:webHidden/>
           </w:rPr>
-          <w:instrText xml:space="preserve"> PAGEREF _Toc150957680 \h </w:instrText>
+          <w:instrText xml:space="preserve"> PAGEREF _Toc151984590 \h </w:instrText>
         </w:r>
         <w:r>
           <w:rPr>
@@ -3283,6 +3376,98 @@
             <w:webHidden/>
           </w:rPr>
           <w:t>25</w:t>
+        </w:r>
+        <w:r>
+          <w:rPr>
+            <w:noProof/>
+            <w:webHidden/>
+          </w:rPr>
+          <w:fldChar w:fldCharType="end"/>
+        </w:r>
+      </w:hyperlink>
+    </w:p>
+    <w:p>
+      <w:pPr>
+        <w:pStyle w:val="TOC2"/>
+        <w:rPr>
+          <w:rFonts w:asciiTheme="minorHAnsi" w:eastAsiaTheme="minorEastAsia" w:hAnsiTheme="minorHAnsi" w:cstheme="minorBidi"/>
+          <w:noProof/>
+          <w:kern w:val="2"/>
+          <w:sz w:val="22"/>
+          <w:szCs w:val="22"/>
+          <w:lang w:val="en-GB" w:eastAsia="en-GB"/>
+          <w14:ligatures w14:val="standardContextual"/>
+        </w:rPr>
+      </w:pPr>
+      <w:hyperlink w:anchor="_Toc151984591" w:history="1">
+        <w:r>
+          <w:rPr>
+            <w:rStyle w:val="Hyperlink"/>
+            <w:noProof/>
+            <w:lang w:eastAsia="en-GB"/>
+          </w:rPr>
+          <w:t>5.6</w:t>
+        </w:r>
+        <w:r>
+          <w:rPr>
+            <w:rFonts w:asciiTheme="minorHAnsi" w:eastAsiaTheme="minorEastAsia" w:hAnsiTheme="minorHAnsi" w:cstheme="minorBidi"/>
+            <w:noProof/>
+            <w:kern w:val="2"/>
+            <w:sz w:val="22"/>
+            <w:szCs w:val="22"/>
+            <w:lang w:val="en-GB" w:eastAsia="en-GB"/>
+            <w14:ligatures w14:val="standardContextual"/>
+          </w:rPr>
+          <w:tab/>
+        </w:r>
+        <w:r>
+          <w:rPr>
+            <w:rStyle w:val="Hyperlink"/>
+            <w:noProof/>
+            <w:lang w:eastAsia="en-GB"/>
+          </w:rPr>
+          <w:t>Conclusion</w:t>
+        </w:r>
+        <w:r>
+          <w:rPr>
+            <w:noProof/>
+            <w:webHidden/>
+          </w:rPr>
+          <w:tab/>
+        </w:r>
+        <w:r>
+          <w:rPr>
+            <w:noProof/>
+            <w:webHidden/>
+          </w:rPr>
+          <w:fldChar w:fldCharType="begin"/>
+        </w:r>
+        <w:r>
+          <w:rPr>
+            <w:noProof/>
+            <w:webHidden/>
+          </w:rPr>
+          <w:instrText xml:space="preserve"> PAGEREF _Toc151984591 \h </w:instrText>
+        </w:r>
+        <w:r>
+          <w:rPr>
+            <w:noProof/>
+            <w:webHidden/>
+          </w:rPr>
+        </w:r>
+        <w:r>
+          <w:rPr>
+            <w:noProof/>
+            <w:webHidden/>
+          </w:rPr>
+          <w:fldChar w:fldCharType="separate"/>
+        </w:r>
+        <w:r>
+          <w:rPr>
+            <w:noProof/>
+            <w:webHidden/>
+          </w:rPr>
+          <w:t>27</w:t>
         </w:r>
         <w:r>
           <w:rPr>
@@ -3309,7 +3494,7 @@
           <w14:ligatures w14:val="standardContextual"/>
         </w:rPr>
       </w:pPr>
-      <w:hyperlink w:anchor="_Toc150957681" w:history="1">
+      <w:hyperlink w:anchor="_Toc151984592" w:history="1">
         <w:r>
           <w:rPr>
             <w:rStyle w:val="Hyperlink"/>
@@ -3357,7 +3542,7 @@
             <w:noProof/>
             <w:webHidden/>
           </w:rPr>
-          <w:instrText xml:space="preserve"> PAGEREF _Toc150957681 \h </w:instrText>
+          <w:instrText xml:space="preserve"> PAGEREF _Toc151984592 \h </w:instrText>
         </w:r>
         <w:r>
           <w:rPr>
@@ -3401,7 +3586,7 @@
           <w14:ligatures w14:val="standardContextual"/>
         </w:rPr>
       </w:pPr>
-      <w:hyperlink w:anchor="_Toc150957682" w:history="1">
+      <w:hyperlink w:anchor="_Toc151984593" w:history="1">
         <w:r>
           <w:rPr>
             <w:rStyle w:val="Hyperlink"/>
@@ -3428,7 +3613,7 @@
             <w:noProof/>
             <w:lang w:eastAsia="en-GB"/>
           </w:rPr>
-          <w:t>Testing and UML diagrams</w:t>
+          <w:t>Testing and Documentation</w:t>
         </w:r>
         <w:r>
           <w:rPr>
@@ -3449,7 +3634,7 @@
             <w:noProof/>
             <w:webHidden/>
           </w:rPr>
-          <w:instrText xml:space="preserve"> PAGEREF _Toc150957682 \h </w:instrText>
+          <w:instrText xml:space="preserve"> PAGEREF _Toc151984593 \h </w:instrText>
         </w:r>
         <w:r>
           <w:rPr>
@@ -3493,7 +3678,7 @@
           <w14:ligatures w14:val="standardContextual"/>
         </w:rPr>
       </w:pPr>
-      <w:hyperlink w:anchor="_Toc150957683" w:history="1">
+      <w:hyperlink w:anchor="_Toc151984594" w:history="1">
         <w:r>
           <w:rPr>
             <w:rStyle w:val="Hyperlink"/>
@@ -3520,7 +3705,7 @@
             <w:noProof/>
             <w:lang w:eastAsia="en-GB"/>
           </w:rPr>
-          <w:t>Documentation</w:t>
+          <w:t>Methodologies and Design Patterns</w:t>
         </w:r>
         <w:r>
           <w:rPr>
@@ -3541,7 +3726,7 @@
             <w:noProof/>
             <w:webHidden/>
           </w:rPr>
-          <w:instrText xml:space="preserve"> PAGEREF _Toc150957683 \h </w:instrText>
+          <w:instrText xml:space="preserve"> PAGEREF _Toc151984594 \h </w:instrText>
         </w:r>
         <w:r>
           <w:rPr>
@@ -3561,7 +3746,7 @@
             <w:noProof/>
             <w:webHidden/>
           </w:rPr>
-          <w:t>29</w:t>
+          <w:t>28</w:t>
         </w:r>
         <w:r>
           <w:rPr>
@@ -3588,7 +3773,7 @@
           <w14:ligatures w14:val="standardContextual"/>
         </w:rPr>
       </w:pPr>
-      <w:hyperlink w:anchor="_Toc150957684" w:history="1">
+      <w:hyperlink w:anchor="_Toc151984595" w:history="1">
         <w:r>
           <w:rPr>
             <w:rStyle w:val="Hyperlink"/>
@@ -3636,7 +3821,191 @@
             <w:noProof/>
             <w:webHidden/>
           </w:rPr>
-          <w:instrText xml:space="preserve"> PAGEREF _Toc150957684 \h </w:instrText>
+          <w:instrText xml:space="preserve"> PAGEREF _Toc151984595 \h </w:instrText>
+        </w:r>
+        <w:r>
+          <w:rPr>
+            <w:noProof/>
+            <w:webHidden/>
+          </w:rPr>
+        </w:r>
+        <w:r>
+          <w:rPr>
+            <w:noProof/>
+            <w:webHidden/>
+          </w:rPr>
+          <w:fldChar w:fldCharType="separate"/>
+        </w:r>
+        <w:r>
+          <w:rPr>
+            <w:noProof/>
+            <w:webHidden/>
+          </w:rPr>
+          <w:t>30</w:t>
+        </w:r>
+        <w:r>
+          <w:rPr>
+            <w:noProof/>
+            <w:webHidden/>
+          </w:rPr>
+          <w:fldChar w:fldCharType="end"/>
+        </w:r>
+      </w:hyperlink>
+    </w:p>
+    <w:p>
+      <w:pPr>
+        <w:pStyle w:val="TOC2"/>
+        <w:rPr>
+          <w:rFonts w:asciiTheme="minorHAnsi" w:eastAsiaTheme="minorEastAsia" w:hAnsiTheme="minorHAnsi" w:cstheme="minorBidi"/>
+          <w:noProof/>
+          <w:kern w:val="2"/>
+          <w:sz w:val="22"/>
+          <w:szCs w:val="22"/>
+          <w:lang w:val="en-GB" w:eastAsia="en-GB"/>
+          <w14:ligatures w14:val="standardContextual"/>
+        </w:rPr>
+      </w:pPr>
+      <w:hyperlink w:anchor="_Toc151984596" w:history="1">
+        <w:r>
+          <w:rPr>
+            <w:rStyle w:val="Hyperlink"/>
+            <w:noProof/>
+            <w:lang w:eastAsia="en-GB"/>
+          </w:rPr>
+          <w:t>7.1</w:t>
+        </w:r>
+        <w:r>
+          <w:rPr>
+            <w:rFonts w:asciiTheme="minorHAnsi" w:eastAsiaTheme="minorEastAsia" w:hAnsiTheme="minorHAnsi" w:cstheme="minorBidi"/>
+            <w:noProof/>
+            <w:kern w:val="2"/>
+            <w:sz w:val="22"/>
+            <w:szCs w:val="22"/>
+            <w:lang w:val="en-GB" w:eastAsia="en-GB"/>
+            <w14:ligatures w14:val="standardContextual"/>
+          </w:rPr>
+          <w:tab/>
+        </w:r>
+        <w:r>
+          <w:rPr>
+            <w:rStyle w:val="Hyperlink"/>
+            <w:noProof/>
+            <w:lang w:eastAsia="en-GB"/>
+          </w:rPr>
+          <w:t>Evaluation</w:t>
+        </w:r>
+        <w:r>
+          <w:rPr>
+            <w:noProof/>
+            <w:webHidden/>
+          </w:rPr>
+          <w:tab/>
+        </w:r>
+        <w:r>
+          <w:rPr>
+            <w:noProof/>
+            <w:webHidden/>
+          </w:rPr>
+          <w:fldChar w:fldCharType="begin"/>
+        </w:r>
+        <w:r>
+          <w:rPr>
+            <w:noProof/>
+            <w:webHidden/>
+          </w:rPr>
+          <w:instrText xml:space="preserve"> PAGEREF _Toc151984596 \h </w:instrText>
+        </w:r>
+        <w:r>
+          <w:rPr>
+            <w:noProof/>
+            <w:webHidden/>
+          </w:rPr>
+        </w:r>
+        <w:r>
+          <w:rPr>
+            <w:noProof/>
+            <w:webHidden/>
+          </w:rPr>
+          <w:fldChar w:fldCharType="separate"/>
+        </w:r>
+        <w:r>
+          <w:rPr>
+            <w:noProof/>
+            <w:webHidden/>
+          </w:rPr>
+          <w:t>30</w:t>
+        </w:r>
+        <w:r>
+          <w:rPr>
+            <w:noProof/>
+            <w:webHidden/>
+          </w:rPr>
+          <w:fldChar w:fldCharType="end"/>
+        </w:r>
+      </w:hyperlink>
+    </w:p>
+    <w:p>
+      <w:pPr>
+        <w:pStyle w:val="TOC2"/>
+        <w:rPr>
+          <w:rFonts w:asciiTheme="minorHAnsi" w:eastAsiaTheme="minorEastAsia" w:hAnsiTheme="minorHAnsi" w:cstheme="minorBidi"/>
+          <w:noProof/>
+          <w:kern w:val="2"/>
+          <w:sz w:val="22"/>
+          <w:szCs w:val="22"/>
+          <w:lang w:val="en-GB" w:eastAsia="en-GB"/>
+          <w14:ligatures w14:val="standardContextual"/>
+        </w:rPr>
+      </w:pPr>
+      <w:hyperlink w:anchor="_Toc151984597" w:history="1">
+        <w:r>
+          <w:rPr>
+            <w:rStyle w:val="Hyperlink"/>
+            <w:noProof/>
+            <w:lang w:eastAsia="en-GB"/>
+          </w:rPr>
+          <w:t>7.2</w:t>
+        </w:r>
+        <w:r>
+          <w:rPr>
+            <w:rFonts w:asciiTheme="minorHAnsi" w:eastAsiaTheme="minorEastAsia" w:hAnsiTheme="minorHAnsi" w:cstheme="minorBidi"/>
+            <w:noProof/>
+            <w:kern w:val="2"/>
+            <w:sz w:val="22"/>
+            <w:szCs w:val="22"/>
+            <w:lang w:val="en-GB" w:eastAsia="en-GB"/>
+            <w14:ligatures w14:val="standardContextual"/>
+          </w:rPr>
+          <w:tab/>
+        </w:r>
+        <w:r>
+          <w:rPr>
+            <w:rStyle w:val="Hyperlink"/>
+            <w:noProof/>
+            <w:lang w:eastAsia="en-GB"/>
+          </w:rPr>
+          <w:t>Planning and timescale</w:t>
+        </w:r>
+        <w:r>
+          <w:rPr>
+            <w:noProof/>
+            <w:webHidden/>
+          </w:rPr>
+          <w:tab/>
+        </w:r>
+        <w:r>
+          <w:rPr>
+            <w:noProof/>
+            <w:webHidden/>
+          </w:rPr>
+          <w:fldChar w:fldCharType="begin"/>
+        </w:r>
+        <w:r>
+          <w:rPr>
+            <w:noProof/>
+            <w:webHidden/>
+          </w:rPr>
+          <w:instrText xml:space="preserve"> PAGEREF _Toc151984597 \h </w:instrText>
         </w:r>
         <w:r>
           <w:rPr>
@@ -3683,7 +4052,7 @@
           <w14:ligatures w14:val="standardContextual"/>
         </w:rPr>
       </w:pPr>
-      <w:hyperlink w:anchor="_Toc150957685" w:history="1">
+      <w:hyperlink w:anchor="_Toc151984598" w:history="1">
         <w:r>
           <w:rPr>
             <w:rStyle w:val="Hyperlink"/>
@@ -3729,7 +4098,7 @@
             <w:noProof/>
             <w:webHidden/>
           </w:rPr>
-          <w:instrText xml:space="preserve"> PAGEREF _Toc150957685 \h </w:instrText>
+          <w:instrText xml:space="preserve"> PAGEREF _Toc151984598 \h </w:instrText>
         </w:r>
         <w:r>
           <w:rPr>
@@ -3749,7 +4118,7 @@
             <w:noProof/>
             <w:webHidden/>
           </w:rPr>
-          <w:t>31</w:t>
+          <w:t>32</w:t>
         </w:r>
         <w:r>
           <w:rPr>
@@ -3762,6 +4131,369 @@
     </w:p>
     <w:p>
       <w:pPr>
+        <w:pStyle w:val="TOC1"/>
+        <w:tabs>
+          <w:tab w:val="left" w:pos="1320"/>
+        </w:tabs>
+        <w:rPr>
+          <w:rFonts w:asciiTheme="minorHAnsi" w:eastAsiaTheme="minorEastAsia" w:hAnsiTheme="minorHAnsi" w:cstheme="minorBidi"/>
+          <w:bCs w:val="0"/>
+          <w:noProof/>
+          <w:kern w:val="2"/>
+          <w:szCs w:val="22"/>
+          <w:lang w:eastAsia="en-GB"/>
+          <w14:ligatures w14:val="standardContextual"/>
+        </w:rPr>
+      </w:pPr>
+      <w:hyperlink w:anchor="_Toc151984599" w:history="1">
+        <w:r>
+          <w:rPr>
+            <w:rStyle w:val="Hyperlink"/>
+            <w:noProof/>
+          </w:rPr>
+          <w:t>Chapter 9:</w:t>
+        </w:r>
+        <w:r>
+          <w:rPr>
+            <w:rFonts w:asciiTheme="minorHAnsi" w:eastAsiaTheme="minorEastAsia" w:hAnsiTheme="minorHAnsi" w:cstheme="minorBidi"/>
+            <w:bCs w:val="0"/>
+            <w:noProof/>
+            <w:kern w:val="2"/>
+            <w:szCs w:val="22"/>
+            <w:lang w:eastAsia="en-GB"/>
+            <w14:ligatures w14:val="standardContextual"/>
+          </w:rPr>
+          <w:tab/>
+        </w:r>
+        <w:r>
+          <w:rPr>
+            <w:rStyle w:val="Hyperlink"/>
+            <w:noProof/>
+          </w:rPr>
+          <w:t>Appendix</w:t>
+        </w:r>
+        <w:r>
+          <w:rPr>
+            <w:noProof/>
+            <w:webHidden/>
+          </w:rPr>
+          <w:tab/>
+        </w:r>
+        <w:r>
+          <w:rPr>
+            <w:noProof/>
+            <w:webHidden/>
+          </w:rPr>
+          <w:fldChar w:fldCharType="begin"/>
+        </w:r>
+        <w:r>
+          <w:rPr>
+            <w:noProof/>
+            <w:webHidden/>
+          </w:rPr>
+          <w:instrText xml:space="preserve"> PAGEREF _Toc151984599 \h </w:instrText>
+        </w:r>
+        <w:r>
+          <w:rPr>
+            <w:noProof/>
+            <w:webHidden/>
+          </w:rPr>
+        </w:r>
+        <w:r>
+          <w:rPr>
+            <w:noProof/>
+            <w:webHidden/>
+          </w:rPr>
+          <w:fldChar w:fldCharType="separate"/>
+        </w:r>
+        <w:r>
+          <w:rPr>
+            <w:noProof/>
+            <w:webHidden/>
+          </w:rPr>
+          <w:t>34</w:t>
+        </w:r>
+        <w:r>
+          <w:rPr>
+            <w:noProof/>
+            <w:webHidden/>
+          </w:rPr>
+          <w:fldChar w:fldCharType="end"/>
+        </w:r>
+      </w:hyperlink>
+    </w:p>
+    <w:p>
+      <w:pPr>
+        <w:pStyle w:val="TOC2"/>
+        <w:rPr>
+          <w:rFonts w:asciiTheme="minorHAnsi" w:eastAsiaTheme="minorEastAsia" w:hAnsiTheme="minorHAnsi" w:cstheme="minorBidi"/>
+          <w:noProof/>
+          <w:kern w:val="2"/>
+          <w:sz w:val="22"/>
+          <w:szCs w:val="22"/>
+          <w:lang w:val="en-GB" w:eastAsia="en-GB"/>
+          <w14:ligatures w14:val="standardContextual"/>
+        </w:rPr>
+      </w:pPr>
+      <w:hyperlink w:anchor="_Toc151984600" w:history="1">
+        <w:r>
+          <w:rPr>
+            <w:rStyle w:val="Hyperlink"/>
+            <w:noProof/>
+          </w:rPr>
+          <w:t>9.1</w:t>
+        </w:r>
+        <w:r>
+          <w:rPr>
+            <w:rFonts w:asciiTheme="minorHAnsi" w:eastAsiaTheme="minorEastAsia" w:hAnsiTheme="minorHAnsi" w:cstheme="minorBidi"/>
+            <w:noProof/>
+            <w:kern w:val="2"/>
+            <w:sz w:val="22"/>
+            <w:szCs w:val="22"/>
+            <w:lang w:val="en-GB" w:eastAsia="en-GB"/>
+            <w14:ligatures w14:val="standardContextual"/>
+          </w:rPr>
+          <w:tab/>
+        </w:r>
+        <w:r>
+          <w:rPr>
+            <w:rStyle w:val="Hyperlink"/>
+            <w:noProof/>
+          </w:rPr>
+          <w:t>Diary</w:t>
+        </w:r>
+        <w:r>
+          <w:rPr>
+            <w:noProof/>
+            <w:webHidden/>
+          </w:rPr>
+          <w:tab/>
+        </w:r>
+        <w:r>
+          <w:rPr>
+            <w:noProof/>
+            <w:webHidden/>
+          </w:rPr>
+          <w:fldChar w:fldCharType="begin"/>
+        </w:r>
+        <w:r>
+          <w:rPr>
+            <w:noProof/>
+            <w:webHidden/>
+          </w:rPr>
+          <w:instrText xml:space="preserve"> PAGEREF _Toc151984600 \h </w:instrText>
+        </w:r>
+        <w:r>
+          <w:rPr>
+            <w:noProof/>
+            <w:webHidden/>
+          </w:rPr>
+        </w:r>
+        <w:r>
+          <w:rPr>
+            <w:noProof/>
+            <w:webHidden/>
+          </w:rPr>
+          <w:fldChar w:fldCharType="separate"/>
+        </w:r>
+        <w:r>
+          <w:rPr>
+            <w:noProof/>
+            <w:webHidden/>
+          </w:rPr>
+          <w:t>34</w:t>
+        </w:r>
+        <w:r>
+          <w:rPr>
+            <w:noProof/>
+            <w:webHidden/>
+          </w:rPr>
+          <w:fldChar w:fldCharType="end"/>
+        </w:r>
+      </w:hyperlink>
+    </w:p>
+    <w:p>
+      <w:pPr>
+        <w:pStyle w:val="TOC2"/>
+        <w:rPr>
+          <w:rFonts w:asciiTheme="minorHAnsi" w:eastAsiaTheme="minorEastAsia" w:hAnsiTheme="minorHAnsi" w:cstheme="minorBidi"/>
+          <w:noProof/>
+          <w:kern w:val="2"/>
+          <w:sz w:val="22"/>
+          <w:szCs w:val="22"/>
+          <w:lang w:val="en-GB" w:eastAsia="en-GB"/>
+          <w14:ligatures w14:val="standardContextual"/>
+        </w:rPr>
+      </w:pPr>
+      <w:hyperlink w:anchor="_Toc151984601" w:history="1">
+        <w:r>
+          <w:rPr>
+            <w:rStyle w:val="Hyperlink"/>
+            <w:noProof/>
+          </w:rPr>
+          <w:t>9.2</w:t>
+        </w:r>
+        <w:r>
+          <w:rPr>
+            <w:rFonts w:asciiTheme="minorHAnsi" w:eastAsiaTheme="minorEastAsia" w:hAnsiTheme="minorHAnsi" w:cstheme="minorBidi"/>
+            <w:noProof/>
+            <w:kern w:val="2"/>
+            <w:sz w:val="22"/>
+            <w:szCs w:val="22"/>
+            <w:lang w:val="en-GB" w:eastAsia="en-GB"/>
+            <w14:ligatures w14:val="standardContextual"/>
+          </w:rPr>
+          <w:tab/>
+        </w:r>
+        <w:r>
+          <w:rPr>
+            <w:rStyle w:val="Hyperlink"/>
+            <w:noProof/>
+          </w:rPr>
+          <w:t>Video Link</w:t>
+        </w:r>
+        <w:r>
+          <w:rPr>
+            <w:noProof/>
+            <w:webHidden/>
+          </w:rPr>
+          <w:tab/>
+        </w:r>
+        <w:r>
+          <w:rPr>
+            <w:noProof/>
+            <w:webHidden/>
+          </w:rPr>
+          <w:fldChar w:fldCharType="begin"/>
+        </w:r>
+        <w:r>
+          <w:rPr>
+            <w:noProof/>
+            <w:webHidden/>
+          </w:rPr>
+          <w:instrText xml:space="preserve"> PAGEREF _Toc151984601 \h </w:instrText>
+        </w:r>
+        <w:r>
+          <w:rPr>
+            <w:noProof/>
+            <w:webHidden/>
+          </w:rPr>
+        </w:r>
+        <w:r>
+          <w:rPr>
+            <w:noProof/>
+            <w:webHidden/>
+          </w:rPr>
+          <w:fldChar w:fldCharType="separate"/>
+        </w:r>
+        <w:r>
+          <w:rPr>
+            <w:noProof/>
+            <w:webHidden/>
+          </w:rPr>
+          <w:t>36</w:t>
+        </w:r>
+        <w:r>
+          <w:rPr>
+            <w:noProof/>
+            <w:webHidden/>
+          </w:rPr>
+          <w:fldChar w:fldCharType="end"/>
+        </w:r>
+      </w:hyperlink>
+    </w:p>
+    <w:p>
+      <w:pPr>
+        <w:pStyle w:val="TOC2"/>
+        <w:rPr>
+          <w:rFonts w:asciiTheme="minorHAnsi" w:eastAsiaTheme="minorEastAsia" w:hAnsiTheme="minorHAnsi" w:cstheme="minorBidi"/>
+          <w:noProof/>
+          <w:kern w:val="2"/>
+          <w:sz w:val="22"/>
+          <w:szCs w:val="22"/>
+          <w:lang w:val="en-GB" w:eastAsia="en-GB"/>
+          <w14:ligatures w14:val="standardContextual"/>
+        </w:rPr>
+      </w:pPr>
+      <w:hyperlink w:anchor="_Toc151984602" w:history="1">
+        <w:r>
+          <w:rPr>
+            <w:rStyle w:val="Hyperlink"/>
+            <w:noProof/>
+          </w:rPr>
+          <w:t>9.3</w:t>
+        </w:r>
+        <w:r>
+          <w:rPr>
+            <w:rFonts w:asciiTheme="minorHAnsi" w:eastAsiaTheme="minorEastAsia" w:hAnsiTheme="minorHAnsi" w:cstheme="minorBidi"/>
+            <w:noProof/>
+            <w:kern w:val="2"/>
+            <w:sz w:val="22"/>
+            <w:szCs w:val="22"/>
+            <w:lang w:val="en-GB" w:eastAsia="en-GB"/>
+            <w14:ligatures w14:val="standardContextual"/>
+          </w:rPr>
+          <w:tab/>
+        </w:r>
+        <w:r>
+          <w:rPr>
+            <w:rStyle w:val="Hyperlink"/>
+            <w:noProof/>
+          </w:rPr>
+          <w:t>UML diagrams links</w:t>
+        </w:r>
+        <w:r>
+          <w:rPr>
+            <w:noProof/>
+            <w:webHidden/>
+          </w:rPr>
+          <w:tab/>
+        </w:r>
+        <w:r>
+          <w:rPr>
+            <w:noProof/>
+            <w:webHidden/>
+          </w:rPr>
+          <w:fldChar w:fldCharType="begin"/>
+        </w:r>
+        <w:r>
+          <w:rPr>
+            <w:noProof/>
+            <w:webHidden/>
+          </w:rPr>
+          <w:instrText xml:space="preserve"> PAGEREF _Toc151984602 \h </w:instrText>
+        </w:r>
+        <w:r>
+          <w:rPr>
+            <w:noProof/>
+            <w:webHidden/>
+          </w:rPr>
+        </w:r>
+        <w:r>
+          <w:rPr>
+            <w:noProof/>
+            <w:webHidden/>
+          </w:rPr>
+          <w:fldChar w:fldCharType="separate"/>
+        </w:r>
+        <w:r>
+          <w:rPr>
+            <w:noProof/>
+            <w:webHidden/>
+          </w:rPr>
+          <w:t>36</w:t>
+        </w:r>
+        <w:r>
+          <w:rPr>
+            <w:noProof/>
+            <w:webHidden/>
+          </w:rPr>
+          <w:fldChar w:fldCharType="end"/>
+        </w:r>
+      </w:hyperlink>
+    </w:p>
+    <w:p>
+      <w:pPr>
         <w:jc w:val="left"/>
       </w:pPr>
       <w:r>
@@ -3777,20 +4509,20 @@
       <w:pPr>
         <w:pStyle w:val="Heading1"/>
       </w:pPr>
-      <w:bookmarkStart w:id="1" w:name="_Toc150957654"/>
-      <w:bookmarkStart w:id="2" w:name="_Toc22034053"/>
-      <w:bookmarkStart w:id="3" w:name="_Toc22034087"/>
+      <w:bookmarkStart w:id="1" w:name="_Toc22034053"/>
+      <w:bookmarkStart w:id="2" w:name="_Toc22034087"/>
+      <w:bookmarkStart w:id="3" w:name="_Toc151984563"/>
       <w:r>
         <w:lastRenderedPageBreak/>
         <w:t>Introduction</w:t>
       </w:r>
-      <w:bookmarkEnd w:id="1"/>
+      <w:bookmarkEnd w:id="3"/>
     </w:p>
     <w:p>
       <w:pPr>
         <w:pStyle w:val="Heading2"/>
       </w:pPr>
-      <w:bookmarkStart w:id="4" w:name="_Toc150957655"/>
+      <w:bookmarkStart w:id="4" w:name="_Toc151984564"/>
       <w:r>
         <w:t>The Problem</w:t>
       </w:r>
@@ -4247,7 +4979,7 @@
       <w:pPr>
         <w:pStyle w:val="Heading2"/>
       </w:pPr>
-      <w:bookmarkStart w:id="5" w:name="_Toc150957656"/>
+      <w:bookmarkStart w:id="5" w:name="_Toc151984565"/>
       <w:r>
         <w:t>Aims</w:t>
       </w:r>
@@ -4428,7 +5160,7 @@
       <w:pPr>
         <w:pStyle w:val="Heading2"/>
       </w:pPr>
-      <w:bookmarkStart w:id="6" w:name="_Toc150957657"/>
+      <w:bookmarkStart w:id="6" w:name="_Toc151984566"/>
       <w:r>
         <w:t>Literary Survey</w:t>
       </w:r>
@@ -5716,7 +6448,7 @@
       <w:pPr>
         <w:pStyle w:val="Heading1"/>
       </w:pPr>
-      <w:bookmarkStart w:id="7" w:name="_Toc150957658"/>
+      <w:bookmarkStart w:id="7" w:name="_Toc151984567"/>
       <w:r>
         <w:lastRenderedPageBreak/>
         <w:t>Constraint solvers</w:t>
@@ -5727,7 +6459,7 @@
       <w:pPr>
         <w:pStyle w:val="Heading2"/>
       </w:pPr>
-      <w:bookmarkStart w:id="8" w:name="_Toc150957659"/>
+      <w:bookmarkStart w:id="8" w:name="_Toc151984568"/>
       <w:r>
         <w:t>Introduction</w:t>
       </w:r>
@@ -5936,7 +6668,7 @@
       <w:pPr>
         <w:pStyle w:val="Heading2"/>
       </w:pPr>
-      <w:bookmarkStart w:id="9" w:name="_Toc150957660"/>
+      <w:bookmarkStart w:id="9" w:name="_Toc151984569"/>
       <w:r>
         <w:t>Backtracking and Recursion</w:t>
       </w:r>
@@ -6415,7 +7147,7 @@
       <w:pPr>
         <w:pStyle w:val="Heading2"/>
       </w:pPr>
-      <w:bookmarkStart w:id="10" w:name="_Toc150957661"/>
+      <w:bookmarkStart w:id="10" w:name="_Toc151984570"/>
       <w:r>
         <w:t>Arc Consistency</w:t>
       </w:r>
@@ -6916,7 +7648,7 @@
       <w:pPr>
         <w:pStyle w:val="Heading2"/>
       </w:pPr>
-      <w:bookmarkStart w:id="11" w:name="_Toc150957662"/>
+      <w:bookmarkStart w:id="11" w:name="_Toc151984571"/>
       <w:r>
         <w:t>Back</w:t>
       </w:r>
@@ -7156,7 +7888,7 @@
       <w:pPr>
         <w:pStyle w:val="Heading2"/>
       </w:pPr>
-      <w:bookmarkStart w:id="12" w:name="_Toc150957663"/>
+      <w:bookmarkStart w:id="12" w:name="_Toc151984572"/>
       <w:r>
         <w:t xml:space="preserve">Dynamic </w:t>
       </w:r>
@@ -7662,7 +8394,7 @@
       <w:pPr>
         <w:pStyle w:val="Heading2"/>
       </w:pPr>
-      <w:bookmarkStart w:id="13" w:name="_Toc150957664"/>
+      <w:bookmarkStart w:id="13" w:name="_Toc151984573"/>
       <w:r>
         <w:lastRenderedPageBreak/>
         <w:t>Forward checking</w:t>
@@ -8014,9 +8746,9 @@
       <w:pPr>
         <w:pStyle w:val="Heading1"/>
       </w:pPr>
-      <w:bookmarkStart w:id="14" w:name="_Toc150957665"/>
+      <w:bookmarkStart w:id="14" w:name="_Toc151984574"/>
+      <w:bookmarkEnd w:id="1"/>
       <w:bookmarkEnd w:id="2"/>
-      <w:bookmarkEnd w:id="3"/>
       <w:r>
         <w:lastRenderedPageBreak/>
         <w:t>Recursion and Backtracking</w:t>
@@ -8027,7 +8759,7 @@
       <w:pPr>
         <w:pStyle w:val="Heading2"/>
       </w:pPr>
-      <w:bookmarkStart w:id="15" w:name="_Toc150957666"/>
+      <w:bookmarkStart w:id="15" w:name="_Toc151984575"/>
       <w:r>
         <w:t>Introduction</w:t>
       </w:r>
@@ -8245,7 +8977,7 @@
       <w:pPr>
         <w:pStyle w:val="Heading2"/>
       </w:pPr>
-      <w:bookmarkStart w:id="16" w:name="_Toc150957667"/>
+      <w:bookmarkStart w:id="16" w:name="_Toc151984576"/>
       <w:r>
         <w:t xml:space="preserve">First </w:t>
       </w:r>
@@ -10310,7 +11042,7 @@
       <w:pPr>
         <w:pStyle w:val="Heading2"/>
       </w:pPr>
-      <w:bookmarkStart w:id="17" w:name="_Toc150957668"/>
+      <w:bookmarkStart w:id="17" w:name="_Toc151984577"/>
       <w:r>
         <w:t>Improving the Solver</w:t>
       </w:r>
@@ -11559,7 +12291,7 @@
       <w:pPr>
         <w:pStyle w:val="Heading2"/>
       </w:pPr>
-      <w:bookmarkStart w:id="18" w:name="_Toc150957669"/>
+      <w:bookmarkStart w:id="18" w:name="_Toc151984578"/>
       <w:r>
         <w:t xml:space="preserve">Comparing the </w:t>
       </w:r>
@@ -11787,14 +12519,27 @@
                             <w:r>
                               <w:t xml:space="preserve">Figure </w:t>
                             </w:r>
-                            <w:fldSimple w:instr=" SEQ Figure \* ARABIC ">
-                              <w:r>
-                                <w:rPr>
-                                  <w:noProof/>
-                                </w:rPr>
-                                <w:t>2</w:t>
-                              </w:r>
-                            </w:fldSimple>
+                            <w:r>
+                              <w:fldChar w:fldCharType="begin"/>
+                            </w:r>
+                            <w:r>
+                              <w:instrText xml:space="preserve"> SEQ Figure \* ARABIC </w:instrText>
+                            </w:r>
+                            <w:r>
+                              <w:fldChar w:fldCharType="separate"/>
+                            </w:r>
+                            <w:r>
+                              <w:rPr>
+                                <w:noProof/>
+                              </w:rPr>
+                              <w:t>2</w:t>
+                            </w:r>
+                            <w:r>
+                              <w:rPr>
+                                <w:noProof/>
+                              </w:rPr>
+                              <w:fldChar w:fldCharType="end"/>
+                            </w:r>
                             <w:r>
                               <w:t xml:space="preserve"> -</w:t>
                             </w:r>
@@ -11852,14 +12597,27 @@
                       <w:r>
                         <w:t xml:space="preserve">Figure </w:t>
                       </w:r>
-                      <w:fldSimple w:instr=" SEQ Figure \* ARABIC ">
-                        <w:r>
-                          <w:rPr>
-                            <w:noProof/>
-                          </w:rPr>
-                          <w:t>2</w:t>
-                        </w:r>
-                      </w:fldSimple>
+                      <w:r>
+                        <w:fldChar w:fldCharType="begin"/>
+                      </w:r>
+                      <w:r>
+                        <w:instrText xml:space="preserve"> SEQ Figure \* ARABIC </w:instrText>
+                      </w:r>
+                      <w:r>
+                        <w:fldChar w:fldCharType="separate"/>
+                      </w:r>
+                      <w:r>
+                        <w:rPr>
+                          <w:noProof/>
+                        </w:rPr>
+                        <w:t>2</w:t>
+                      </w:r>
+                      <w:r>
+                        <w:rPr>
+                          <w:noProof/>
+                        </w:rPr>
+                        <w:fldChar w:fldCharType="end"/>
+                      </w:r>
                       <w:r>
                         <w:t xml:space="preserve"> -</w:t>
                       </w:r>
@@ -12161,7 +12919,7 @@
       <w:pPr>
         <w:pStyle w:val="Heading2"/>
       </w:pPr>
-      <w:bookmarkStart w:id="19" w:name="_Toc150957670"/>
+      <w:bookmarkStart w:id="19" w:name="_Toc151984579"/>
       <w:r>
         <w:t xml:space="preserve">Killer </w:t>
       </w:r>
@@ -13465,7 +14223,7 @@
       <w:pPr>
         <w:pStyle w:val="Heading2"/>
       </w:pPr>
-      <w:bookmarkStart w:id="20" w:name="_Toc150957671"/>
+      <w:bookmarkStart w:id="20" w:name="_Toc151984580"/>
       <w:r>
         <w:t xml:space="preserve">Comparing the Killer </w:t>
       </w:r>
@@ -13726,19 +14484,29 @@
                             <w:r>
                               <w:t xml:space="preserve">Figure </w:t>
                             </w:r>
-                            <w:fldSimple w:instr=" SEQ Figure \* ARABIC ">
-                              <w:r>
-                                <w:rPr>
-                                  <w:noProof/>
-                                </w:rPr>
-                                <w:t>3</w:t>
-                              </w:r>
-                            </w:fldSimple>
                             <w:r>
-                              <w:t xml:space="preserve"> - </w:t>
+                              <w:fldChar w:fldCharType="begin"/>
                             </w:r>
                             <w:r>
-                              <w:t>A graph showing the running time for the killer Sudoku solvers.</w:t>
+                              <w:instrText xml:space="preserve"> SEQ Figure \* ARABIC </w:instrText>
+                            </w:r>
+                            <w:r>
+                              <w:fldChar w:fldCharType="separate"/>
+                            </w:r>
+                            <w:r>
+                              <w:rPr>
+                                <w:noProof/>
+                              </w:rPr>
+                              <w:t>3</w:t>
+                            </w:r>
+                            <w:r>
+                              <w:rPr>
+                                <w:noProof/>
+                              </w:rPr>
+                              <w:fldChar w:fldCharType="end"/>
+                            </w:r>
+                            <w:r>
+                              <w:t xml:space="preserve"> - A graph showing the running time for the killer Sudoku solvers.</w:t>
                             </w:r>
                           </w:p>
                           <w:p>
@@ -13784,19 +14552,29 @@
                       <w:r>
                         <w:t xml:space="preserve">Figure </w:t>
                       </w:r>
-                      <w:fldSimple w:instr=" SEQ Figure \* ARABIC ">
-                        <w:r>
-                          <w:rPr>
-                            <w:noProof/>
-                          </w:rPr>
-                          <w:t>3</w:t>
-                        </w:r>
-                      </w:fldSimple>
                       <w:r>
-                        <w:t xml:space="preserve"> - </w:t>
+                        <w:fldChar w:fldCharType="begin"/>
                       </w:r>
                       <w:r>
-                        <w:t>A graph showing the running time for the killer Sudoku solvers.</w:t>
+                        <w:instrText xml:space="preserve"> SEQ Figure \* ARABIC </w:instrText>
+                      </w:r>
+                      <w:r>
+                        <w:fldChar w:fldCharType="separate"/>
+                      </w:r>
+                      <w:r>
+                        <w:rPr>
+                          <w:noProof/>
+                        </w:rPr>
+                        <w:t>3</w:t>
+                      </w:r>
+                      <w:r>
+                        <w:rPr>
+                          <w:noProof/>
+                        </w:rPr>
+                        <w:fldChar w:fldCharType="end"/>
+                      </w:r>
+                      <w:r>
+                        <w:t xml:space="preserve"> - A graph showing the running time for the killer Sudoku solvers.</w:t>
                       </w:r>
                     </w:p>
                     <w:p>
@@ -14102,9 +14880,11 @@
       <w:pPr>
         <w:pStyle w:val="Heading2"/>
       </w:pPr>
+      <w:bookmarkStart w:id="21" w:name="_Toc151984581"/>
       <w:r>
         <w:t>Conclusion</w:t>
       </w:r>
+      <w:bookmarkEnd w:id="21"/>
     </w:p>
     <w:p>
       <w:pPr>
@@ -14154,22 +14934,22 @@
       <w:pPr>
         <w:pStyle w:val="Heading1"/>
       </w:pPr>
-      <w:bookmarkStart w:id="21" w:name="_Toc150957672"/>
+      <w:bookmarkStart w:id="22" w:name="_Toc151984582"/>
       <w:r>
         <w:lastRenderedPageBreak/>
         <w:t>Data Structures in Solvers</w:t>
       </w:r>
-      <w:bookmarkEnd w:id="21"/>
+      <w:bookmarkEnd w:id="22"/>
     </w:p>
     <w:p>
       <w:pPr>
         <w:pStyle w:val="Heading2"/>
       </w:pPr>
-      <w:bookmarkStart w:id="22" w:name="_Toc150957673"/>
+      <w:bookmarkStart w:id="23" w:name="_Toc151984583"/>
       <w:r>
         <w:t>Priority Queue</w:t>
       </w:r>
-      <w:bookmarkEnd w:id="22"/>
+      <w:bookmarkEnd w:id="23"/>
     </w:p>
     <w:p>
       <w:pPr>
@@ -16151,7 +16931,7 @@
           <w:lang w:eastAsia="en-GB"/>
         </w:rPr>
       </w:pPr>
-      <w:bookmarkStart w:id="23" w:name="_Toc150957674"/>
+      <w:bookmarkStart w:id="24" w:name="_Toc151984584"/>
       <w:r>
         <w:rPr>
           <w:lang w:eastAsia="en-GB"/>
@@ -16159,7 +16939,7 @@
         <w:lastRenderedPageBreak/>
         <w:t>Dictionaries and Sets</w:t>
       </w:r>
-      <w:bookmarkEnd w:id="23"/>
+      <w:bookmarkEnd w:id="24"/>
       <w:r>
         <w:rPr>
           <w:lang w:eastAsia="en-GB"/>
@@ -16365,7 +17145,7 @@
           <w:lang w:eastAsia="en-GB"/>
         </w:rPr>
       </w:pPr>
-      <w:bookmarkStart w:id="24" w:name="_Toc150957675"/>
+      <w:bookmarkStart w:id="25" w:name="_Toc151984585"/>
       <w:r>
         <w:rPr>
           <w:lang w:eastAsia="en-GB"/>
@@ -16373,7 +17153,7 @@
         <w:lastRenderedPageBreak/>
         <w:t>Machine Vision</w:t>
       </w:r>
-      <w:bookmarkEnd w:id="24"/>
+      <w:bookmarkEnd w:id="25"/>
     </w:p>
     <w:p>
       <w:pPr>
@@ -16594,7 +17374,7 @@
           <w:lang w:eastAsia="en-GB"/>
         </w:rPr>
       </w:pPr>
-      <w:bookmarkStart w:id="25" w:name="_Toc150957676"/>
+      <w:bookmarkStart w:id="26" w:name="_Toc151984586"/>
       <w:r>
         <w:rPr>
           <w:lang w:eastAsia="en-GB"/>
@@ -16607,7 +17387,7 @@
         </w:rPr>
         <w:t>extraction</w:t>
       </w:r>
-      <w:bookmarkEnd w:id="25"/>
+      <w:bookmarkEnd w:id="26"/>
     </w:p>
     <w:p>
       <w:pPr>
@@ -16913,7 +17693,7 @@
           <w:lang w:eastAsia="en-GB"/>
         </w:rPr>
         <w:drawing>
-          <wp:anchor distT="0" distB="0" distL="114300" distR="114300" simplePos="0" relativeHeight="251666432" behindDoc="1" locked="0" layoutInCell="1" allowOverlap="1" wp14:anchorId="346C5CBF" wp14:editId="0B432E05">
+          <wp:anchor distT="0" distB="0" distL="114300" distR="114300" simplePos="0" relativeHeight="251666432" behindDoc="1" locked="0" layoutInCell="1" allowOverlap="1" wp14:anchorId="346C5CBF" wp14:editId="2742DE08">
             <wp:simplePos x="0" y="0"/>
             <wp:positionH relativeFrom="column">
               <wp:posOffset>1177594</wp:posOffset>
@@ -17082,14 +17862,27 @@
                             <w:r>
                               <w:t xml:space="preserve">Figure </w:t>
                             </w:r>
-                            <w:fldSimple w:instr=" SEQ Figure \* ARABIC ">
-                              <w:r>
-                                <w:rPr>
-                                  <w:noProof/>
-                                </w:rPr>
-                                <w:t>4</w:t>
-                              </w:r>
-                            </w:fldSimple>
+                            <w:r>
+                              <w:fldChar w:fldCharType="begin"/>
+                            </w:r>
+                            <w:r>
+                              <w:instrText xml:space="preserve"> SEQ Figure \* ARABIC </w:instrText>
+                            </w:r>
+                            <w:r>
+                              <w:fldChar w:fldCharType="separate"/>
+                            </w:r>
+                            <w:r>
+                              <w:rPr>
+                                <w:noProof/>
+                              </w:rPr>
+                              <w:t>4</w:t>
+                            </w:r>
+                            <w:r>
+                              <w:rPr>
+                                <w:noProof/>
+                              </w:rPr>
+                              <w:fldChar w:fldCharType="end"/>
+                            </w:r>
                             <w:r>
                               <w:t xml:space="preserve"> – An image containing a </w:t>
                             </w:r>
@@ -17140,14 +17933,27 @@
                       <w:r>
                         <w:t xml:space="preserve">Figure </w:t>
                       </w:r>
-                      <w:fldSimple w:instr=" SEQ Figure \* ARABIC ">
-                        <w:r>
-                          <w:rPr>
-                            <w:noProof/>
-                          </w:rPr>
-                          <w:t>4</w:t>
-                        </w:r>
-                      </w:fldSimple>
+                      <w:r>
+                        <w:fldChar w:fldCharType="begin"/>
+                      </w:r>
+                      <w:r>
+                        <w:instrText xml:space="preserve"> SEQ Figure \* ARABIC </w:instrText>
+                      </w:r>
+                      <w:r>
+                        <w:fldChar w:fldCharType="separate"/>
+                      </w:r>
+                      <w:r>
+                        <w:rPr>
+                          <w:noProof/>
+                        </w:rPr>
+                        <w:t>4</w:t>
+                      </w:r>
+                      <w:r>
+                        <w:rPr>
+                          <w:noProof/>
+                        </w:rPr>
+                        <w:fldChar w:fldCharType="end"/>
+                      </w:r>
                       <w:r>
                         <w:t xml:space="preserve"> – An image containing a </w:t>
                       </w:r>
@@ -17564,14 +18370,27 @@
                             <w:r>
                               <w:t xml:space="preserve">Figure </w:t>
                             </w:r>
-                            <w:fldSimple w:instr=" SEQ Figure \* ARABIC ">
-                              <w:r>
-                                <w:rPr>
-                                  <w:noProof/>
-                                </w:rPr>
-                                <w:t>5</w:t>
-                              </w:r>
-                            </w:fldSimple>
+                            <w:r>
+                              <w:fldChar w:fldCharType="begin"/>
+                            </w:r>
+                            <w:r>
+                              <w:instrText xml:space="preserve"> SEQ Figure \* ARABIC </w:instrText>
+                            </w:r>
+                            <w:r>
+                              <w:fldChar w:fldCharType="separate"/>
+                            </w:r>
+                            <w:r>
+                              <w:rPr>
+                                <w:noProof/>
+                              </w:rPr>
+                              <w:t>5</w:t>
+                            </w:r>
+                            <w:r>
+                              <w:rPr>
+                                <w:noProof/>
+                              </w:rPr>
+                              <w:fldChar w:fldCharType="end"/>
+                            </w:r>
                             <w:r>
                               <w:t xml:space="preserve"> – </w:t>
                             </w:r>
@@ -17616,14 +18435,27 @@
                       <w:r>
                         <w:t xml:space="preserve">Figure </w:t>
                       </w:r>
-                      <w:fldSimple w:instr=" SEQ Figure \* ARABIC ">
-                        <w:r>
-                          <w:rPr>
-                            <w:noProof/>
-                          </w:rPr>
-                          <w:t>5</w:t>
-                        </w:r>
-                      </w:fldSimple>
+                      <w:r>
+                        <w:fldChar w:fldCharType="begin"/>
+                      </w:r>
+                      <w:r>
+                        <w:instrText xml:space="preserve"> SEQ Figure \* ARABIC </w:instrText>
+                      </w:r>
+                      <w:r>
+                        <w:fldChar w:fldCharType="separate"/>
+                      </w:r>
+                      <w:r>
+                        <w:rPr>
+                          <w:noProof/>
+                        </w:rPr>
+                        <w:t>5</w:t>
+                      </w:r>
+                      <w:r>
+                        <w:rPr>
+                          <w:noProof/>
+                        </w:rPr>
+                        <w:fldChar w:fldCharType="end"/>
+                      </w:r>
                       <w:r>
                         <w:t xml:space="preserve"> – </w:t>
                       </w:r>
@@ -18173,14 +19005,27 @@
                             <w:r>
                               <w:t xml:space="preserve">Figure </w:t>
                             </w:r>
-                            <w:fldSimple w:instr=" SEQ Figure \* ARABIC ">
-                              <w:r>
-                                <w:rPr>
-                                  <w:noProof/>
-                                </w:rPr>
-                                <w:t>6</w:t>
-                              </w:r>
-                            </w:fldSimple>
+                            <w:r>
+                              <w:fldChar w:fldCharType="begin"/>
+                            </w:r>
+                            <w:r>
+                              <w:instrText xml:space="preserve"> SEQ Figure \* ARABIC </w:instrText>
+                            </w:r>
+                            <w:r>
+                              <w:fldChar w:fldCharType="separate"/>
+                            </w:r>
+                            <w:r>
+                              <w:rPr>
+                                <w:noProof/>
+                              </w:rPr>
+                              <w:t>6</w:t>
+                            </w:r>
+                            <w:r>
+                              <w:rPr>
+                                <w:noProof/>
+                              </w:rPr>
+                              <w:fldChar w:fldCharType="end"/>
+                            </w:r>
                             <w:r>
                               <w:t xml:space="preserve"> – the original image with the puzzle contour drawn on it.</w:t>
                             </w:r>
@@ -18221,14 +19066,27 @@
                       <w:r>
                         <w:t xml:space="preserve">Figure </w:t>
                       </w:r>
-                      <w:fldSimple w:instr=" SEQ Figure \* ARABIC ">
-                        <w:r>
-                          <w:rPr>
-                            <w:noProof/>
-                          </w:rPr>
-                          <w:t>6</w:t>
-                        </w:r>
-                      </w:fldSimple>
+                      <w:r>
+                        <w:fldChar w:fldCharType="begin"/>
+                      </w:r>
+                      <w:r>
+                        <w:instrText xml:space="preserve"> SEQ Figure \* ARABIC </w:instrText>
+                      </w:r>
+                      <w:r>
+                        <w:fldChar w:fldCharType="separate"/>
+                      </w:r>
+                      <w:r>
+                        <w:rPr>
+                          <w:noProof/>
+                        </w:rPr>
+                        <w:t>6</w:t>
+                      </w:r>
+                      <w:r>
+                        <w:rPr>
+                          <w:noProof/>
+                        </w:rPr>
+                        <w:fldChar w:fldCharType="end"/>
+                      </w:r>
                       <w:r>
                         <w:t xml:space="preserve"> – the original image with the puzzle contour drawn on it.</w:t>
                       </w:r>
@@ -18311,7 +19169,7 @@
           <w:lang w:eastAsia="en-GB"/>
         </w:rPr>
       </w:pPr>
-      <w:bookmarkStart w:id="26" w:name="_Toc150957677"/>
+      <w:bookmarkStart w:id="27" w:name="_Toc151984587"/>
       <w:r>
         <w:rPr>
           <w:lang w:eastAsia="en-GB"/>
@@ -18319,7 +19177,7 @@
         <w:lastRenderedPageBreak/>
         <w:t>Straightening the Image</w:t>
       </w:r>
-      <w:bookmarkEnd w:id="26"/>
+      <w:bookmarkEnd w:id="27"/>
     </w:p>
     <w:p>
       <w:pPr>
@@ -19044,14 +19902,27 @@
                             <w:r>
                               <w:t xml:space="preserve">Figure </w:t>
                             </w:r>
-                            <w:fldSimple w:instr=" SEQ Figure \* ARABIC ">
-                              <w:r>
-                                <w:rPr>
-                                  <w:noProof/>
-                                </w:rPr>
-                                <w:t>7</w:t>
-                              </w:r>
-                            </w:fldSimple>
+                            <w:r>
+                              <w:fldChar w:fldCharType="begin"/>
+                            </w:r>
+                            <w:r>
+                              <w:instrText xml:space="preserve"> SEQ Figure \* ARABIC </w:instrText>
+                            </w:r>
+                            <w:r>
+                              <w:fldChar w:fldCharType="separate"/>
+                            </w:r>
+                            <w:r>
+                              <w:rPr>
+                                <w:noProof/>
+                              </w:rPr>
+                              <w:t>7</w:t>
+                            </w:r>
+                            <w:r>
+                              <w:rPr>
+                                <w:noProof/>
+                              </w:rPr>
+                              <w:fldChar w:fldCharType="end"/>
+                            </w:r>
                             <w:r>
                               <w:t xml:space="preserve"> – The puzzle after applying the Ramer-Douglas-Peucker algorithm.</w:t>
                             </w:r>
@@ -19096,14 +19967,27 @@
                       <w:r>
                         <w:t xml:space="preserve">Figure </w:t>
                       </w:r>
-                      <w:fldSimple w:instr=" SEQ Figure \* ARABIC ">
-                        <w:r>
-                          <w:rPr>
-                            <w:noProof/>
-                          </w:rPr>
-                          <w:t>7</w:t>
-                        </w:r>
-                      </w:fldSimple>
+                      <w:r>
+                        <w:fldChar w:fldCharType="begin"/>
+                      </w:r>
+                      <w:r>
+                        <w:instrText xml:space="preserve"> SEQ Figure \* ARABIC </w:instrText>
+                      </w:r>
+                      <w:r>
+                        <w:fldChar w:fldCharType="separate"/>
+                      </w:r>
+                      <w:r>
+                        <w:rPr>
+                          <w:noProof/>
+                        </w:rPr>
+                        <w:t>7</w:t>
+                      </w:r>
+                      <w:r>
+                        <w:rPr>
+                          <w:noProof/>
+                        </w:rPr>
+                        <w:fldChar w:fldCharType="end"/>
+                      </w:r>
                       <w:r>
                         <w:t xml:space="preserve"> – The puzzle after applying the Ramer-Douglas-Peucker algorithm.</w:t>
                       </w:r>
@@ -19122,7 +20006,7 @@
           <w:lang w:eastAsia="en-GB"/>
         </w:rPr>
         <w:drawing>
-          <wp:anchor distT="0" distB="0" distL="114300" distR="114300" simplePos="0" relativeHeight="251676672" behindDoc="1" locked="0" layoutInCell="1" allowOverlap="1" wp14:anchorId="22319F91" wp14:editId="77C99417">
+          <wp:anchor distT="0" distB="0" distL="114300" distR="114300" simplePos="0" relativeHeight="251676672" behindDoc="1" locked="0" layoutInCell="1" allowOverlap="1" wp14:anchorId="22319F91" wp14:editId="48FCD9F8">
             <wp:simplePos x="0" y="0"/>
             <wp:positionH relativeFrom="margin">
               <wp:align>center</wp:align>
@@ -19262,7 +20146,7 @@
           <w:lang w:eastAsia="en-GB"/>
         </w:rPr>
       </w:pPr>
-      <w:bookmarkStart w:id="27" w:name="_Toc150957678"/>
+      <w:bookmarkStart w:id="28" w:name="_Toc151984588"/>
       <w:r>
         <w:rPr>
           <w:lang w:eastAsia="en-GB"/>
@@ -19276,7 +20160,7 @@
         </w:rPr>
         <w:t>Processing</w:t>
       </w:r>
-      <w:bookmarkEnd w:id="27"/>
+      <w:bookmarkEnd w:id="28"/>
     </w:p>
     <w:p>
       <w:pPr>
@@ -20130,14 +21014,27 @@
                             <w:r>
                               <w:t xml:space="preserve">Figure </w:t>
                             </w:r>
-                            <w:fldSimple w:instr=" SEQ Figure \* ARABIC ">
-                              <w:r>
-                                <w:rPr>
-                                  <w:noProof/>
-                                </w:rPr>
-                                <w:t>8</w:t>
-                              </w:r>
-                            </w:fldSimple>
+                            <w:r>
+                              <w:fldChar w:fldCharType="begin"/>
+                            </w:r>
+                            <w:r>
+                              <w:instrText xml:space="preserve"> SEQ Figure \* ARABIC </w:instrText>
+                            </w:r>
+                            <w:r>
+                              <w:fldChar w:fldCharType="separate"/>
+                            </w:r>
+                            <w:r>
+                              <w:rPr>
+                                <w:noProof/>
+                              </w:rPr>
+                              <w:t>8</w:t>
+                            </w:r>
+                            <w:r>
+                              <w:rPr>
+                                <w:noProof/>
+                              </w:rPr>
+                              <w:fldChar w:fldCharType="end"/>
+                            </w:r>
                             <w:r>
                               <w:t xml:space="preserve"> – the individual images after extracting.</w:t>
                             </w:r>
@@ -20182,14 +21079,27 @@
                       <w:r>
                         <w:t xml:space="preserve">Figure </w:t>
                       </w:r>
-                      <w:fldSimple w:instr=" SEQ Figure \* ARABIC ">
-                        <w:r>
-                          <w:rPr>
-                            <w:noProof/>
-                          </w:rPr>
-                          <w:t>8</w:t>
-                        </w:r>
-                      </w:fldSimple>
+                      <w:r>
+                        <w:fldChar w:fldCharType="begin"/>
+                      </w:r>
+                      <w:r>
+                        <w:instrText xml:space="preserve"> SEQ Figure \* ARABIC </w:instrText>
+                      </w:r>
+                      <w:r>
+                        <w:fldChar w:fldCharType="separate"/>
+                      </w:r>
+                      <w:r>
+                        <w:rPr>
+                          <w:noProof/>
+                        </w:rPr>
+                        <w:t>8</w:t>
+                      </w:r>
+                      <w:r>
+                        <w:rPr>
+                          <w:noProof/>
+                        </w:rPr>
+                        <w:fldChar w:fldCharType="end"/>
+                      </w:r>
                       <w:r>
                         <w:t xml:space="preserve"> – the individual images after extracting.</w:t>
                       </w:r>
@@ -20847,14 +21757,14 @@
           <w:lang w:eastAsia="en-GB"/>
         </w:rPr>
       </w:pPr>
-      <w:bookmarkStart w:id="28" w:name="_Toc150957679"/>
+      <w:bookmarkStart w:id="29" w:name="_Toc151984589"/>
       <w:r>
         <w:rPr>
           <w:lang w:eastAsia="en-GB"/>
         </w:rPr>
         <w:t>Machine Learning and Classification</w:t>
       </w:r>
-      <w:bookmarkEnd w:id="28"/>
+      <w:bookmarkEnd w:id="29"/>
     </w:p>
     <w:p>
       <w:pPr>
@@ -21375,7 +22285,7 @@
           <w:lang w:eastAsia="en-GB"/>
         </w:rPr>
       </w:pPr>
-      <w:bookmarkStart w:id="29" w:name="_Toc150957680"/>
+      <w:bookmarkStart w:id="30" w:name="_Toc151984590"/>
       <w:r>
         <w:rPr>
           <w:lang w:eastAsia="en-GB"/>
@@ -21394,7 +22304,7 @@
         </w:rPr>
         <w:t xml:space="preserve"> Machine Vision</w:t>
       </w:r>
-      <w:bookmarkEnd w:id="29"/>
+      <w:bookmarkEnd w:id="30"/>
     </w:p>
     <w:p>
       <w:pPr>
@@ -23338,12 +24248,14 @@
           <w:lang w:eastAsia="en-GB"/>
         </w:rPr>
       </w:pPr>
+      <w:bookmarkStart w:id="31" w:name="_Toc151984591"/>
       <w:r>
         <w:rPr>
           <w:lang w:eastAsia="en-GB"/>
         </w:rPr>
         <w:t>Conclusion</w:t>
       </w:r>
+      <w:bookmarkEnd w:id="31"/>
     </w:p>
     <w:p>
       <w:pPr>
@@ -23524,7 +24436,7 @@
           <w:lang w:eastAsia="en-GB"/>
         </w:rPr>
       </w:pPr>
-      <w:bookmarkStart w:id="30" w:name="_Toc150957681"/>
+      <w:bookmarkStart w:id="32" w:name="_Toc151984592"/>
       <w:r>
         <w:rPr>
           <w:lang w:eastAsia="en-GB"/>
@@ -23532,7 +24444,7 @@
         <w:lastRenderedPageBreak/>
         <w:t>Software Engineering</w:t>
       </w:r>
-      <w:bookmarkEnd w:id="30"/>
+      <w:bookmarkEnd w:id="32"/>
     </w:p>
     <w:p>
       <w:pPr>
@@ -23541,7 +24453,7 @@
           <w:lang w:eastAsia="en-GB"/>
         </w:rPr>
       </w:pPr>
-      <w:bookmarkStart w:id="31" w:name="_Toc150957682"/>
+      <w:bookmarkStart w:id="33" w:name="_Toc151984593"/>
       <w:r>
         <w:rPr>
           <w:lang w:eastAsia="en-GB"/>
@@ -23554,13 +24466,13 @@
         </w:rPr>
         <w:t xml:space="preserve"> and </w:t>
       </w:r>
-      <w:bookmarkEnd w:id="31"/>
       <w:r>
         <w:rPr>
           <w:lang w:eastAsia="en-GB"/>
         </w:rPr>
         <w:t>Documentation</w:t>
       </w:r>
+      <w:bookmarkEnd w:id="33"/>
     </w:p>
     <w:p>
       <w:pPr>
@@ -23801,19 +24713,19 @@
         <w:rPr>
           <w:lang w:val="en-GB" w:eastAsia="en-GB"/>
         </w:rPr>
-        <w:t>ough UML diagrams. Figure 8 is one of the UML diagrams I created, and it represents the main structure of the puzzle</w:t>
-      </w:r>
-      <w:r>
-        <w:rPr>
-          <w:lang w:val="en-GB" w:eastAsia="en-GB"/>
-        </w:rPr>
-        <w:t>-</w:t>
-      </w:r>
-      <w:r>
-        <w:rPr>
-          <w:lang w:val="en-GB" w:eastAsia="en-GB"/>
-        </w:rPr>
-        <w:t>solving code. It includes the class names, methods, class variables</w:t>
+        <w:t xml:space="preserve">ough UML diagrams. </w:t>
+      </w:r>
+      <w:r>
+        <w:rPr>
+          <w:lang w:val="en-GB" w:eastAsia="en-GB"/>
+        </w:rPr>
+        <w:t>Currently, I have created the UML diagrams for the main functionality I have implemented which is for the solver and the machine vision.</w:t>
+      </w:r>
+      <w:r>
+        <w:rPr>
+          <w:lang w:val="en-GB" w:eastAsia="en-GB"/>
+        </w:rPr>
+        <w:t xml:space="preserve"> It includes the class names, methods, class variables</w:t>
       </w:r>
       <w:r>
         <w:rPr>
@@ -23839,6 +24751,30 @@
         </w:rPr>
         <w:t xml:space="preserve">s are related. </w:t>
       </w:r>
+      <w:r>
+        <w:rPr>
+          <w:lang w:val="en-GB" w:eastAsia="en-GB"/>
+        </w:rPr>
+        <w:t xml:space="preserve">I have added the link to the UML diagrams in chapter </w:t>
+      </w:r>
+      <w:r>
+        <w:rPr>
+          <w:lang w:val="en-GB" w:eastAsia="en-GB"/>
+        </w:rPr>
+        <w:t xml:space="preserve">9.3 which is on my </w:t>
+      </w:r>
+      <w:r>
+        <w:rPr>
+          <w:lang w:val="en-GB" w:eastAsia="en-GB"/>
+        </w:rPr>
+        <w:t>GitLab</w:t>
+      </w:r>
+      <w:r>
+        <w:rPr>
+          <w:lang w:val="en-GB" w:eastAsia="en-GB"/>
+        </w:rPr>
+        <w:t xml:space="preserve"> account.</w:t>
+      </w:r>
     </w:p>
     <w:p>
       <w:pPr>
@@ -23988,12 +24924,14 @@
           <w:lang w:eastAsia="en-GB"/>
         </w:rPr>
       </w:pPr>
+      <w:bookmarkStart w:id="34" w:name="_Toc151984594"/>
       <w:r>
         <w:rPr>
           <w:lang w:eastAsia="en-GB"/>
         </w:rPr>
         <w:t>Methodologies and Design Patterns</w:t>
       </w:r>
+      <w:bookmarkEnd w:id="34"/>
     </w:p>
     <w:p>
       <w:pPr>
@@ -24156,7 +25094,14 @@
         <w:rPr>
           <w:lang w:val="en-GB" w:eastAsia="en-GB"/>
         </w:rPr>
-        <w:t xml:space="preserve"> Another design pattern used is the behavioural pattern </w:t>
+        <w:t xml:space="preserve"> </w:t>
+      </w:r>
+      <w:r>
+        <w:rPr>
+          <w:lang w:val="en-GB" w:eastAsia="en-GB"/>
+        </w:rPr>
+        <w:lastRenderedPageBreak/>
+        <w:t xml:space="preserve">Another design pattern used is the behavioural pattern </w:t>
       </w:r>
       <w:r>
         <w:rPr>
@@ -24168,14 +25113,7 @@
         <w:rPr>
           <w:lang w:val="en-GB" w:eastAsia="en-GB"/>
         </w:rPr>
-        <w:t xml:space="preserve">. This pattern alters the behaviour of an object as if it has changed its class. This pattern was used in the upload webpage because depending </w:t>
-      </w:r>
-      <w:r>
-        <w:rPr>
-          <w:lang w:val="en-GB" w:eastAsia="en-GB"/>
-        </w:rPr>
-        <w:lastRenderedPageBreak/>
-        <w:t xml:space="preserve">on which button the user clicked on (Sudoku or killer Sudoku) the underlying class used changes. </w:t>
+        <w:t xml:space="preserve">. This pattern alters the behaviour of an object as if it has changed its class. This pattern was used in the upload webpage because depending on which button the user clicked on (Sudoku or killer Sudoku) the underlying class used changes. </w:t>
       </w:r>
       <w:r>
         <w:rPr>
@@ -24215,7 +25153,7 @@
           <w:lang w:eastAsia="en-GB"/>
         </w:rPr>
       </w:pPr>
-      <w:bookmarkStart w:id="32" w:name="_Toc150957684"/>
+      <w:bookmarkStart w:id="35" w:name="_Toc151984595"/>
       <w:r>
         <w:rPr>
           <w:lang w:eastAsia="en-GB"/>
@@ -24223,7 +25161,7 @@
         <w:lastRenderedPageBreak/>
         <w:t>Conclusion</w:t>
       </w:r>
-      <w:bookmarkEnd w:id="32"/>
+      <w:bookmarkEnd w:id="35"/>
     </w:p>
     <w:p>
       <w:pPr>
@@ -24232,12 +25170,14 @@
           <w:lang w:eastAsia="en-GB"/>
         </w:rPr>
       </w:pPr>
+      <w:bookmarkStart w:id="36" w:name="_Toc151984596"/>
       <w:r>
         <w:rPr>
           <w:lang w:eastAsia="en-GB"/>
         </w:rPr>
         <w:t>Evaluation</w:t>
       </w:r>
+      <w:bookmarkEnd w:id="36"/>
     </w:p>
     <w:p>
       <w:pPr>
@@ -24698,12 +25638,14 @@
           <w:lang w:eastAsia="en-GB"/>
         </w:rPr>
       </w:pPr>
+      <w:bookmarkStart w:id="37" w:name="_Toc151984597"/>
       <w:r>
         <w:rPr>
           <w:lang w:eastAsia="en-GB"/>
         </w:rPr>
         <w:t>Planning and timescale</w:t>
       </w:r>
+      <w:bookmarkEnd w:id="37"/>
     </w:p>
     <w:p>
       <w:pPr>
@@ -27373,7 +28315,7 @@
         </w:rPr>
       </w:pPr>
     </w:p>
-    <w:bookmarkStart w:id="33" w:name="_Toc150957685" w:displacedByCustomXml="next"/>
+    <w:bookmarkStart w:id="38" w:name="_Toc151984598" w:displacedByCustomXml="next"/>
     <w:sdt>
       <w:sdtPr>
         <w:rPr>
@@ -27399,7 +28341,7 @@
           <w:r>
             <w:t>Bibliography</w:t>
           </w:r>
-          <w:bookmarkEnd w:id="33"/>
+          <w:bookmarkEnd w:id="38"/>
         </w:p>
         <w:sdt>
           <w:sdtPr>
@@ -29311,10 +30253,22 @@
       <w:pPr>
         <w:pStyle w:val="Heading1"/>
       </w:pPr>
+      <w:bookmarkStart w:id="39" w:name="_Toc151984599"/>
       <w:r>
         <w:lastRenderedPageBreak/>
+        <w:t>Appendix</w:t>
+      </w:r>
+      <w:bookmarkEnd w:id="39"/>
+    </w:p>
+    <w:p>
+      <w:pPr>
+        <w:pStyle w:val="Heading2"/>
+      </w:pPr>
+      <w:bookmarkStart w:id="40" w:name="_Toc151984600"/>
+      <w:r>
         <w:t>Diary</w:t>
       </w:r>
+      <w:bookmarkEnd w:id="40"/>
     </w:p>
     <w:p>
       <w:pPr>
@@ -29611,21 +30565,335 @@
         <w:rPr>
           <w:lang w:val="en-GB"/>
         </w:rPr>
+        <w:t>Week 4 - 22/10/2023:</w:t>
+      </w:r>
+    </w:p>
+    <w:p>
+      <w:pPr>
+        <w:rPr>
+          <w:lang w:val="en-GB"/>
+        </w:rPr>
+      </w:pPr>
+      <w:r>
+        <w:rPr>
+          <w:lang w:val="en-GB"/>
+        </w:rPr>
+        <w:t>This week I have begun working on the machine vision for killer Sudoku. I have implemented code which isolates the puzzle within an image and</w:t>
+      </w:r>
+      <w:r>
+        <w:rPr>
+          <w:lang w:val="en-GB"/>
+        </w:rPr>
+        <w:t xml:space="preserve"> </w:t>
+      </w:r>
+      <w:r>
+        <w:rPr>
+          <w:lang w:val="en-GB"/>
+        </w:rPr>
+        <w:t>then extract each cell within the puzzle. I have also finished the section in my report on the killer sudoku solver and on the data</w:t>
+      </w:r>
+      <w:r>
+        <w:rPr>
+          <w:lang w:val="en-GB"/>
+        </w:rPr>
+        <w:t xml:space="preserve"> </w:t>
+      </w:r>
+      <w:r>
+        <w:rPr>
+          <w:lang w:val="en-GB"/>
+        </w:rPr>
+        <w:t xml:space="preserve">structures I have used to create the solvers. </w:t>
+      </w:r>
+    </w:p>
+    <w:p>
+      <w:pPr>
+        <w:rPr>
+          <w:lang w:val="en-GB"/>
+        </w:rPr>
+      </w:pPr>
+      <w:r>
+        <w:rPr>
+          <w:lang w:val="en-GB"/>
+        </w:rPr>
+        <w:t xml:space="preserve">Next, I will work on a machine learning model which will classify images containing numbers.  </w:t>
+      </w:r>
+    </w:p>
+    <w:p>
+      <w:pPr>
+        <w:rPr>
+          <w:lang w:val="en-GB"/>
+        </w:rPr>
+      </w:pPr>
+    </w:p>
+    <w:p>
+      <w:pPr>
+        <w:rPr>
+          <w:lang w:val="en-GB"/>
+        </w:rPr>
+      </w:pPr>
+      <w:r>
+        <w:rPr>
+          <w:lang w:val="en-GB"/>
+        </w:rPr>
+        <w:t>Week 5 - 29/10/2023:</w:t>
+      </w:r>
+    </w:p>
+    <w:p>
+      <w:pPr>
+        <w:rPr>
+          <w:lang w:val="en-GB"/>
+        </w:rPr>
+      </w:pPr>
+      <w:r>
+        <w:rPr>
+          <w:lang w:val="en-GB"/>
+        </w:rPr>
+        <w:t xml:space="preserve">This week I have finished the implementation of the machine vision including the machine learning code and I have started work on integrating the machine vision code in the frontend. </w:t>
+      </w:r>
+    </w:p>
+    <w:p>
+      <w:pPr>
+        <w:rPr>
+          <w:lang w:val="en-GB"/>
+        </w:rPr>
+      </w:pPr>
+      <w:r>
+        <w:rPr>
+          <w:lang w:val="en-GB"/>
+        </w:rPr>
+        <w:t>Next, I will work on the frontend to integrate the machine vision into the frontend and write a section in the report for machine vision and the</w:t>
+      </w:r>
+      <w:r>
+        <w:rPr>
+          <w:lang w:val="en-GB"/>
+        </w:rPr>
+        <w:t xml:space="preserve"> </w:t>
+      </w:r>
+      <w:r>
+        <w:rPr>
+          <w:lang w:val="en-GB"/>
+        </w:rPr>
+        <w:t>frontend design.</w:t>
+      </w:r>
+    </w:p>
+    <w:p>
+      <w:pPr>
+        <w:rPr>
+          <w:lang w:val="en-GB"/>
+        </w:rPr>
+      </w:pPr>
+    </w:p>
+    <w:p>
+      <w:pPr>
+        <w:rPr>
+          <w:lang w:val="en-GB"/>
+        </w:rPr>
+      </w:pPr>
+      <w:r>
+        <w:rPr>
+          <w:lang w:val="en-GB"/>
+        </w:rPr>
+        <w:t>Week 6 - 02/11/2023:</w:t>
+      </w:r>
+    </w:p>
+    <w:p>
+      <w:pPr>
+        <w:rPr>
+          <w:lang w:val="en-GB"/>
+        </w:rPr>
+      </w:pPr>
+      <w:r>
+        <w:rPr>
+          <w:lang w:val="en-GB"/>
+        </w:rPr>
+        <w:t>This week I have integrating the machine vision code into the frontend. I have also started to test the frontend using selenium.</w:t>
+      </w:r>
+      <w:r>
+        <w:rPr>
+          <w:lang w:val="en-GB"/>
+        </w:rPr>
+        <w:t xml:space="preserve"> </w:t>
+      </w:r>
+      <w:r>
+        <w:rPr>
+          <w:lang w:val="en-GB"/>
+        </w:rPr>
+        <w:t xml:space="preserve">So far, I have fully tested the current play sudoku and the home pages. I have partially tested the killer sudoku page. </w:t>
+      </w:r>
+    </w:p>
+    <w:p>
+      <w:pPr>
+        <w:rPr>
+          <w:lang w:val="en-GB"/>
+        </w:rPr>
+      </w:pPr>
+      <w:r>
+        <w:rPr>
+          <w:lang w:val="en-GB"/>
+        </w:rPr>
+        <w:t>Next, I will work on finishing of the frontend testing, work on adding a section on machine vision and try to fix the machine vision code</w:t>
+      </w:r>
+      <w:r>
+        <w:rPr>
+          <w:lang w:val="en-GB"/>
+        </w:rPr>
+        <w:t xml:space="preserve"> to </w:t>
+      </w:r>
+      <w:r>
+        <w:rPr>
+          <w:lang w:val="en-GB"/>
+        </w:rPr>
+        <w:t xml:space="preserve">give better results.  </w:t>
+      </w:r>
+    </w:p>
+    <w:p>
+      <w:pPr>
+        <w:rPr>
+          <w:lang w:val="en-GB"/>
+        </w:rPr>
+      </w:pPr>
+    </w:p>
+    <w:p>
+      <w:pPr>
+        <w:rPr>
+          <w:lang w:val="en-GB"/>
+        </w:rPr>
+      </w:pPr>
+      <w:r>
+        <w:rPr>
+          <w:lang w:val="en-GB"/>
+        </w:rPr>
+        <w:t>Week 7 - 08/11/2023:</w:t>
+      </w:r>
+    </w:p>
+    <w:p>
+      <w:pPr>
+        <w:rPr>
+          <w:lang w:val="en-GB"/>
+        </w:rPr>
+      </w:pPr>
+      <w:r>
+        <w:rPr>
+          <w:lang w:val="en-GB"/>
+        </w:rPr>
+        <w:t>This week I have been working on the report to get it ready for the submission. I have added a section on machine vision, software engineering,</w:t>
+      </w:r>
+      <w:r>
+        <w:rPr>
+          <w:lang w:val="en-GB"/>
+        </w:rPr>
+        <w:t xml:space="preserve"> </w:t>
+      </w:r>
+      <w:r>
+        <w:rPr>
+          <w:lang w:val="en-GB"/>
+        </w:rPr>
+        <w:t>introduction, and conclusion. However, there are a few sections which need to be improved.</w:t>
+      </w:r>
+    </w:p>
+    <w:p>
+      <w:pPr>
+        <w:rPr>
+          <w:lang w:val="en-GB"/>
+        </w:rPr>
+      </w:pPr>
+      <w:r>
+        <w:rPr>
+          <w:lang w:val="en-GB"/>
+        </w:rPr>
+        <w:t>Next, I will work on adding all my references and generally getting the report in a good state.</w:t>
+      </w:r>
+    </w:p>
+    <w:p>
+      <w:pPr>
+        <w:rPr>
+          <w:lang w:val="en-GB"/>
+        </w:rPr>
+      </w:pPr>
+    </w:p>
+    <w:p>
+      <w:pPr>
+        <w:rPr>
+          <w:lang w:val="en-GB"/>
+        </w:rPr>
+      </w:pPr>
+      <w:r>
+        <w:rPr>
+          <w:lang w:val="en-GB"/>
+        </w:rPr>
+        <w:t>Week 8 - 14/11/23:</w:t>
+      </w:r>
+    </w:p>
+    <w:p>
+      <w:pPr>
+        <w:rPr>
+          <w:lang w:val="en-GB"/>
+        </w:rPr>
+      </w:pPr>
+      <w:r>
+        <w:rPr>
+          <w:lang w:val="en-GB"/>
+        </w:rPr>
+        <w:t xml:space="preserve">This week I worked on finishing off the report to add the final sections. I have also created a new model for my digit classification code which has improved the accuracy of the machine vision. </w:t>
+      </w:r>
+    </w:p>
+    <w:p>
+      <w:pPr>
+        <w:rPr>
+          <w:lang w:val="en-GB"/>
+        </w:rPr>
+      </w:pPr>
+      <w:r>
+        <w:rPr>
+          <w:lang w:val="en-GB"/>
+        </w:rPr>
+        <w:t>Next, I will work on applying these changes for the killer sudoku machine vision. I will also try to improve my solver for the killer sudoku by</w:t>
+      </w:r>
+      <w:r>
+        <w:rPr>
+          <w:lang w:val="en-GB"/>
+        </w:rPr>
+        <w:t xml:space="preserve"> </w:t>
+      </w:r>
+      <w:r>
+        <w:rPr>
+          <w:lang w:val="en-GB"/>
+        </w:rPr>
+        <w:t>trying a different way to get the variable domains.</w:t>
+      </w:r>
+    </w:p>
+    <w:p>
+      <w:pPr>
+        <w:rPr>
+          <w:lang w:val="en-GB"/>
+        </w:rPr>
+      </w:pPr>
+    </w:p>
+    <w:p>
+      <w:pPr>
+        <w:rPr>
+          <w:lang w:val="en-GB"/>
+        </w:rPr>
+      </w:pPr>
+      <w:r>
+        <w:rPr>
+          <w:lang w:val="en-GB"/>
+        </w:rPr>
+        <w:t>Week 9 - 20/11/23</w:t>
+      </w:r>
+    </w:p>
+    <w:p>
+      <w:pPr>
+        <w:rPr>
+          <w:lang w:val="en-GB"/>
+        </w:rPr>
+      </w:pPr>
+      <w:r>
+        <w:rPr>
+          <w:lang w:val="en-GB"/>
+        </w:rPr>
         <w:lastRenderedPageBreak/>
-        <w:t>Week 4 - 22/10/2023:</w:t>
-      </w:r>
-    </w:p>
-    <w:p>
-      <w:pPr>
-        <w:rPr>
-          <w:lang w:val="en-GB"/>
-        </w:rPr>
-      </w:pPr>
-      <w:r>
-        <w:rPr>
-          <w:lang w:val="en-GB"/>
-        </w:rPr>
-        <w:t>This week I have begun working on the machine vision for killer Sudoku. I have implemented code which isolates the puzzle within an image and</w:t>
+        <w:t>This week I worked on improving my killer sudoku machine vision, as it was struggling my obtaining the correct cages and the cage sums. I have made the algorithm more flexible at identifying these things and incorporated the new machine learning model. Through testing I have seen the</w:t>
       </w:r>
       <w:r>
         <w:rPr>
@@ -29637,7 +30905,134 @@
         <w:rPr>
           <w:lang w:val="en-GB"/>
         </w:rPr>
-        <w:t>then extract each cell within the puzzle. I have also finished the section in my report on the killer sudoku solver and on the data</w:t>
+        <w:t>model</w:t>
+      </w:r>
+      <w:r>
+        <w:rPr>
+          <w:lang w:val="en-GB"/>
+        </w:rPr>
+        <w:t>'</w:t>
+      </w:r>
+      <w:r>
+        <w:rPr>
+          <w:lang w:val="en-GB"/>
+        </w:rPr>
+        <w:t>s accuracy improve a lot however its struggling to identify the number 1.</w:t>
+      </w:r>
+    </w:p>
+    <w:p>
+      <w:pPr>
+        <w:rPr>
+          <w:lang w:val="en-GB"/>
+        </w:rPr>
+      </w:pPr>
+      <w:r>
+        <w:rPr>
+          <w:lang w:val="en-GB"/>
+        </w:rPr>
+        <w:t>Next, I will work on trying to improve the recursive algorithm for the killer sudoku, as it currently takes too long.</w:t>
+      </w:r>
+    </w:p>
+    <w:p>
+      <w:pPr>
+        <w:rPr>
+          <w:lang w:val="en-GB"/>
+        </w:rPr>
+      </w:pPr>
+    </w:p>
+    <w:p>
+      <w:pPr>
+        <w:pStyle w:val="Heading2"/>
+      </w:pPr>
+      <w:bookmarkStart w:id="41" w:name="_Toc151984601"/>
+      <w:r>
+        <w:t>Video Link</w:t>
+      </w:r>
+      <w:bookmarkEnd w:id="41"/>
+    </w:p>
+    <w:p>
+      <w:pPr>
+        <w:rPr>
+          <w:lang w:val="en-GB"/>
+        </w:rPr>
+      </w:pPr>
+      <w:r>
+        <w:rPr>
+          <w:lang w:val="en-GB"/>
+        </w:rPr>
+        <w:t xml:space="preserve">This is the link to the video demonstration of my project: </w:t>
+      </w:r>
+      <w:hyperlink r:id="rId27" w:history="1">
+        <w:r>
+          <w:rPr>
+            <w:rStyle w:val="Hyperlink"/>
+            <w:lang w:val="en-GB"/>
+          </w:rPr>
+          <w:t>https://youtu.be/-IoJFmg8xu0</w:t>
+        </w:r>
+      </w:hyperlink>
+    </w:p>
+    <w:p>
+      <w:pPr>
+        <w:rPr>
+          <w:lang w:val="en-GB"/>
+        </w:rPr>
+      </w:pPr>
+    </w:p>
+    <w:p>
+      <w:pPr>
+        <w:pStyle w:val="Heading2"/>
+      </w:pPr>
+      <w:bookmarkStart w:id="42" w:name="_Toc151984602"/>
+      <w:r>
+        <w:t>UML diagrams links</w:t>
+      </w:r>
+      <w:bookmarkEnd w:id="42"/>
+    </w:p>
+    <w:p>
+      <w:pPr>
+        <w:rPr>
+          <w:lang w:val="en-GB"/>
+        </w:rPr>
+      </w:pPr>
+      <w:r>
+        <w:rPr>
+          <w:lang w:val="en-GB"/>
+        </w:rPr>
+        <w:t xml:space="preserve">This the link to my </w:t>
+      </w:r>
+      <w:r>
+        <w:rPr>
+          <w:lang w:val="en-GB"/>
+        </w:rPr>
+        <w:t>GitLab</w:t>
+      </w:r>
+      <w:r>
+        <w:rPr>
+          <w:lang w:val="en-GB"/>
+        </w:rPr>
+        <w:t xml:space="preserve"> account: </w:t>
+      </w:r>
+      <w:hyperlink r:id="rId28" w:history="1">
+        <w:r>
+          <w:rPr>
+            <w:rStyle w:val="Hyperlink"/>
+            <w:lang w:val="en-GB"/>
+          </w:rPr>
+          <w:t>https://gitlab.cim.rhul.ac.uk/zkac166/PROJECT</w:t>
+        </w:r>
+      </w:hyperlink>
+      <w:r>
+        <w:rPr>
+          <w:lang w:val="en-GB"/>
+        </w:rPr>
+        <w:t xml:space="preserve">. The document UML diagrams.png is where the </w:t>
+      </w:r>
+      <w:r>
+        <w:rPr>
+          <w:lang w:val="en-GB"/>
+        </w:rPr>
+        <w:t>diagrams</w:t>
       </w:r>
       <w:r>
         <w:rPr>
@@ -29649,371 +31044,13 @@
         <w:rPr>
           <w:lang w:val="en-GB"/>
         </w:rPr>
-        <w:t xml:space="preserve">structures I have used to create the solvers. </w:t>
-      </w:r>
-    </w:p>
-    <w:p>
-      <w:pPr>
-        <w:rPr>
-          <w:lang w:val="en-GB"/>
-        </w:rPr>
-      </w:pPr>
-      <w:r>
-        <w:rPr>
-          <w:lang w:val="en-GB"/>
-        </w:rPr>
-        <w:t xml:space="preserve">Next, I will work on a machine learning model which will classify images containing numbers.  </w:t>
-      </w:r>
-    </w:p>
-    <w:p>
-      <w:pPr>
-        <w:rPr>
-          <w:lang w:val="en-GB"/>
-        </w:rPr>
-      </w:pPr>
-    </w:p>
-    <w:p>
-      <w:pPr>
-        <w:rPr>
-          <w:lang w:val="en-GB"/>
-        </w:rPr>
-      </w:pPr>
-      <w:r>
-        <w:rPr>
-          <w:lang w:val="en-GB"/>
-        </w:rPr>
-        <w:t>Week 5 - 29/10/2023:</w:t>
-      </w:r>
-    </w:p>
-    <w:p>
-      <w:pPr>
-        <w:rPr>
-          <w:lang w:val="en-GB"/>
-        </w:rPr>
-      </w:pPr>
-      <w:r>
-        <w:rPr>
-          <w:lang w:val="en-GB"/>
-        </w:rPr>
-        <w:t xml:space="preserve">This week I have finished the implementation of the machine vision including the machine learning code and I have started work on integrating the machine vision code in the frontend. </w:t>
-      </w:r>
-    </w:p>
-    <w:p>
-      <w:pPr>
-        <w:rPr>
-          <w:lang w:val="en-GB"/>
-        </w:rPr>
-      </w:pPr>
-      <w:r>
-        <w:rPr>
-          <w:lang w:val="en-GB"/>
-        </w:rPr>
-        <w:t>Next, I will work on the frontend to integrate the machine vision into the frontend and write a section in the report for machine vision and the</w:t>
-      </w:r>
-      <w:r>
-        <w:rPr>
-          <w:lang w:val="en-GB"/>
-        </w:rPr>
-        <w:t xml:space="preserve"> </w:t>
-      </w:r>
-      <w:r>
-        <w:rPr>
-          <w:lang w:val="en-GB"/>
-        </w:rPr>
-        <w:t>frontend design.</w:t>
-      </w:r>
-    </w:p>
-    <w:p>
-      <w:pPr>
-        <w:rPr>
-          <w:lang w:val="en-GB"/>
-        </w:rPr>
-      </w:pPr>
-    </w:p>
-    <w:p>
-      <w:pPr>
-        <w:rPr>
-          <w:lang w:val="en-GB"/>
-        </w:rPr>
-      </w:pPr>
-      <w:r>
-        <w:rPr>
-          <w:lang w:val="en-GB"/>
-        </w:rPr>
-        <w:t>Week 6 - 02/11/2023:</w:t>
-      </w:r>
-    </w:p>
-    <w:p>
-      <w:pPr>
-        <w:rPr>
-          <w:lang w:val="en-GB"/>
-        </w:rPr>
-      </w:pPr>
-      <w:r>
-        <w:rPr>
-          <w:lang w:val="en-GB"/>
-        </w:rPr>
-        <w:t>This week I have integrating the machine vision code into the frontend. I have also started to test the frontend using selenium.</w:t>
-      </w:r>
-      <w:r>
-        <w:rPr>
-          <w:lang w:val="en-GB"/>
-        </w:rPr>
-        <w:t xml:space="preserve"> </w:t>
-      </w:r>
-      <w:r>
-        <w:rPr>
-          <w:lang w:val="en-GB"/>
-        </w:rPr>
-        <w:t xml:space="preserve">So far, I have fully tested the current play sudoku and the home pages. I have partially tested the killer sudoku page. </w:t>
-      </w:r>
-    </w:p>
-    <w:p>
-      <w:pPr>
-        <w:rPr>
-          <w:lang w:val="en-GB"/>
-        </w:rPr>
-      </w:pPr>
-      <w:r>
-        <w:rPr>
-          <w:lang w:val="en-GB"/>
-        </w:rPr>
-        <w:t>Next, I will work on finishing of the frontend testing, work on adding a section on machine vision and try to fix the machine vision code</w:t>
-      </w:r>
-      <w:r>
-        <w:rPr>
-          <w:lang w:val="en-GB"/>
-        </w:rPr>
-        <w:t xml:space="preserve"> to </w:t>
-      </w:r>
-      <w:r>
-        <w:rPr>
-          <w:lang w:val="en-GB"/>
-        </w:rPr>
-        <w:t xml:space="preserve">give better results.  </w:t>
-      </w:r>
-    </w:p>
-    <w:p>
-      <w:pPr>
-        <w:rPr>
-          <w:lang w:val="en-GB"/>
-        </w:rPr>
-      </w:pPr>
-    </w:p>
-    <w:p>
-      <w:pPr>
-        <w:rPr>
-          <w:lang w:val="en-GB"/>
-        </w:rPr>
-      </w:pPr>
-      <w:r>
-        <w:rPr>
-          <w:lang w:val="en-GB"/>
-        </w:rPr>
-        <w:t>Week 7 - 08/11/2023:</w:t>
-      </w:r>
-    </w:p>
-    <w:p>
-      <w:pPr>
-        <w:rPr>
-          <w:lang w:val="en-GB"/>
-        </w:rPr>
-      </w:pPr>
-      <w:r>
-        <w:rPr>
-          <w:lang w:val="en-GB"/>
-        </w:rPr>
-        <w:t>This week I have been working on the report to get it ready for the submission. I have added a section on machine vision, software engineering,</w:t>
-      </w:r>
-      <w:r>
-        <w:rPr>
-          <w:lang w:val="en-GB"/>
-        </w:rPr>
-        <w:t xml:space="preserve"> </w:t>
-      </w:r>
-      <w:r>
-        <w:rPr>
-          <w:lang w:val="en-GB"/>
-        </w:rPr>
-        <w:t>introduction, and conclusion. However, there are a few sections which need to be improved.</w:t>
-      </w:r>
-    </w:p>
-    <w:p>
-      <w:pPr>
-        <w:rPr>
-          <w:lang w:val="en-GB"/>
-        </w:rPr>
-      </w:pPr>
-      <w:r>
-        <w:rPr>
-          <w:lang w:val="en-GB"/>
-        </w:rPr>
-        <w:t>Next, I will work on adding all my references and generally getting the report in a good state.</w:t>
-      </w:r>
-    </w:p>
-    <w:p>
-      <w:pPr>
-        <w:rPr>
-          <w:lang w:val="en-GB"/>
-        </w:rPr>
-      </w:pPr>
-    </w:p>
-    <w:p>
-      <w:pPr>
-        <w:rPr>
-          <w:lang w:val="en-GB"/>
-        </w:rPr>
-      </w:pPr>
-      <w:r>
-        <w:rPr>
-          <w:lang w:val="en-GB"/>
-        </w:rPr>
-        <w:t>Week 8 - 14/11/23:</w:t>
-      </w:r>
-    </w:p>
-    <w:p>
-      <w:pPr>
-        <w:rPr>
-          <w:lang w:val="en-GB"/>
-        </w:rPr>
-      </w:pPr>
-      <w:r>
-        <w:rPr>
-          <w:lang w:val="en-GB"/>
-        </w:rPr>
-        <w:t xml:space="preserve">This week I worked on finishing off the report to add the final sections. I have also created a new model for my digit classification code which has improved the accuracy of the machine vision. </w:t>
-      </w:r>
-    </w:p>
-    <w:p>
-      <w:pPr>
-        <w:rPr>
-          <w:lang w:val="en-GB"/>
-        </w:rPr>
-      </w:pPr>
-      <w:r>
-        <w:rPr>
-          <w:lang w:val="en-GB"/>
-        </w:rPr>
-        <w:t>Next, I will work on applying these changes for the killer sudoku machine vision. I will also try to improve my solver for the killer sudoku by</w:t>
-      </w:r>
-      <w:r>
-        <w:rPr>
-          <w:lang w:val="en-GB"/>
-        </w:rPr>
-        <w:t xml:space="preserve"> </w:t>
-      </w:r>
-      <w:r>
-        <w:rPr>
-          <w:lang w:val="en-GB"/>
-        </w:rPr>
-        <w:t>trying a different way to get the variable domains.</w:t>
-      </w:r>
-    </w:p>
-    <w:p>
-      <w:pPr>
-        <w:rPr>
-          <w:lang w:val="en-GB"/>
-        </w:rPr>
-      </w:pPr>
-    </w:p>
-    <w:p>
-      <w:pPr>
-        <w:rPr>
-          <w:lang w:val="en-GB"/>
-        </w:rPr>
-      </w:pPr>
-      <w:r>
-        <w:rPr>
-          <w:lang w:val="en-GB"/>
-        </w:rPr>
-        <w:t>Week 9 - 20/11/23</w:t>
-      </w:r>
-    </w:p>
-    <w:p>
-      <w:pPr>
-        <w:rPr>
-          <w:lang w:val="en-GB"/>
-        </w:rPr>
-      </w:pPr>
-      <w:r>
-        <w:rPr>
-          <w:lang w:val="en-GB"/>
-        </w:rPr>
-        <w:t xml:space="preserve">This week I worked on improving my killer sudoku machine vision, as it was struggling my obtaining the correct cages and the cage sums. I have made the algorithm more flexible at identifying these </w:t>
-      </w:r>
-      <w:r>
-        <w:rPr>
-          <w:lang w:val="en-GB"/>
-        </w:rPr>
-        <w:lastRenderedPageBreak/>
-        <w:t xml:space="preserve">things </w:t>
-      </w:r>
-      <w:r>
-        <w:rPr>
-          <w:lang w:val="en-GB"/>
-        </w:rPr>
-        <w:t>and</w:t>
-      </w:r>
-      <w:r>
-        <w:rPr>
-          <w:lang w:val="en-GB"/>
-        </w:rPr>
-        <w:t xml:space="preserve"> </w:t>
-      </w:r>
-      <w:r>
-        <w:rPr>
-          <w:lang w:val="en-GB"/>
-        </w:rPr>
-        <w:t>incorporated</w:t>
-      </w:r>
-      <w:r>
-        <w:rPr>
-          <w:lang w:val="en-GB"/>
-        </w:rPr>
-        <w:t xml:space="preserve"> the new machine learning model. Through testing I have seen the</w:t>
-      </w:r>
-      <w:r>
-        <w:rPr>
-          <w:lang w:val="en-GB"/>
-        </w:rPr>
-        <w:t xml:space="preserve"> </w:t>
-      </w:r>
-      <w:r>
-        <w:rPr>
-          <w:lang w:val="en-GB"/>
-        </w:rPr>
-        <w:t>model</w:t>
-      </w:r>
-      <w:r>
-        <w:rPr>
-          <w:lang w:val="en-GB"/>
-        </w:rPr>
-        <w:t>'</w:t>
-      </w:r>
-      <w:r>
-        <w:rPr>
-          <w:lang w:val="en-GB"/>
-        </w:rPr>
-        <w:t>s</w:t>
-      </w:r>
-      <w:r>
-        <w:rPr>
-          <w:lang w:val="en-GB"/>
-        </w:rPr>
-        <w:t xml:space="preserve"> accuracy improve a lot however its struggling to identify the number 1.</w:t>
-      </w:r>
-    </w:p>
-    <w:p>
-      <w:pPr>
-        <w:rPr>
-          <w:lang w:val="en-GB"/>
-        </w:rPr>
-      </w:pPr>
-      <w:r>
-        <w:rPr>
-          <w:lang w:val="en-GB"/>
-        </w:rPr>
-        <w:t>Next, I will work on trying to improve the recursive algorithm for the killer sudoku, as it currently takes too long.</w:t>
+        <w:t>are</w:t>
+      </w:r>
+      <w:r>
+        <w:rPr>
+          <w:lang w:val="en-GB"/>
+        </w:rPr>
+        <w:t>.</w:t>
       </w:r>
     </w:p>
     <w:sectPr>
@@ -33823,6 +34860,18 @@
     <w:rPr>
       <w:sz w:val="24"/>
       <w:lang w:val="en-GB" w:eastAsia="en-GB"/>
+    </w:rPr>
+  </w:style>
+  <w:style w:type="character" w:styleId="UnresolvedMention">
+    <w:name w:val="Unresolved Mention"/>
+    <w:basedOn w:val="DefaultParagraphFont"/>
+    <w:uiPriority w:val="99"/>
+    <w:semiHidden/>
+    <w:unhideWhenUsed/>
+    <w:rsid w:val="004A67EC"/>
+    <w:rPr>
+      <w:color w:val="605E5C"/>
+      <w:shd w:val="clear" w:color="auto" w:fill="E1DFDD"/>
     </w:rPr>
   </w:style>
 </w:styles>

</xml_diff>

<commit_message>
Fixed some grammar within the report
</commit_message>
<xml_diff>
--- a/Interim Report.docx
+++ b/Interim Report.docx
@@ -713,7 +713,7 @@
           <w:rFonts w:ascii="Calibri" w:hAnsi="Calibri" w:cs="Calibri"/>
           <w:noProof/>
         </w:rPr>
-        <w:t>January 09, 2024</w:t>
+        <w:t>January 10, 2024</w:t>
       </w:r>
       <w:r>
         <w:rPr>
@@ -8748,7 +8748,15 @@
       </w:r>
       <w:r>
         <w:tab/>
-        <w:t>If len(</w:t>
+        <w:t xml:space="preserve">If </w:t>
+      </w:r>
+      <w:proofErr w:type="spellStart"/>
+      <w:r>
+        <w:t>len</w:t>
+      </w:r>
+      <w:proofErr w:type="spellEnd"/>
+      <w:r>
+        <w:t>(</w:t>
       </w:r>
       <w:proofErr w:type="spellStart"/>
       <w:r>
@@ -9636,6 +9644,7 @@
         </w:rPr>
         <w:t xml:space="preserve"> </w:t>
       </w:r>
+      <w:proofErr w:type="spellStart"/>
       <w:r>
         <w:rPr>
           <w:i/>
@@ -9650,7 +9659,15 @@
           <w:color w:val="000000"/>
           <w:lang w:eastAsia="en-GB"/>
         </w:rPr>
-        <w:t>.grid[</w:t>
+        <w:t>.grid</w:t>
+      </w:r>
+      <w:proofErr w:type="spellEnd"/>
+      <w:r>
+        <w:rPr>
+          <w:color w:val="000000"/>
+          <w:lang w:eastAsia="en-GB"/>
+        </w:rPr>
+        <w:t>[</w:t>
       </w:r>
       <w:proofErr w:type="spellStart"/>
       <w:r>
@@ -9684,6 +9701,7 @@
         </w:rPr>
         <w:t xml:space="preserve">] != 0 and </w:t>
       </w:r>
+      <w:proofErr w:type="spellStart"/>
       <w:r>
         <w:rPr>
           <w:i/>
@@ -9698,7 +9716,15 @@
           <w:color w:val="000000"/>
           <w:lang w:eastAsia="en-GB"/>
         </w:rPr>
-        <w:t>.grid[</w:t>
+        <w:t>.grid</w:t>
+      </w:r>
+      <w:proofErr w:type="spellEnd"/>
+      <w:r>
+        <w:rPr>
+          <w:color w:val="000000"/>
+          <w:lang w:eastAsia="en-GB"/>
+        </w:rPr>
+        <w:t>[</w:t>
       </w:r>
       <w:proofErr w:type="spellStart"/>
       <w:r>
@@ -9812,6 +9838,7 @@
         </w:rPr>
         <w:t>[</w:t>
       </w:r>
+      <w:proofErr w:type="spellStart"/>
       <w:r>
         <w:rPr>
           <w:i/>
@@ -9826,7 +9853,15 @@
           <w:color w:val="000000"/>
           <w:lang w:eastAsia="en-GB"/>
         </w:rPr>
-        <w:t>.grid[</w:t>
+        <w:t>.grid</w:t>
+      </w:r>
+      <w:proofErr w:type="spellEnd"/>
+      <w:r>
+        <w:rPr>
+          <w:color w:val="000000"/>
+          <w:lang w:eastAsia="en-GB"/>
+        </w:rPr>
+        <w:t>[</w:t>
       </w:r>
       <w:proofErr w:type="spellStart"/>
       <w:r>
@@ -10277,7 +10312,21 @@
         <w:rPr>
           <w:lang w:eastAsia="en-GB"/>
         </w:rPr>
-        <w:t>[row][i] &gt; 0:</w:t>
+        <w:t>[row][</w:t>
+      </w:r>
+      <w:proofErr w:type="spellStart"/>
+      <w:r>
+        <w:rPr>
+          <w:lang w:eastAsia="en-GB"/>
+        </w:rPr>
+        <w:t>i</w:t>
+      </w:r>
+      <w:proofErr w:type="spellEnd"/>
+      <w:r>
+        <w:rPr>
+          <w:lang w:eastAsia="en-GB"/>
+        </w:rPr>
+        <w:t>] &gt; 0:</w:t>
       </w:r>
     </w:p>
     <w:p>
@@ -10339,7 +10388,21 @@
         <w:rPr>
           <w:lang w:eastAsia="en-GB"/>
         </w:rPr>
-        <w:t>[row][i])</w:t>
+        <w:t>[row][</w:t>
+      </w:r>
+      <w:proofErr w:type="spellStart"/>
+      <w:r>
+        <w:rPr>
+          <w:lang w:eastAsia="en-GB"/>
+        </w:rPr>
+        <w:t>i</w:t>
+      </w:r>
+      <w:proofErr w:type="spellEnd"/>
+      <w:r>
+        <w:rPr>
+          <w:lang w:eastAsia="en-GB"/>
+        </w:rPr>
+        <w:t>])</w:t>
       </w:r>
     </w:p>
     <w:p>
@@ -10431,7 +10494,21 @@
         <w:rPr>
           <w:lang w:eastAsia="en-GB"/>
         </w:rPr>
-        <w:t>[i][col] &gt; 0:</w:t>
+        <w:t>[</w:t>
+      </w:r>
+      <w:proofErr w:type="spellStart"/>
+      <w:r>
+        <w:rPr>
+          <w:lang w:eastAsia="en-GB"/>
+        </w:rPr>
+        <w:t>i</w:t>
+      </w:r>
+      <w:proofErr w:type="spellEnd"/>
+      <w:r>
+        <w:rPr>
+          <w:lang w:eastAsia="en-GB"/>
+        </w:rPr>
+        <w:t>][col] &gt; 0:</w:t>
       </w:r>
     </w:p>
     <w:p>
@@ -10493,7 +10570,21 @@
         <w:rPr>
           <w:lang w:eastAsia="en-GB"/>
         </w:rPr>
-        <w:t>[i][col])</w:t>
+        <w:t>[</w:t>
+      </w:r>
+      <w:proofErr w:type="spellStart"/>
+      <w:r>
+        <w:rPr>
+          <w:lang w:eastAsia="en-GB"/>
+        </w:rPr>
+        <w:t>i</w:t>
+      </w:r>
+      <w:proofErr w:type="spellEnd"/>
+      <w:r>
+        <w:rPr>
+          <w:lang w:eastAsia="en-GB"/>
+        </w:rPr>
+        <w:t>][col])</w:t>
       </w:r>
     </w:p>
     <w:p>
@@ -10615,7 +10706,21 @@
         <w:rPr>
           <w:lang w:eastAsia="en-GB"/>
         </w:rPr>
-        <w:t xml:space="preserve"> i </w:t>
+        <w:t xml:space="preserve"> </w:t>
+      </w:r>
+      <w:proofErr w:type="spellStart"/>
+      <w:r>
+        <w:rPr>
+          <w:lang w:eastAsia="en-GB"/>
+        </w:rPr>
+        <w:t>i</w:t>
+      </w:r>
+      <w:proofErr w:type="spellEnd"/>
+      <w:r>
+        <w:rPr>
+          <w:lang w:eastAsia="en-GB"/>
+        </w:rPr>
+        <w:t xml:space="preserve"> </w:t>
       </w:r>
       <w:r>
         <w:rPr>
@@ -10775,7 +10880,21 @@
         <w:rPr>
           <w:lang w:eastAsia="en-GB"/>
         </w:rPr>
-        <w:t>[i][j])</w:t>
+        <w:t>[</w:t>
+      </w:r>
+      <w:proofErr w:type="spellStart"/>
+      <w:r>
+        <w:rPr>
+          <w:lang w:eastAsia="en-GB"/>
+        </w:rPr>
+        <w:t>i</w:t>
+      </w:r>
+      <w:proofErr w:type="spellEnd"/>
+      <w:r>
+        <w:rPr>
+          <w:lang w:eastAsia="en-GB"/>
+        </w:rPr>
+        <w:t>][j])</w:t>
       </w:r>
     </w:p>
     <w:p>
@@ -12156,7 +12275,23 @@
           <w:color w:val="000000"/>
           <w:lang w:eastAsia="en-GB"/>
         </w:rPr>
-        <w:t>[i][j] == 0:</w:t>
+        <w:t>[</w:t>
+      </w:r>
+      <w:proofErr w:type="spellStart"/>
+      <w:r>
+        <w:rPr>
+          <w:color w:val="000000"/>
+          <w:lang w:eastAsia="en-GB"/>
+        </w:rPr>
+        <w:t>i</w:t>
+      </w:r>
+      <w:proofErr w:type="spellEnd"/>
+      <w:r>
+        <w:rPr>
+          <w:color w:val="000000"/>
+          <w:lang w:eastAsia="en-GB"/>
+        </w:rPr>
+        <w:t>][j] == 0:</w:t>
       </w:r>
     </w:p>
     <w:p>
@@ -12197,7 +12332,23 @@
           <w:color w:val="000000"/>
           <w:lang w:eastAsia="en-GB"/>
         </w:rPr>
-        <w:t>(i, j)</w:t>
+        <w:t>(</w:t>
+      </w:r>
+      <w:proofErr w:type="spellStart"/>
+      <w:r>
+        <w:rPr>
+          <w:color w:val="000000"/>
+          <w:lang w:eastAsia="en-GB"/>
+        </w:rPr>
+        <w:t>i</w:t>
+      </w:r>
+      <w:proofErr w:type="spellEnd"/>
+      <w:r>
+        <w:rPr>
+          <w:color w:val="000000"/>
+          <w:lang w:eastAsia="en-GB"/>
+        </w:rPr>
+        <w:t>, j)</w:t>
       </w:r>
     </w:p>
     <w:p>
@@ -12238,7 +12389,23 @@
           <w:color w:val="000000"/>
           <w:lang w:eastAsia="en-GB"/>
         </w:rPr>
-        <w:t>((len(values), (</w:t>
+        <w:t>((</w:t>
+      </w:r>
+      <w:proofErr w:type="spellStart"/>
+      <w:r>
+        <w:rPr>
+          <w:color w:val="000000"/>
+          <w:lang w:eastAsia="en-GB"/>
+        </w:rPr>
+        <w:t>len</w:t>
+      </w:r>
+      <w:proofErr w:type="spellEnd"/>
+      <w:r>
+        <w:rPr>
+          <w:color w:val="000000"/>
+          <w:lang w:eastAsia="en-GB"/>
+        </w:rPr>
+        <w:t>(values), (</w:t>
       </w:r>
       <w:proofErr w:type="spellStart"/>
       <w:r>
@@ -12489,7 +12656,21 @@
         <w:rPr>
           <w:lang w:eastAsia="en-GB"/>
         </w:rPr>
-        <w:t>[i][3]:</w:t>
+        <w:t>[</w:t>
+      </w:r>
+      <w:proofErr w:type="spellStart"/>
+      <w:r>
+        <w:rPr>
+          <w:lang w:eastAsia="en-GB"/>
+        </w:rPr>
+        <w:t>i</w:t>
+      </w:r>
+      <w:proofErr w:type="spellEnd"/>
+      <w:r>
+        <w:rPr>
+          <w:lang w:eastAsia="en-GB"/>
+        </w:rPr>
+        <w:t>][3]:</w:t>
       </w:r>
     </w:p>
     <w:p>
@@ -12539,7 +12720,21 @@
         <w:rPr>
           <w:lang w:eastAsia="en-GB"/>
         </w:rPr>
-        <w:t>[i][3]</w:t>
+        <w:t>[</w:t>
+      </w:r>
+      <w:proofErr w:type="spellStart"/>
+      <w:r>
+        <w:rPr>
+          <w:lang w:eastAsia="en-GB"/>
+        </w:rPr>
+        <w:t>i</w:t>
+      </w:r>
+      <w:proofErr w:type="spellEnd"/>
+      <w:r>
+        <w:rPr>
+          <w:lang w:eastAsia="en-GB"/>
+        </w:rPr>
+        <w:t>][3]</w:t>
       </w:r>
     </w:p>
     <w:p>
@@ -12609,7 +12804,21 @@
         <w:rPr>
           <w:lang w:eastAsia="en-GB"/>
         </w:rPr>
-        <w:t xml:space="preserve">((i, </w:t>
+        <w:t>((</w:t>
+      </w:r>
+      <w:proofErr w:type="spellStart"/>
+      <w:r>
+        <w:rPr>
+          <w:lang w:eastAsia="en-GB"/>
+        </w:rPr>
+        <w:t>i</w:t>
+      </w:r>
+      <w:proofErr w:type="spellEnd"/>
+      <w:r>
+        <w:rPr>
+          <w:lang w:eastAsia="en-GB"/>
+        </w:rPr>
+        <w:t xml:space="preserve">, </w:t>
       </w:r>
       <w:proofErr w:type="spellStart"/>
       <w:r>
@@ -12682,7 +12891,35 @@
         <w:rPr>
           <w:lang w:eastAsia="en-GB"/>
         </w:rPr>
-        <w:t xml:space="preserve">[i][0] - 1, i, </w:t>
+        <w:t>[</w:t>
+      </w:r>
+      <w:proofErr w:type="spellStart"/>
+      <w:r>
+        <w:rPr>
+          <w:lang w:eastAsia="en-GB"/>
+        </w:rPr>
+        <w:t>i</w:t>
+      </w:r>
+      <w:proofErr w:type="spellEnd"/>
+      <w:r>
+        <w:rPr>
+          <w:lang w:eastAsia="en-GB"/>
+        </w:rPr>
+        <w:t xml:space="preserve">][0] - 1, </w:t>
+      </w:r>
+      <w:proofErr w:type="spellStart"/>
+      <w:r>
+        <w:rPr>
+          <w:lang w:eastAsia="en-GB"/>
+        </w:rPr>
+        <w:t>i</w:t>
+      </w:r>
+      <w:proofErr w:type="spellEnd"/>
+      <w:r>
+        <w:rPr>
+          <w:lang w:eastAsia="en-GB"/>
+        </w:rPr>
+        <w:t xml:space="preserve">, </w:t>
       </w:r>
       <w:proofErr w:type="spellStart"/>
       <w:r>
@@ -13061,7 +13298,23 @@
           <w:color w:val="000000"/>
           <w:lang w:eastAsia="en-GB"/>
         </w:rPr>
-        <w:t>((len(</w:t>
+        <w:t>((</w:t>
+      </w:r>
+      <w:proofErr w:type="spellStart"/>
+      <w:r>
+        <w:rPr>
+          <w:color w:val="000000"/>
+          <w:lang w:eastAsia="en-GB"/>
+        </w:rPr>
+        <w:t>len</w:t>
+      </w:r>
+      <w:proofErr w:type="spellEnd"/>
+      <w:r>
+        <w:rPr>
+          <w:color w:val="000000"/>
+          <w:lang w:eastAsia="en-GB"/>
+        </w:rPr>
+        <w:t>(</w:t>
       </w:r>
       <w:proofErr w:type="spellStart"/>
       <w:r>
@@ -13431,27 +13684,14 @@
                             <w:r>
                               <w:t xml:space="preserve">Figure </w:t>
                             </w:r>
-                            <w:r>
-                              <w:fldChar w:fldCharType="begin"/>
-                            </w:r>
-                            <w:r>
-                              <w:instrText xml:space="preserve"> SEQ Figure \* ARABIC </w:instrText>
-                            </w:r>
-                            <w:r>
-                              <w:fldChar w:fldCharType="separate"/>
-                            </w:r>
-                            <w:r>
-                              <w:rPr>
-                                <w:noProof/>
-                              </w:rPr>
-                              <w:t>2</w:t>
-                            </w:r>
-                            <w:r>
-                              <w:rPr>
-                                <w:noProof/>
-                              </w:rPr>
-                              <w:fldChar w:fldCharType="end"/>
-                            </w:r>
+                            <w:fldSimple w:instr=" SEQ Figure \* ARABIC ">
+                              <w:r>
+                                <w:rPr>
+                                  <w:noProof/>
+                                </w:rPr>
+                                <w:t>2</w:t>
+                              </w:r>
+                            </w:fldSimple>
                             <w:r>
                               <w:t xml:space="preserve"> -</w:t>
                             </w:r>
@@ -13509,27 +13749,14 @@
                       <w:r>
                         <w:t xml:space="preserve">Figure </w:t>
                       </w:r>
-                      <w:r>
-                        <w:fldChar w:fldCharType="begin"/>
-                      </w:r>
-                      <w:r>
-                        <w:instrText xml:space="preserve"> SEQ Figure \* ARABIC </w:instrText>
-                      </w:r>
-                      <w:r>
-                        <w:fldChar w:fldCharType="separate"/>
-                      </w:r>
-                      <w:r>
-                        <w:rPr>
-                          <w:noProof/>
-                        </w:rPr>
-                        <w:t>2</w:t>
-                      </w:r>
-                      <w:r>
-                        <w:rPr>
-                          <w:noProof/>
-                        </w:rPr>
-                        <w:fldChar w:fldCharType="end"/>
-                      </w:r>
+                      <w:fldSimple w:instr=" SEQ Figure \* ARABIC ">
+                        <w:r>
+                          <w:rPr>
+                            <w:noProof/>
+                          </w:rPr>
+                          <w:t>2</w:t>
+                        </w:r>
+                      </w:fldSimple>
                       <w:r>
                         <w:t xml:space="preserve"> -</w:t>
                       </w:r>
@@ -14336,7 +14563,21 @@
         <w:rPr>
           <w:lang w:eastAsia="en-GB"/>
         </w:rPr>
-        <w:t xml:space="preserve"> i </w:t>
+        <w:t xml:space="preserve"> </w:t>
+      </w:r>
+      <w:proofErr w:type="spellStart"/>
+      <w:r>
+        <w:rPr>
+          <w:lang w:eastAsia="en-GB"/>
+        </w:rPr>
+        <w:t>i</w:t>
+      </w:r>
+      <w:proofErr w:type="spellEnd"/>
+      <w:r>
+        <w:rPr>
+          <w:lang w:eastAsia="en-GB"/>
+        </w:rPr>
+        <w:t xml:space="preserve"> </w:t>
       </w:r>
       <w:r>
         <w:rPr>
@@ -14426,7 +14667,35 @@
         <w:rPr>
           <w:lang w:eastAsia="en-GB"/>
         </w:rPr>
-        <w:t>[i[0]][i[1]] != 0:</w:t>
+        <w:t>[</w:t>
+      </w:r>
+      <w:proofErr w:type="spellStart"/>
+      <w:r>
+        <w:rPr>
+          <w:lang w:eastAsia="en-GB"/>
+        </w:rPr>
+        <w:t>i</w:t>
+      </w:r>
+      <w:proofErr w:type="spellEnd"/>
+      <w:r>
+        <w:rPr>
+          <w:lang w:eastAsia="en-GB"/>
+        </w:rPr>
+        <w:t>[0]][</w:t>
+      </w:r>
+      <w:proofErr w:type="spellStart"/>
+      <w:r>
+        <w:rPr>
+          <w:lang w:eastAsia="en-GB"/>
+        </w:rPr>
+        <w:t>i</w:t>
+      </w:r>
+      <w:proofErr w:type="spellEnd"/>
+      <w:r>
+        <w:rPr>
+          <w:lang w:eastAsia="en-GB"/>
+        </w:rPr>
+        <w:t>[1]] != 0:</w:t>
       </w:r>
     </w:p>
     <w:p>
@@ -14502,7 +14771,35 @@
         <w:rPr>
           <w:lang w:eastAsia="en-GB"/>
         </w:rPr>
-        <w:t>[i[0]][i[1]]</w:t>
+        <w:t>[</w:t>
+      </w:r>
+      <w:proofErr w:type="spellStart"/>
+      <w:r>
+        <w:rPr>
+          <w:lang w:eastAsia="en-GB"/>
+        </w:rPr>
+        <w:t>i</w:t>
+      </w:r>
+      <w:proofErr w:type="spellEnd"/>
+      <w:r>
+        <w:rPr>
+          <w:lang w:eastAsia="en-GB"/>
+        </w:rPr>
+        <w:t>[0]][</w:t>
+      </w:r>
+      <w:proofErr w:type="spellStart"/>
+      <w:r>
+        <w:rPr>
+          <w:lang w:eastAsia="en-GB"/>
+        </w:rPr>
+        <w:t>i</w:t>
+      </w:r>
+      <w:proofErr w:type="spellEnd"/>
+      <w:r>
+        <w:rPr>
+          <w:lang w:eastAsia="en-GB"/>
+        </w:rPr>
+        <w:t>[1]]</w:t>
       </w:r>
     </w:p>
     <w:p>
@@ -14564,7 +14861,35 @@
         <w:rPr>
           <w:lang w:eastAsia="en-GB"/>
         </w:rPr>
-        <w:t>[i[0]][i[1]])</w:t>
+        <w:t>[</w:t>
+      </w:r>
+      <w:proofErr w:type="spellStart"/>
+      <w:r>
+        <w:rPr>
+          <w:lang w:eastAsia="en-GB"/>
+        </w:rPr>
+        <w:t>i</w:t>
+      </w:r>
+      <w:proofErr w:type="spellEnd"/>
+      <w:r>
+        <w:rPr>
+          <w:lang w:eastAsia="en-GB"/>
+        </w:rPr>
+        <w:t>[0]][</w:t>
+      </w:r>
+      <w:proofErr w:type="spellStart"/>
+      <w:r>
+        <w:rPr>
+          <w:lang w:eastAsia="en-GB"/>
+        </w:rPr>
+        <w:t>i</w:t>
+      </w:r>
+      <w:proofErr w:type="spellEnd"/>
+      <w:r>
+        <w:rPr>
+          <w:lang w:eastAsia="en-GB"/>
+        </w:rPr>
+        <w:t>[1]])</w:t>
       </w:r>
     </w:p>
     <w:p>
@@ -14698,7 +15023,21 @@
         <w:rPr>
           <w:lang w:eastAsia="en-GB"/>
         </w:rPr>
-        <w:t xml:space="preserve"> count == len(</w:t>
+        <w:t xml:space="preserve"> count == </w:t>
+      </w:r>
+      <w:proofErr w:type="spellStart"/>
+      <w:r>
+        <w:rPr>
+          <w:lang w:eastAsia="en-GB"/>
+        </w:rPr>
+        <w:t>len</w:t>
+      </w:r>
+      <w:proofErr w:type="spellEnd"/>
+      <w:r>
+        <w:rPr>
+          <w:lang w:eastAsia="en-GB"/>
+        </w:rPr>
+        <w:t>(</w:t>
       </w:r>
       <w:proofErr w:type="spellStart"/>
       <w:r>
@@ -14916,7 +15255,21 @@
         <w:rPr>
           <w:lang w:eastAsia="en-GB"/>
         </w:rPr>
-        <w:t xml:space="preserve"> = {i </w:t>
+        <w:t xml:space="preserve"> = {</w:t>
+      </w:r>
+      <w:proofErr w:type="spellStart"/>
+      <w:r>
+        <w:rPr>
+          <w:lang w:eastAsia="en-GB"/>
+        </w:rPr>
+        <w:t>i</w:t>
+      </w:r>
+      <w:proofErr w:type="spellEnd"/>
+      <w:r>
+        <w:rPr>
+          <w:lang w:eastAsia="en-GB"/>
+        </w:rPr>
+        <w:t xml:space="preserve"> </w:t>
       </w:r>
       <w:r>
         <w:rPr>
@@ -14930,7 +15283,21 @@
         <w:rPr>
           <w:lang w:eastAsia="en-GB"/>
         </w:rPr>
-        <w:t xml:space="preserve"> i </w:t>
+        <w:t xml:space="preserve"> </w:t>
+      </w:r>
+      <w:proofErr w:type="spellStart"/>
+      <w:r>
+        <w:rPr>
+          <w:lang w:eastAsia="en-GB"/>
+        </w:rPr>
+        <w:t>i</w:t>
+      </w:r>
+      <w:proofErr w:type="spellEnd"/>
+      <w:r>
+        <w:rPr>
+          <w:lang w:eastAsia="en-GB"/>
+        </w:rPr>
+        <w:t xml:space="preserve"> </w:t>
       </w:r>
       <w:r>
         <w:rPr>
@@ -14972,7 +15339,21 @@
         <w:rPr>
           <w:lang w:eastAsia="en-GB"/>
         </w:rPr>
-        <w:t xml:space="preserve"> i &lt;= </w:t>
+        <w:t xml:space="preserve"> </w:t>
+      </w:r>
+      <w:proofErr w:type="spellStart"/>
+      <w:r>
+        <w:rPr>
+          <w:lang w:eastAsia="en-GB"/>
+        </w:rPr>
+        <w:t>i</w:t>
+      </w:r>
+      <w:proofErr w:type="spellEnd"/>
+      <w:r>
+        <w:rPr>
+          <w:lang w:eastAsia="en-GB"/>
+        </w:rPr>
+        <w:t xml:space="preserve"> &lt;= </w:t>
       </w:r>
       <w:proofErr w:type="spellStart"/>
       <w:r>
@@ -15640,27 +16021,14 @@
                             <w:r>
                               <w:t xml:space="preserve">Figure </w:t>
                             </w:r>
-                            <w:r>
-                              <w:fldChar w:fldCharType="begin"/>
-                            </w:r>
-                            <w:r>
-                              <w:instrText xml:space="preserve"> SEQ Figure \* ARABIC </w:instrText>
-                            </w:r>
-                            <w:r>
-                              <w:fldChar w:fldCharType="separate"/>
-                            </w:r>
-                            <w:r>
-                              <w:rPr>
-                                <w:noProof/>
-                              </w:rPr>
-                              <w:t>3</w:t>
-                            </w:r>
-                            <w:r>
-                              <w:rPr>
-                                <w:noProof/>
-                              </w:rPr>
-                              <w:fldChar w:fldCharType="end"/>
-                            </w:r>
+                            <w:fldSimple w:instr=" SEQ Figure \* ARABIC ">
+                              <w:r>
+                                <w:rPr>
+                                  <w:noProof/>
+                                </w:rPr>
+                                <w:t>3</w:t>
+                              </w:r>
+                            </w:fldSimple>
                             <w:r>
                               <w:t xml:space="preserve"> - A graph showing the running time for the killer Sudoku solvers.</w:t>
                             </w:r>
@@ -15708,27 +16076,14 @@
                       <w:r>
                         <w:t xml:space="preserve">Figure </w:t>
                       </w:r>
-                      <w:r>
-                        <w:fldChar w:fldCharType="begin"/>
-                      </w:r>
-                      <w:r>
-                        <w:instrText xml:space="preserve"> SEQ Figure \* ARABIC </w:instrText>
-                      </w:r>
-                      <w:r>
-                        <w:fldChar w:fldCharType="separate"/>
-                      </w:r>
-                      <w:r>
-                        <w:rPr>
-                          <w:noProof/>
-                        </w:rPr>
-                        <w:t>3</w:t>
-                      </w:r>
-                      <w:r>
-                        <w:rPr>
-                          <w:noProof/>
-                        </w:rPr>
-                        <w:fldChar w:fldCharType="end"/>
-                      </w:r>
+                      <w:fldSimple w:instr=" SEQ Figure \* ARABIC ">
+                        <w:r>
+                          <w:rPr>
+                            <w:noProof/>
+                          </w:rPr>
+                          <w:t>3</w:t>
+                        </w:r>
+                      </w:fldSimple>
                       <w:r>
                         <w:t xml:space="preserve"> - A graph showing the running time for the killer Sudoku solvers.</w:t>
                       </w:r>
@@ -17786,7 +18141,21 @@
         <w:rPr>
           <w:lang w:eastAsia="en-GB"/>
         </w:rPr>
-        <w:t>[i][3]:</w:t>
+        <w:t>[</w:t>
+      </w:r>
+      <w:proofErr w:type="spellStart"/>
+      <w:r>
+        <w:rPr>
+          <w:lang w:eastAsia="en-GB"/>
+        </w:rPr>
+        <w:t>i</w:t>
+      </w:r>
+      <w:proofErr w:type="spellEnd"/>
+      <w:r>
+        <w:rPr>
+          <w:lang w:eastAsia="en-GB"/>
+        </w:rPr>
+        <w:t>][3]:</w:t>
       </w:r>
     </w:p>
     <w:p>
@@ -17836,7 +18205,21 @@
         <w:rPr>
           <w:lang w:eastAsia="en-GB"/>
         </w:rPr>
-        <w:t>[i][3]</w:t>
+        <w:t>[</w:t>
+      </w:r>
+      <w:proofErr w:type="spellStart"/>
+      <w:r>
+        <w:rPr>
+          <w:lang w:eastAsia="en-GB"/>
+        </w:rPr>
+        <w:t>i</w:t>
+      </w:r>
+      <w:proofErr w:type="spellEnd"/>
+      <w:r>
+        <w:rPr>
+          <w:lang w:eastAsia="en-GB"/>
+        </w:rPr>
+        <w:t>][3]</w:t>
       </w:r>
     </w:p>
     <w:p>
@@ -17906,7 +18289,21 @@
         <w:rPr>
           <w:lang w:eastAsia="en-GB"/>
         </w:rPr>
-        <w:t xml:space="preserve">((i, </w:t>
+        <w:t>((</w:t>
+      </w:r>
+      <w:proofErr w:type="spellStart"/>
+      <w:r>
+        <w:rPr>
+          <w:lang w:eastAsia="en-GB"/>
+        </w:rPr>
+        <w:t>i</w:t>
+      </w:r>
+      <w:proofErr w:type="spellEnd"/>
+      <w:r>
+        <w:rPr>
+          <w:lang w:eastAsia="en-GB"/>
+        </w:rPr>
+        <w:t xml:space="preserve">, </w:t>
       </w:r>
       <w:proofErr w:type="spellStart"/>
       <w:r>
@@ -17978,7 +18375,35 @@
         <w:rPr>
           <w:lang w:eastAsia="en-GB"/>
         </w:rPr>
-        <w:t xml:space="preserve">[i][0] - 1, i, </w:t>
+        <w:t>[</w:t>
+      </w:r>
+      <w:proofErr w:type="spellStart"/>
+      <w:r>
+        <w:rPr>
+          <w:lang w:eastAsia="en-GB"/>
+        </w:rPr>
+        <w:t>i</w:t>
+      </w:r>
+      <w:proofErr w:type="spellEnd"/>
+      <w:r>
+        <w:rPr>
+          <w:lang w:eastAsia="en-GB"/>
+        </w:rPr>
+        <w:t xml:space="preserve">][0] - 1, </w:t>
+      </w:r>
+      <w:proofErr w:type="spellStart"/>
+      <w:r>
+        <w:rPr>
+          <w:lang w:eastAsia="en-GB"/>
+        </w:rPr>
+        <w:t>i</w:t>
+      </w:r>
+      <w:proofErr w:type="spellEnd"/>
+      <w:r>
+        <w:rPr>
+          <w:lang w:eastAsia="en-GB"/>
+        </w:rPr>
+        <w:t xml:space="preserve">, </w:t>
       </w:r>
       <w:proofErr w:type="spellStart"/>
       <w:r>
@@ -18496,7 +18921,21 @@
         <w:rPr>
           <w:lang w:eastAsia="en-GB"/>
         </w:rPr>
-        <w:t>((len(</w:t>
+        <w:t>((</w:t>
+      </w:r>
+      <w:proofErr w:type="spellStart"/>
+      <w:r>
+        <w:rPr>
+          <w:lang w:eastAsia="en-GB"/>
+        </w:rPr>
+        <w:t>len</w:t>
+      </w:r>
+      <w:proofErr w:type="spellEnd"/>
+      <w:r>
+        <w:rPr>
+          <w:lang w:eastAsia="en-GB"/>
+        </w:rPr>
+        <w:t>(</w:t>
       </w:r>
       <w:proofErr w:type="spellStart"/>
       <w:r>
@@ -19444,7 +19883,7 @@
           <w:lang w:eastAsia="en-GB"/>
         </w:rPr>
         <w:drawing>
-          <wp:anchor distT="0" distB="0" distL="114300" distR="114300" simplePos="0" relativeHeight="251666432" behindDoc="1" locked="0" layoutInCell="1" allowOverlap="1" wp14:anchorId="346C5CBF" wp14:editId="43F0737F">
+          <wp:anchor distT="0" distB="0" distL="114300" distR="114300" simplePos="0" relativeHeight="251666432" behindDoc="1" locked="0" layoutInCell="1" allowOverlap="1" wp14:anchorId="346C5CBF" wp14:editId="3174B247">
             <wp:simplePos x="0" y="0"/>
             <wp:positionH relativeFrom="column">
               <wp:posOffset>1177594</wp:posOffset>
@@ -19613,27 +20052,14 @@
                             <w:r>
                               <w:t xml:space="preserve">Figure </w:t>
                             </w:r>
-                            <w:r>
-                              <w:fldChar w:fldCharType="begin"/>
-                            </w:r>
-                            <w:r>
-                              <w:instrText xml:space="preserve"> SEQ Figure \* ARABIC </w:instrText>
-                            </w:r>
-                            <w:r>
-                              <w:fldChar w:fldCharType="separate"/>
-                            </w:r>
-                            <w:r>
-                              <w:rPr>
-                                <w:noProof/>
-                              </w:rPr>
-                              <w:t>4</w:t>
-                            </w:r>
-                            <w:r>
-                              <w:rPr>
-                                <w:noProof/>
-                              </w:rPr>
-                              <w:fldChar w:fldCharType="end"/>
-                            </w:r>
+                            <w:fldSimple w:instr=" SEQ Figure \* ARABIC ">
+                              <w:r>
+                                <w:rPr>
+                                  <w:noProof/>
+                                </w:rPr>
+                                <w:t>4</w:t>
+                              </w:r>
+                            </w:fldSimple>
                             <w:r>
                               <w:t xml:space="preserve"> – An image containing a </w:t>
                             </w:r>
@@ -19684,27 +20110,14 @@
                       <w:r>
                         <w:t xml:space="preserve">Figure </w:t>
                       </w:r>
-                      <w:r>
-                        <w:fldChar w:fldCharType="begin"/>
-                      </w:r>
-                      <w:r>
-                        <w:instrText xml:space="preserve"> SEQ Figure \* ARABIC </w:instrText>
-                      </w:r>
-                      <w:r>
-                        <w:fldChar w:fldCharType="separate"/>
-                      </w:r>
-                      <w:r>
-                        <w:rPr>
-                          <w:noProof/>
-                        </w:rPr>
-                        <w:t>4</w:t>
-                      </w:r>
-                      <w:r>
-                        <w:rPr>
-                          <w:noProof/>
-                        </w:rPr>
-                        <w:fldChar w:fldCharType="end"/>
-                      </w:r>
+                      <w:fldSimple w:instr=" SEQ Figure \* ARABIC ">
+                        <w:r>
+                          <w:rPr>
+                            <w:noProof/>
+                          </w:rPr>
+                          <w:t>4</w:t>
+                        </w:r>
+                      </w:fldSimple>
                       <w:r>
                         <w:t xml:space="preserve"> – An image containing a </w:t>
                       </w:r>
@@ -20135,27 +20548,14 @@
                             <w:r>
                               <w:t xml:space="preserve">Figure </w:t>
                             </w:r>
-                            <w:r>
-                              <w:fldChar w:fldCharType="begin"/>
-                            </w:r>
-                            <w:r>
-                              <w:instrText xml:space="preserve"> SEQ Figure \* ARABIC </w:instrText>
-                            </w:r>
-                            <w:r>
-                              <w:fldChar w:fldCharType="separate"/>
-                            </w:r>
-                            <w:r>
-                              <w:rPr>
-                                <w:noProof/>
-                              </w:rPr>
-                              <w:t>5</w:t>
-                            </w:r>
-                            <w:r>
-                              <w:rPr>
-                                <w:noProof/>
-                              </w:rPr>
-                              <w:fldChar w:fldCharType="end"/>
-                            </w:r>
+                            <w:fldSimple w:instr=" SEQ Figure \* ARABIC ">
+                              <w:r>
+                                <w:rPr>
+                                  <w:noProof/>
+                                </w:rPr>
+                                <w:t>5</w:t>
+                              </w:r>
+                            </w:fldSimple>
                             <w:r>
                               <w:t xml:space="preserve"> – </w:t>
                             </w:r>
@@ -20200,27 +20600,14 @@
                       <w:r>
                         <w:t xml:space="preserve">Figure </w:t>
                       </w:r>
-                      <w:r>
-                        <w:fldChar w:fldCharType="begin"/>
-                      </w:r>
-                      <w:r>
-                        <w:instrText xml:space="preserve"> SEQ Figure \* ARABIC </w:instrText>
-                      </w:r>
-                      <w:r>
-                        <w:fldChar w:fldCharType="separate"/>
-                      </w:r>
-                      <w:r>
-                        <w:rPr>
-                          <w:noProof/>
-                        </w:rPr>
-                        <w:t>5</w:t>
-                      </w:r>
-                      <w:r>
-                        <w:rPr>
-                          <w:noProof/>
-                        </w:rPr>
-                        <w:fldChar w:fldCharType="end"/>
-                      </w:r>
+                      <w:fldSimple w:instr=" SEQ Figure \* ARABIC ">
+                        <w:r>
+                          <w:rPr>
+                            <w:noProof/>
+                          </w:rPr>
+                          <w:t>5</w:t>
+                        </w:r>
+                      </w:fldSimple>
                       <w:r>
                         <w:t xml:space="preserve"> – </w:t>
                       </w:r>
@@ -20813,27 +21200,14 @@
                             <w:r>
                               <w:t xml:space="preserve">Figure </w:t>
                             </w:r>
-                            <w:r>
-                              <w:fldChar w:fldCharType="begin"/>
-                            </w:r>
-                            <w:r>
-                              <w:instrText xml:space="preserve"> SEQ Figure \* ARABIC </w:instrText>
-                            </w:r>
-                            <w:r>
-                              <w:fldChar w:fldCharType="separate"/>
-                            </w:r>
-                            <w:r>
-                              <w:rPr>
-                                <w:noProof/>
-                              </w:rPr>
-                              <w:t>6</w:t>
-                            </w:r>
-                            <w:r>
-                              <w:rPr>
-                                <w:noProof/>
-                              </w:rPr>
-                              <w:fldChar w:fldCharType="end"/>
-                            </w:r>
+                            <w:fldSimple w:instr=" SEQ Figure \* ARABIC ">
+                              <w:r>
+                                <w:rPr>
+                                  <w:noProof/>
+                                </w:rPr>
+                                <w:t>6</w:t>
+                              </w:r>
+                            </w:fldSimple>
                             <w:r>
                               <w:t xml:space="preserve"> – the original image with the puzzle contour drawn on it.</w:t>
                             </w:r>
@@ -20874,27 +21248,14 @@
                       <w:r>
                         <w:t xml:space="preserve">Figure </w:t>
                       </w:r>
-                      <w:r>
-                        <w:fldChar w:fldCharType="begin"/>
-                      </w:r>
-                      <w:r>
-                        <w:instrText xml:space="preserve"> SEQ Figure \* ARABIC </w:instrText>
-                      </w:r>
-                      <w:r>
-                        <w:fldChar w:fldCharType="separate"/>
-                      </w:r>
-                      <w:r>
-                        <w:rPr>
-                          <w:noProof/>
-                        </w:rPr>
-                        <w:t>6</w:t>
-                      </w:r>
-                      <w:r>
-                        <w:rPr>
-                          <w:noProof/>
-                        </w:rPr>
-                        <w:fldChar w:fldCharType="end"/>
-                      </w:r>
+                      <w:fldSimple w:instr=" SEQ Figure \* ARABIC ">
+                        <w:r>
+                          <w:rPr>
+                            <w:noProof/>
+                          </w:rPr>
+                          <w:t>6</w:t>
+                        </w:r>
+                      </w:fldSimple>
                       <w:r>
                         <w:t xml:space="preserve"> – the original image with the puzzle contour drawn on it.</w:t>
                       </w:r>
@@ -21873,27 +22234,14 @@
                             <w:r>
                               <w:t xml:space="preserve">Figure </w:t>
                             </w:r>
-                            <w:r>
-                              <w:fldChar w:fldCharType="begin"/>
-                            </w:r>
-                            <w:r>
-                              <w:instrText xml:space="preserve"> SEQ Figure \* ARABIC </w:instrText>
-                            </w:r>
-                            <w:r>
-                              <w:fldChar w:fldCharType="separate"/>
-                            </w:r>
-                            <w:r>
-                              <w:rPr>
-                                <w:noProof/>
-                              </w:rPr>
-                              <w:t>7</w:t>
-                            </w:r>
-                            <w:r>
-                              <w:rPr>
-                                <w:noProof/>
-                              </w:rPr>
-                              <w:fldChar w:fldCharType="end"/>
-                            </w:r>
+                            <w:fldSimple w:instr=" SEQ Figure \* ARABIC ">
+                              <w:r>
+                                <w:rPr>
+                                  <w:noProof/>
+                                </w:rPr>
+                                <w:t>7</w:t>
+                              </w:r>
+                            </w:fldSimple>
                             <w:r>
                               <w:t xml:space="preserve"> – The puzzle after applying the Ramer-Douglas-Peucker algorithm.</w:t>
                             </w:r>
@@ -21938,27 +22286,14 @@
                       <w:r>
                         <w:t xml:space="preserve">Figure </w:t>
                       </w:r>
-                      <w:r>
-                        <w:fldChar w:fldCharType="begin"/>
-                      </w:r>
-                      <w:r>
-                        <w:instrText xml:space="preserve"> SEQ Figure \* ARABIC </w:instrText>
-                      </w:r>
-                      <w:r>
-                        <w:fldChar w:fldCharType="separate"/>
-                      </w:r>
-                      <w:r>
-                        <w:rPr>
-                          <w:noProof/>
-                        </w:rPr>
-                        <w:t>7</w:t>
-                      </w:r>
-                      <w:r>
-                        <w:rPr>
-                          <w:noProof/>
-                        </w:rPr>
-                        <w:fldChar w:fldCharType="end"/>
-                      </w:r>
+                      <w:fldSimple w:instr=" SEQ Figure \* ARABIC ">
+                        <w:r>
+                          <w:rPr>
+                            <w:noProof/>
+                          </w:rPr>
+                          <w:t>7</w:t>
+                        </w:r>
+                      </w:fldSimple>
                       <w:r>
                         <w:t xml:space="preserve"> – The puzzle after applying the Ramer-Douglas-Peucker algorithm.</w:t>
                       </w:r>
@@ -21977,7 +22312,7 @@
           <w:lang w:eastAsia="en-GB"/>
         </w:rPr>
         <w:drawing>
-          <wp:anchor distT="0" distB="0" distL="114300" distR="114300" simplePos="0" relativeHeight="251676672" behindDoc="1" locked="0" layoutInCell="1" allowOverlap="1" wp14:anchorId="22319F91" wp14:editId="0CF8E832">
+          <wp:anchor distT="0" distB="0" distL="114300" distR="114300" simplePos="0" relativeHeight="251676672" behindDoc="1" locked="0" layoutInCell="1" allowOverlap="1" wp14:anchorId="22319F91" wp14:editId="6C3E69FB">
             <wp:simplePos x="0" y="0"/>
             <wp:positionH relativeFrom="margin">
               <wp:align>center</wp:align>
@@ -23114,27 +23449,14 @@
                             <w:r>
                               <w:t xml:space="preserve">Figure </w:t>
                             </w:r>
-                            <w:r>
-                              <w:fldChar w:fldCharType="begin"/>
-                            </w:r>
-                            <w:r>
-                              <w:instrText xml:space="preserve"> SEQ Figure \* ARABIC </w:instrText>
-                            </w:r>
-                            <w:r>
-                              <w:fldChar w:fldCharType="separate"/>
-                            </w:r>
-                            <w:r>
-                              <w:rPr>
-                                <w:noProof/>
-                              </w:rPr>
-                              <w:t>8</w:t>
-                            </w:r>
-                            <w:r>
-                              <w:rPr>
-                                <w:noProof/>
-                              </w:rPr>
-                              <w:fldChar w:fldCharType="end"/>
-                            </w:r>
+                            <w:fldSimple w:instr=" SEQ Figure \* ARABIC ">
+                              <w:r>
+                                <w:rPr>
+                                  <w:noProof/>
+                                </w:rPr>
+                                <w:t>8</w:t>
+                              </w:r>
+                            </w:fldSimple>
                             <w:r>
                               <w:t xml:space="preserve"> – the individual images after extracting.</w:t>
                             </w:r>
@@ -23179,27 +23501,14 @@
                       <w:r>
                         <w:t xml:space="preserve">Figure </w:t>
                       </w:r>
-                      <w:r>
-                        <w:fldChar w:fldCharType="begin"/>
-                      </w:r>
-                      <w:r>
-                        <w:instrText xml:space="preserve"> SEQ Figure \* ARABIC </w:instrText>
-                      </w:r>
-                      <w:r>
-                        <w:fldChar w:fldCharType="separate"/>
-                      </w:r>
-                      <w:r>
-                        <w:rPr>
-                          <w:noProof/>
-                        </w:rPr>
-                        <w:t>8</w:t>
-                      </w:r>
-                      <w:r>
-                        <w:rPr>
-                          <w:noProof/>
-                        </w:rPr>
-                        <w:fldChar w:fldCharType="end"/>
-                      </w:r>
+                      <w:fldSimple w:instr=" SEQ Figure \* ARABIC ">
+                        <w:r>
+                          <w:rPr>
+                            <w:noProof/>
+                          </w:rPr>
+                          <w:t>8</w:t>
+                        </w:r>
+                      </w:fldSimple>
                       <w:r>
                         <w:t xml:space="preserve"> – the individual images after extracting.</w:t>
                       </w:r>
@@ -26313,7 +26622,23 @@
           <w:color w:val="000000" w:themeColor="text1"/>
           <w:lang w:eastAsia="en-GB"/>
         </w:rPr>
-        <w:t>(self, i, j):</w:t>
+        <w:t xml:space="preserve">(self, </w:t>
+      </w:r>
+      <w:proofErr w:type="spellStart"/>
+      <w:r>
+        <w:rPr>
+          <w:color w:val="000000" w:themeColor="text1"/>
+          <w:lang w:eastAsia="en-GB"/>
+        </w:rPr>
+        <w:t>i</w:t>
+      </w:r>
+      <w:proofErr w:type="spellEnd"/>
+      <w:r>
+        <w:rPr>
+          <w:color w:val="000000" w:themeColor="text1"/>
+          <w:lang w:eastAsia="en-GB"/>
+        </w:rPr>
+        <w:t>, j):</w:t>
       </w:r>
     </w:p>
     <w:p>
@@ -26345,7 +26670,23 @@
           <w:color w:val="000000" w:themeColor="text1"/>
           <w:lang w:eastAsia="en-GB"/>
         </w:rPr>
-        <w:t xml:space="preserve"> = [(i, j)]</w:t>
+        <w:t xml:space="preserve"> = [(</w:t>
+      </w:r>
+      <w:proofErr w:type="spellStart"/>
+      <w:r>
+        <w:rPr>
+          <w:color w:val="000000" w:themeColor="text1"/>
+          <w:lang w:eastAsia="en-GB"/>
+        </w:rPr>
+        <w:t>i</w:t>
+      </w:r>
+      <w:proofErr w:type="spellEnd"/>
+      <w:r>
+        <w:rPr>
+          <w:color w:val="000000" w:themeColor="text1"/>
+          <w:lang w:eastAsia="en-GB"/>
+        </w:rPr>
+        <w:t>, j)]</w:t>
       </w:r>
     </w:p>
     <w:p>
@@ -26386,7 +26727,23 @@
           <w:color w:val="000000" w:themeColor="text1"/>
           <w:lang w:eastAsia="en-GB"/>
         </w:rPr>
-        <w:t>[i][j]</w:t>
+        <w:t>[</w:t>
+      </w:r>
+      <w:proofErr w:type="spellStart"/>
+      <w:r>
+        <w:rPr>
+          <w:color w:val="000000" w:themeColor="text1"/>
+          <w:lang w:eastAsia="en-GB"/>
+        </w:rPr>
+        <w:t>i</w:t>
+      </w:r>
+      <w:proofErr w:type="spellEnd"/>
+      <w:r>
+        <w:rPr>
+          <w:color w:val="000000" w:themeColor="text1"/>
+          <w:lang w:eastAsia="en-GB"/>
+        </w:rPr>
+        <w:t>][j]</w:t>
       </w:r>
     </w:p>
     <w:p>
@@ -26491,7 +26848,23 @@
           <w:color w:val="000000" w:themeColor="text1"/>
           <w:lang w:eastAsia="en-GB"/>
         </w:rPr>
-        <w:t>[i][j][5] = 1</w:t>
+        <w:t>[</w:t>
+      </w:r>
+      <w:proofErr w:type="spellStart"/>
+      <w:r>
+        <w:rPr>
+          <w:color w:val="000000" w:themeColor="text1"/>
+          <w:lang w:eastAsia="en-GB"/>
+        </w:rPr>
+        <w:t>i</w:t>
+      </w:r>
+      <w:proofErr w:type="spellEnd"/>
+      <w:r>
+        <w:rPr>
+          <w:color w:val="000000" w:themeColor="text1"/>
+          <w:lang w:eastAsia="en-GB"/>
+        </w:rPr>
+        <w:t>][j][5] = 1</w:t>
       </w:r>
     </w:p>
     <w:p>
@@ -26702,7 +27075,23 @@
           <w:color w:val="000000" w:themeColor="text1"/>
           <w:lang w:eastAsia="en-GB"/>
         </w:rPr>
-        <w:t>(i, j+1)</w:t>
+        <w:t>(</w:t>
+      </w:r>
+      <w:proofErr w:type="spellStart"/>
+      <w:r>
+        <w:rPr>
+          <w:color w:val="000000" w:themeColor="text1"/>
+          <w:lang w:eastAsia="en-GB"/>
+        </w:rPr>
+        <w:t>i</w:t>
+      </w:r>
+      <w:proofErr w:type="spellEnd"/>
+      <w:r>
+        <w:rPr>
+          <w:color w:val="000000" w:themeColor="text1"/>
+          <w:lang w:eastAsia="en-GB"/>
+        </w:rPr>
+        <w:t>, j+1)</w:t>
       </w:r>
     </w:p>
     <w:p>
@@ -26807,7 +27196,23 @@
           <w:color w:val="000000" w:themeColor="text1"/>
           <w:lang w:eastAsia="en-GB"/>
         </w:rPr>
-        <w:t>(i, j-1)</w:t>
+        <w:t>(</w:t>
+      </w:r>
+      <w:proofErr w:type="spellStart"/>
+      <w:r>
+        <w:rPr>
+          <w:color w:val="000000" w:themeColor="text1"/>
+          <w:lang w:eastAsia="en-GB"/>
+        </w:rPr>
+        <w:t>i</w:t>
+      </w:r>
+      <w:proofErr w:type="spellEnd"/>
+      <w:r>
+        <w:rPr>
+          <w:color w:val="000000" w:themeColor="text1"/>
+          <w:lang w:eastAsia="en-GB"/>
+        </w:rPr>
+        <w:t>, j-1)</w:t>
       </w:r>
     </w:p>
     <w:p>
@@ -28455,6 +28860,7 @@
       </w:r>
       <w:r>
         <w:rPr>
+          <w:noProof/>
           <w:lang w:val="en-GB"/>
         </w:rPr>
         <w:drawing>
@@ -28598,7 +29004,31 @@
         <w:rPr>
           <w:lang w:val="en-GB"/>
         </w:rPr>
-        <w:t xml:space="preserve">The algorithm used for this feature uses the random library to </w:t>
+        <w:t>The algorithm used for this feature</w:t>
+      </w:r>
+      <w:r>
+        <w:rPr>
+          <w:lang w:val="en-GB"/>
+        </w:rPr>
+        <w:t>,</w:t>
+      </w:r>
+      <w:r>
+        <w:rPr>
+          <w:lang w:val="en-GB"/>
+        </w:rPr>
+        <w:t xml:space="preserve"> </w:t>
+      </w:r>
+      <w:r>
+        <w:rPr>
+          <w:lang w:val="en-GB"/>
+        </w:rPr>
+        <w:t>uses</w:t>
+      </w:r>
+      <w:r>
+        <w:rPr>
+          <w:lang w:val="en-GB"/>
+        </w:rPr>
+        <w:t xml:space="preserve"> the random library to </w:t>
       </w:r>
       <w:r>
         <w:rPr>
@@ -29078,19 +29508,55 @@
         <w:rPr>
           <w:lang w:val="en-GB"/>
         </w:rPr>
-        <w:t xml:space="preserve"> of empty cells the puzzle will have. </w:t>
-      </w:r>
-      <w:r>
-        <w:rPr>
-          <w:lang w:val="en-GB"/>
-        </w:rPr>
-        <w:t xml:space="preserve"> </w:t>
-      </w:r>
-      <w:r>
-        <w:rPr>
-          <w:lang w:val="en-GB"/>
-        </w:rPr>
-        <w:t xml:space="preserve">Then it has a for loop and in each iteration a cell is removed at random, each time the puzzle is checked to determine if it is valid or not. There is an also a while loop within the for loop which is used to make sure the puzzle hasn’t reached a minimum state where no more values can be removed. If we reach a point where all cells have been iterated through to be removed and we still have not reached the number of empty </w:t>
+        <w:t xml:space="preserve"> of empty cells the puzzle will have</w:t>
+      </w:r>
+      <w:r>
+        <w:rPr>
+          <w:lang w:val="en-GB"/>
+        </w:rPr>
+        <w:t xml:space="preserve">. </w:t>
+      </w:r>
+      <w:r>
+        <w:rPr>
+          <w:lang w:val="en-GB"/>
+        </w:rPr>
+        <w:t xml:space="preserve">Then it has a for loop and in each </w:t>
+      </w:r>
+      <w:r>
+        <w:rPr>
+          <w:lang w:val="en-GB"/>
+        </w:rPr>
+        <w:t>iteration,</w:t>
+      </w:r>
+      <w:r>
+        <w:rPr>
+          <w:lang w:val="en-GB"/>
+        </w:rPr>
+        <w:t xml:space="preserve"> a cell is removed at random, each time the puzzle is checked to determine if it is valid or not. There is an also a while loop within the for </w:t>
+      </w:r>
+      <w:r>
+        <w:rPr>
+          <w:lang w:val="en-GB"/>
+        </w:rPr>
+        <w:t>loop,</w:t>
+      </w:r>
+      <w:r>
+        <w:rPr>
+          <w:lang w:val="en-GB"/>
+        </w:rPr>
+        <w:t xml:space="preserve"> which is used to make sure the puzzle </w:t>
+      </w:r>
+      <w:r>
+        <w:rPr>
+          <w:lang w:val="en-GB"/>
+        </w:rPr>
+        <w:t>has not</w:t>
+      </w:r>
+      <w:r>
+        <w:rPr>
+          <w:lang w:val="en-GB"/>
+        </w:rPr>
+        <w:t xml:space="preserve"> reached a minimum state where no more values can be removed. If we reach a point where all cells have been iterated through to be removed and we still have not reached the number of empty </w:t>
       </w:r>
       <w:r>
         <w:rPr>
@@ -29141,7 +29607,49 @@
         <w:rPr>
           <w:lang w:val="en-GB"/>
         </w:rPr>
-        <w:t xml:space="preserve">To start with we first need to obtain the solution for the puzzle, to do this we can use the same technique used in the Sudoku generation to get a completed grid. Since killer Sudoku are empty to begin with, the initial puzzle presented to the user will just be a blank grid. The second part is to generate the cages around the cells.  </w:t>
+        <w:t>To begin, we first need to obtain the solution to the puzzle. To</w:t>
+      </w:r>
+      <w:r>
+        <w:rPr>
+          <w:lang w:val="en-GB"/>
+        </w:rPr>
+        <w:t xml:space="preserve"> do </w:t>
+      </w:r>
+      <w:r>
+        <w:rPr>
+          <w:lang w:val="en-GB"/>
+        </w:rPr>
+        <w:t>this,</w:t>
+      </w:r>
+      <w:r>
+        <w:rPr>
+          <w:lang w:val="en-GB"/>
+        </w:rPr>
+        <w:t xml:space="preserve"> we can use the same technique used in the Sudoku generation to get a completed grid. Since </w:t>
+      </w:r>
+      <w:r>
+        <w:rPr>
+          <w:lang w:val="en-GB"/>
+        </w:rPr>
+        <w:t>the killer</w:t>
+      </w:r>
+      <w:r>
+        <w:rPr>
+          <w:lang w:val="en-GB"/>
+        </w:rPr>
+        <w:t xml:space="preserve"> Sudoku </w:t>
+      </w:r>
+      <w:r>
+        <w:rPr>
+          <w:lang w:val="en-GB"/>
+        </w:rPr>
+        <w:t>is</w:t>
+      </w:r>
+      <w:r>
+        <w:rPr>
+          <w:lang w:val="en-GB"/>
+        </w:rPr>
+        <w:t xml:space="preserve"> empty to begin with, the initial puzzle presented to the user will just be a blank grid. The second part is to generate the cages around the cells.  </w:t>
       </w:r>
     </w:p>
     <w:p>
@@ -29166,7 +29674,13 @@
         <w:rPr>
           <w:lang w:val="en-GB"/>
         </w:rPr>
-        <w:t xml:space="preserve"> cage lengths.  </w:t>
+        <w:t xml:space="preserve"> cage lengths</w:t>
+      </w:r>
+      <w:r>
+        <w:rPr>
+          <w:lang w:val="en-GB"/>
+        </w:rPr>
+        <w:t xml:space="preserve">. </w:t>
       </w:r>
       <w:r>
         <w:rPr>
@@ -29184,17 +29698,18 @@
         <w:rPr>
           <w:lang w:val="en-GB"/>
         </w:rPr>
-        <w:t xml:space="preserve"> shows the method for creating the cages. It is a recursive method, which tries to expand the current cage by one cell in each recursive call. The method takes as parameters the number of cells the cage should have and the starting point for the cage. If the current cell is not </w:t>
+        <w:t xml:space="preserve"> shows the method for creating the cages. It is a recursive method, which tries to expand the current cage by one cell in each recursive call. The method takes as parameters the number of cells the cage should have and the starting point for the cage. If the current cell is not already in </w:t>
       </w:r>
       <w:r>
         <w:rPr>
           <w:lang w:val="en-GB"/>
         </w:rPr>
         <w:lastRenderedPageBreak/>
-        <w:t xml:space="preserve">already in another cage it is added to the current cage and makes a recursive call to a neighbouring cell. It chooses the next cell to explore randomly, the reason for this is so we can generate different </w:t>
-      </w:r>
-      <w:r>
-        <w:rPr>
+        <w:t xml:space="preserve">another cage it is added to the current cage and makes a recursive call to a neighbouring cell. It chooses the next cell to explore randomly, the reason for this is so we can generate different </w:t>
+      </w:r>
+      <w:r>
+        <w:rPr>
+          <w:noProof/>
           <w:lang w:val="en-GB"/>
         </w:rPr>
         <w:drawing>
@@ -29360,32 +29875,122 @@
         <w:rPr>
           <w:lang w:val="en-GB"/>
         </w:rPr>
-        <w:t>If a particular path does not give the required number of cells, then that path is still used, and the remaining cell are obtained through other paths. If a particular path does not give the required number of cells, then that path is still used, and the remaining cell are obtained through other paths.</w:t>
-      </w:r>
-      <w:r>
-        <w:rPr>
-          <w:lang w:val="en-GB"/>
-        </w:rPr>
-        <w:t xml:space="preserve"> Figure 11 shows why this is necessary, because if the method started with the first cell on the second row no matter what cell it went to next, the maximum cage length it obtained would be two. However, by adding even partial paths the method can for example explore the above cell and the below to create a cage of length three. </w:t>
-      </w:r>
-      <w:r>
-        <w:rPr>
-          <w:lang w:val="en-GB"/>
-        </w:rPr>
-        <w:t xml:space="preserve">A required property of cages is that a values within a cage cannot be repeated. Therefore, to implement this the method also keeps track of all the values already used and if the current cell’s values has already appeared then it is not added to the cage. </w:t>
-      </w:r>
-    </w:p>
-    <w:p>
-      <w:pPr>
-        <w:rPr>
-          <w:lang w:val="en-GB"/>
-        </w:rPr>
-      </w:pPr>
-      <w:r>
-        <w:rPr>
-          <w:lang w:val="en-GB"/>
-        </w:rPr>
-        <w:t xml:space="preserve">One problem with the above method is that because the cell passed to the method is random it will leave cells which are not in cages. </w:t>
+        <w:t xml:space="preserve">If a particular path does not give the required number of cells, then that path is still used, and the remaining cell are obtained through other paths. If a particular path does not give the required number of cells, then that path is still used, and the remaining cell are obtained through other paths. Figure 11 shows why this is necessary, because if the method started with the first cell </w:t>
+      </w:r>
+      <w:r>
+        <w:rPr>
+          <w:lang w:val="en-GB"/>
+        </w:rPr>
+        <w:t>in</w:t>
+      </w:r>
+      <w:r>
+        <w:rPr>
+          <w:lang w:val="en-GB"/>
+        </w:rPr>
+        <w:t xml:space="preserve"> the second row no matter what cell it went to next, the maximum cage length it obtained would be two. However, by adding even partial </w:t>
+      </w:r>
+      <w:r>
+        <w:rPr>
+          <w:lang w:val="en-GB"/>
+        </w:rPr>
+        <w:t>paths,</w:t>
+      </w:r>
+      <w:r>
+        <w:rPr>
+          <w:lang w:val="en-GB"/>
+        </w:rPr>
+        <w:t xml:space="preserve"> the method </w:t>
+      </w:r>
+      <w:r>
+        <w:rPr>
+          <w:lang w:val="en-GB"/>
+        </w:rPr>
+        <w:t>can,</w:t>
+      </w:r>
+      <w:r>
+        <w:rPr>
+          <w:lang w:val="en-GB"/>
+        </w:rPr>
+        <w:t xml:space="preserve"> for </w:t>
+      </w:r>
+      <w:r>
+        <w:rPr>
+          <w:lang w:val="en-GB"/>
+        </w:rPr>
+        <w:t>example,</w:t>
+      </w:r>
+      <w:r>
+        <w:rPr>
+          <w:lang w:val="en-GB"/>
+        </w:rPr>
+        <w:t xml:space="preserve"> explore the above cell and the below to create a cage of length three. </w:t>
+      </w:r>
+      <w:r>
+        <w:rPr>
+          <w:lang w:val="en-GB"/>
+        </w:rPr>
+        <w:t xml:space="preserve">A required property of cages is that </w:t>
+      </w:r>
+      <w:r>
+        <w:rPr>
+          <w:lang w:val="en-GB"/>
+        </w:rPr>
+        <w:t>values</w:t>
+      </w:r>
+      <w:r>
+        <w:rPr>
+          <w:lang w:val="en-GB"/>
+        </w:rPr>
+        <w:t xml:space="preserve"> within a cage cannot be repeated. Therefore, to implement this the method also keeps track of all the values already used and if the current cell</w:t>
+      </w:r>
+      <w:r>
+        <w:rPr>
+          <w:lang w:val="en-GB"/>
+        </w:rPr>
+        <w:t>'</w:t>
+      </w:r>
+      <w:r>
+        <w:rPr>
+          <w:lang w:val="en-GB"/>
+        </w:rPr>
+        <w:t xml:space="preserve">s value </w:t>
+      </w:r>
+      <w:r>
+        <w:rPr>
+          <w:lang w:val="en-GB"/>
+        </w:rPr>
+        <w:t>has</w:t>
+      </w:r>
+      <w:r>
+        <w:rPr>
+          <w:lang w:val="en-GB"/>
+        </w:rPr>
+        <w:t xml:space="preserve"> already appeared then it is not added to the cage. </w:t>
+      </w:r>
+    </w:p>
+    <w:p>
+      <w:pPr>
+        <w:rPr>
+          <w:lang w:val="en-GB"/>
+        </w:rPr>
+      </w:pPr>
+      <w:r>
+        <w:rPr>
+          <w:lang w:val="en-GB"/>
+        </w:rPr>
+        <w:t xml:space="preserve">One problem with the above method is that because the cell passed to the method is </w:t>
+      </w:r>
+      <w:r>
+        <w:rPr>
+          <w:lang w:val="en-GB"/>
+        </w:rPr>
+        <w:t>random,</w:t>
+      </w:r>
+      <w:r>
+        <w:rPr>
+          <w:lang w:val="en-GB"/>
+        </w:rPr>
+        <w:t xml:space="preserve"> it will leave cells which are not in cages. </w:t>
       </w:r>
       <w:r>
         <w:rPr>
@@ -29855,7 +30460,19 @@
     </w:p>
     <w:p>
       <w:r>
-        <w:t>The above method takes as parameters an array of all cells not already in a cage. It then tries to form cages of length two or one depending on if it has neighbouring cells which are also not caged. The method only creates cages of length three if the difficulty selected by the user is “expert”.</w:t>
+        <w:t xml:space="preserve">The above method takes as parameters an array of all cells not already in a cage. It then tries to form cages of length two or one depending on if it has neighbouring cells which are also not caged. The method only creates cages of length three if the difficulty selected by the user is </w:t>
+      </w:r>
+      <w:r>
+        <w:t>"</w:t>
+      </w:r>
+      <w:r>
+        <w:t>expert</w:t>
+      </w:r>
+      <w:r>
+        <w:t>"</w:t>
+      </w:r>
+      <w:r>
+        <w:t>.</w:t>
       </w:r>
     </w:p>
     <w:p>
@@ -30070,7 +30687,39 @@
           <w:color w:val="000000" w:themeColor="text1"/>
           <w:lang w:eastAsia="en-GB"/>
         </w:rPr>
-        <w:t>((i[0], i[1]))</w:t>
+        <w:t>((</w:t>
+      </w:r>
+      <w:proofErr w:type="spellStart"/>
+      <w:r>
+        <w:rPr>
+          <w:color w:val="000000" w:themeColor="text1"/>
+          <w:lang w:eastAsia="en-GB"/>
+        </w:rPr>
+        <w:t>i</w:t>
+      </w:r>
+      <w:proofErr w:type="spellEnd"/>
+      <w:r>
+        <w:rPr>
+          <w:color w:val="000000" w:themeColor="text1"/>
+          <w:lang w:eastAsia="en-GB"/>
+        </w:rPr>
+        <w:t xml:space="preserve">[0], </w:t>
+      </w:r>
+      <w:proofErr w:type="spellStart"/>
+      <w:r>
+        <w:rPr>
+          <w:color w:val="000000" w:themeColor="text1"/>
+          <w:lang w:eastAsia="en-GB"/>
+        </w:rPr>
+        <w:t>i</w:t>
+      </w:r>
+      <w:proofErr w:type="spellEnd"/>
+      <w:r>
+        <w:rPr>
+          <w:color w:val="000000" w:themeColor="text1"/>
+          <w:lang w:eastAsia="en-GB"/>
+        </w:rPr>
+        <w:t>[1]))</w:t>
       </w:r>
     </w:p>
     <w:p>
@@ -30163,7 +30812,25 @@
     <w:p>
       <w:r>
         <w:lastRenderedPageBreak/>
-        <w:t xml:space="preserve">The above code snippet is a helper method which takes an array of cells which form a cage. The method then stores the cells and the cage sum in a dictionary which contains all cages. Now with these three methods we can generate the cages for a puzzle. The difficulty of the puzzle comes from the length of the cages, meaning puzzles with larger cages are tougher. To implement </w:t>
+        <w:t xml:space="preserve">The above code snippet is a helper method which takes an array of cells which form a cage. The method then stores the cells and the cage sum in a </w:t>
+      </w:r>
+      <w:r>
+        <w:t>dictionary,</w:t>
+      </w:r>
+      <w:r>
+        <w:t xml:space="preserve"> which contains all cages. </w:t>
+      </w:r>
+      <w:r>
+        <w:t>Now,</w:t>
+      </w:r>
+      <w:r>
+        <w:t xml:space="preserve"> with these three </w:t>
+      </w:r>
+      <w:r>
+        <w:t>methods,</w:t>
+      </w:r>
+      <w:r>
+        <w:t xml:space="preserve"> we can generate the cages for a puzzle. The difficulty of the puzzle comes from the length of the cages, meaning puzzles with larger cages are tougher. To implement </w:t>
       </w:r>
       <w:r>
         <w:t>this,</w:t>
@@ -30172,25 +30839,31 @@
         <w:t xml:space="preserve"> I have set a dictionary </w:t>
       </w:r>
       <w:r>
-        <w:t xml:space="preserve">containing a range of different cage length for each difficulty levels as shown below. It </w:t>
-      </w:r>
-      <w:r>
-        <w:rPr>
-          <w:lang w:eastAsia="en-GB"/>
-        </w:rPr>
-        <w:t>show</w:t>
-      </w:r>
-      <w:r>
-        <w:rPr>
-          <w:lang w:eastAsia="en-GB"/>
-        </w:rPr>
-        <w:t>s</w:t>
-      </w:r>
-      <w:r>
-        <w:rPr>
-          <w:lang w:eastAsia="en-GB"/>
-        </w:rPr>
-        <w:t xml:space="preserve"> more difficult the puzzle is the greater the average cage length is.</w:t>
+        <w:t xml:space="preserve">containing a range of different cage length for each difficulty </w:t>
+      </w:r>
+      <w:r>
+        <w:t>level</w:t>
+      </w:r>
+      <w:r>
+        <w:t xml:space="preserve"> as shown below. It </w:t>
+      </w:r>
+      <w:r>
+        <w:rPr>
+          <w:lang w:eastAsia="en-GB"/>
+        </w:rPr>
+        <w:t xml:space="preserve">shows more difficult the puzzle </w:t>
+      </w:r>
+      <w:r>
+        <w:rPr>
+          <w:lang w:eastAsia="en-GB"/>
+        </w:rPr>
+        <w:t>is,</w:t>
+      </w:r>
+      <w:r>
+        <w:rPr>
+          <w:lang w:eastAsia="en-GB"/>
+        </w:rPr>
+        <w:t xml:space="preserve"> the greater the average cage length is.</w:t>
       </w:r>
     </w:p>
     <w:p>
@@ -30388,7 +31061,31 @@
         <w:rPr>
           <w:lang w:eastAsia="en-GB"/>
         </w:rPr>
-        <w:t xml:space="preserve"> one then the puzzle is valid and can be returned to the user, otherwise we need to restart the algorithm to generate a new puzzle.</w:t>
+        <w:t xml:space="preserve"> </w:t>
+      </w:r>
+      <w:r>
+        <w:rPr>
+          <w:lang w:eastAsia="en-GB"/>
+        </w:rPr>
+        <w:t>one,</w:t>
+      </w:r>
+      <w:r>
+        <w:rPr>
+          <w:lang w:eastAsia="en-GB"/>
+        </w:rPr>
+        <w:t xml:space="preserve"> then the puzzle is valid and can be returned to the user, </w:t>
+      </w:r>
+      <w:r>
+        <w:rPr>
+          <w:lang w:eastAsia="en-GB"/>
+        </w:rPr>
+        <w:t>otherwise,</w:t>
+      </w:r>
+      <w:r>
+        <w:rPr>
+          <w:lang w:eastAsia="en-GB"/>
+        </w:rPr>
+        <w:t xml:space="preserve"> we need to restart the algorithm to generate a new puzzle.</w:t>
       </w:r>
     </w:p>
     <w:p/>
@@ -38408,6 +39105,7 @@
         </w:rPr>
         <w:t>(</w:t>
       </w:r>
+      <w:proofErr w:type="spellStart"/>
       <w:r>
         <w:rPr>
           <w:i/>
@@ -38422,7 +39120,15 @@
           <w:color w:val="000000" w:themeColor="text1"/>
           <w:lang w:eastAsia="en-GB"/>
         </w:rPr>
-        <w:t>.grid[cell[0]][cell[1]])</w:t>
+        <w:t>.grid</w:t>
+      </w:r>
+      <w:proofErr w:type="spellEnd"/>
+      <w:r>
+        <w:rPr>
+          <w:color w:val="000000" w:themeColor="text1"/>
+          <w:lang w:eastAsia="en-GB"/>
+        </w:rPr>
+        <w:t>[cell[0]][cell[1]])</w:t>
       </w:r>
     </w:p>
     <w:p>
@@ -38495,7 +39201,23 @@
           <w:color w:val="000000" w:themeColor="text1"/>
           <w:lang w:eastAsia="en-GB"/>
         </w:rPr>
-        <w:t xml:space="preserve"> = random.choice([0, 1, 2, 3])</w:t>
+        <w:t xml:space="preserve"> = </w:t>
+      </w:r>
+      <w:proofErr w:type="spellStart"/>
+      <w:r>
+        <w:rPr>
+          <w:color w:val="000000" w:themeColor="text1"/>
+          <w:lang w:eastAsia="en-GB"/>
+        </w:rPr>
+        <w:t>random.choice</w:t>
+      </w:r>
+      <w:proofErr w:type="spellEnd"/>
+      <w:r>
+        <w:rPr>
+          <w:color w:val="000000" w:themeColor="text1"/>
+          <w:lang w:eastAsia="en-GB"/>
+        </w:rPr>
+        <w:t>([0, 1, 2, 3])</w:t>
       </w:r>
     </w:p>
     <w:p>
@@ -39106,7 +39828,23 @@
           <w:color w:val="000000" w:themeColor="text1"/>
           <w:lang w:eastAsia="en-GB"/>
         </w:rPr>
-        <w:t xml:space="preserve"> len(response) != </w:t>
+        <w:t xml:space="preserve"> </w:t>
+      </w:r>
+      <w:proofErr w:type="spellStart"/>
+      <w:r>
+        <w:rPr>
+          <w:color w:val="000000" w:themeColor="text1"/>
+          <w:lang w:eastAsia="en-GB"/>
+        </w:rPr>
+        <w:t>len</w:t>
+      </w:r>
+      <w:proofErr w:type="spellEnd"/>
+      <w:r>
+        <w:rPr>
+          <w:color w:val="000000" w:themeColor="text1"/>
+          <w:lang w:eastAsia="en-GB"/>
+        </w:rPr>
+        <w:t xml:space="preserve">(response) != </w:t>
       </w:r>
       <w:proofErr w:type="spellStart"/>
       <w:r>
@@ -42742,6 +43480,7 @@
   <w:style w:type="character" w:default="1" w:styleId="DefaultParagraphFont">
     <w:name w:val="Default Paragraph Font"/>
     <w:uiPriority w:val="1"/>
+    <w:semiHidden/>
     <w:unhideWhenUsed/>
   </w:style>
   <w:style w:type="table" w:default="1" w:styleId="TableNormal">

</xml_diff>

<commit_message>
Added technical decision and updated diary
In this commit I have written a section about the technical decision
made during the project and also updated the diary.
</commit_message>
<xml_diff>
--- a/Interim Report.docx
+++ b/Interim Report.docx
@@ -713,7 +713,7 @@
           <w:rFonts w:ascii="Calibri" w:hAnsi="Calibri" w:cs="Calibri"/>
           <w:noProof/>
         </w:rPr>
-        <w:t>January 28, 2024</w:t>
+        <w:t>January 29, 2024</w:t>
       </w:r>
       <w:r>
         <w:rPr>
@@ -19263,7 +19263,7 @@
         <w:t xml:space="preserve">The above code snippet first converts the image to a </w:t>
       </w:r>
       <w:r>
-        <w:t>gray-scale</w:t>
+        <w:t>grayscale</w:t>
       </w:r>
       <w:r>
         <w:t xml:space="preserve"> and then applies </w:t>
@@ -19362,7 +19362,7 @@
           <w:lang w:eastAsia="en-GB"/>
         </w:rPr>
         <w:drawing>
-          <wp:anchor distT="0" distB="0" distL="114300" distR="114300" simplePos="0" relativeHeight="251666432" behindDoc="1" locked="0" layoutInCell="1" allowOverlap="1" wp14:anchorId="346C5CBF" wp14:editId="2C0D31A0">
+          <wp:anchor distT="0" distB="0" distL="114300" distR="114300" simplePos="0" relativeHeight="251666432" behindDoc="1" locked="0" layoutInCell="1" allowOverlap="1" wp14:anchorId="346C5CBF" wp14:editId="599D9180">
             <wp:simplePos x="0" y="0"/>
             <wp:positionH relativeFrom="column">
               <wp:posOffset>1177594</wp:posOffset>
@@ -19718,7 +19718,13 @@
         <w:rPr>
           <w:lang w:val="en-GB" w:eastAsia="en-GB"/>
         </w:rPr>
-        <w:t xml:space="preserve">, the border of the </w:t>
+        <w:t>. The</w:t>
+      </w:r>
+      <w:r>
+        <w:rPr>
+          <w:lang w:val="en-GB" w:eastAsia="en-GB"/>
+        </w:rPr>
+        <w:t xml:space="preserve"> border of the </w:t>
       </w:r>
       <w:r>
         <w:rPr>
@@ -19784,13 +19790,19 @@
         <w:rPr>
           <w:lang w:val="en-GB" w:eastAsia="en-GB"/>
         </w:rPr>
-        <w:t>OpenCV provides a method findContours to do exactly this, h</w:t>
-      </w:r>
-      <w:r>
-        <w:rPr>
-          <w:lang w:val="en-GB" w:eastAsia="en-GB"/>
-        </w:rPr>
-        <w:t xml:space="preserve">owever, </w:t>
+        <w:t>OpenCV provides a method findContours to do exactly this</w:t>
+      </w:r>
+      <w:r>
+        <w:rPr>
+          <w:lang w:val="en-GB" w:eastAsia="en-GB"/>
+        </w:rPr>
+        <w:t>. However</w:t>
+      </w:r>
+      <w:r>
+        <w:rPr>
+          <w:lang w:val="en-GB" w:eastAsia="en-GB"/>
+        </w:rPr>
+        <w:t xml:space="preserve">, </w:t>
       </w:r>
       <w:r>
         <w:rPr>
@@ -20179,25 +20191,61 @@
         <w:rPr>
           <w:noProof/>
         </w:rPr>
-        <w:t xml:space="preserve"> the meaningful contours such as those around the numbers, words</w:t>
+        <w:t xml:space="preserve"> the meaningful </w:t>
       </w:r>
       <w:r>
         <w:rPr>
           <w:noProof/>
         </w:rPr>
+        <w:t>contours,</w:t>
+      </w:r>
+      <w:r>
+        <w:rPr>
+          <w:noProof/>
+        </w:rPr>
+        <w:t xml:space="preserve"> such as those around the numbers, words</w:t>
+      </w:r>
+      <w:r>
+        <w:rPr>
+          <w:noProof/>
+        </w:rPr>
         <w:t>,</w:t>
       </w:r>
       <w:r>
         <w:rPr>
           <w:noProof/>
         </w:rPr>
-        <w:t xml:space="preserve"> or the puzzle itself have a larger area. </w:t>
+        <w:t xml:space="preserve"> or the puzzle </w:t>
       </w:r>
       <w:r>
         <w:rPr>
           <w:noProof/>
         </w:rPr>
-        <w:t xml:space="preserve">Through sorting we can then identify the contour which surrounds the puzzle by getting the second largest contour, this is because the largest will be the image border. This is </w:t>
+        <w:t>itself,</w:t>
+      </w:r>
+      <w:r>
+        <w:rPr>
+          <w:noProof/>
+        </w:rPr>
+        <w:t xml:space="preserve"> have a larger area. </w:t>
+      </w:r>
+      <w:r>
+        <w:rPr>
+          <w:noProof/>
+        </w:rPr>
+        <w:t xml:space="preserve">Through </w:t>
+      </w:r>
+      <w:r>
+        <w:rPr>
+          <w:noProof/>
+        </w:rPr>
+        <w:t>sorting,</w:t>
+      </w:r>
+      <w:r>
+        <w:rPr>
+          <w:noProof/>
+        </w:rPr>
+        <w:t xml:space="preserve"> we can then identify the contour which surrounds the puzzle by getting the second largest contour, this is because the largest will be the image border. This is </w:t>
       </w:r>
       <w:r>
         <w:rPr>
@@ -21571,7 +21619,7 @@
           <w:lang w:eastAsia="en-GB"/>
         </w:rPr>
         <w:drawing>
-          <wp:anchor distT="0" distB="0" distL="114300" distR="114300" simplePos="0" relativeHeight="251676672" behindDoc="1" locked="0" layoutInCell="1" allowOverlap="1" wp14:anchorId="22319F91" wp14:editId="1805A810">
+          <wp:anchor distT="0" distB="0" distL="114300" distR="114300" simplePos="0" relativeHeight="251676672" behindDoc="1" locked="0" layoutInCell="1" allowOverlap="1" wp14:anchorId="22319F91" wp14:editId="1A5F6B21">
             <wp:simplePos x="0" y="0"/>
             <wp:positionH relativeFrom="margin">
               <wp:align>center</wp:align>
@@ -32607,6 +32655,73 @@
           <w:lang w:eastAsia="en-GB"/>
         </w:rPr>
       </w:pPr>
+      <w:r>
+        <w:rPr>
+          <w:lang w:eastAsia="en-GB"/>
+        </w:rPr>
+        <w:lastRenderedPageBreak/>
+        <w:t>Technical Decisions</w:t>
+      </w:r>
+    </w:p>
+    <w:p>
+      <w:pPr>
+        <w:rPr>
+          <w:lang w:val="en-GB" w:eastAsia="en-GB"/>
+        </w:rPr>
+      </w:pPr>
+      <w:r>
+        <w:rPr>
+          <w:lang w:val="en-GB" w:eastAsia="en-GB"/>
+        </w:rPr>
+        <w:t xml:space="preserve">In this section, I will discuss any important decisions I have made during development and argue why those decisions were made. One of the first decision I made was to decide the scope of the project and how the system was going to be made available to its users. Initially, I had planned to develop the project as a software package which user could download and use as they please. However, this causes a lot of restriction, such as I would have to create several versions of the system to work on different machines. Considering the time frame of the project, this design choice would cause serious challenges and potentially waste time on other features. Another concern would be designing the interface from scratch. Since the aim of the project was not the design of the interface, this would once again end up taking a significant portion of the time. Taking these factors into account, the best choice was to host the system on a website. This way, I only needed one version, which could be accessed by users of different machines and even mobile devices. Another benefit was the use of predefined packages, which helped with the frontend design such as bootstrap. This meant I could create a clean-looking interface quickly and allowed more time for other pressing matters. </w:t>
+      </w:r>
+    </w:p>
+    <w:p>
+      <w:pPr>
+        <w:rPr>
+          <w:lang w:val="en-GB" w:eastAsia="en-GB"/>
+        </w:rPr>
+      </w:pPr>
+      <w:r>
+        <w:rPr>
+          <w:lang w:val="en-GB" w:eastAsia="en-GB"/>
+        </w:rPr>
+        <w:t xml:space="preserve">Another decision point during the development phase was to choose how I could extract the puzzle from the image and if a puzzle even existed within the image. The approach which had the most benefit is the one described in [9]. This approach relied on machine learning to determine whether a puzzle existed within the image and the coordinated of the edges of the puzzle. With this information, the image can then be straightened and cropped, as described in section 5.2. While in theory this works well, practically this poses many challenged, the main one being creating the dataset for model training from scratch. This is because there is no publicly available dataset which contains images of Sudoku and Killer Sudoku and corresponding information about the edge coordinates. Therefore, it would require collecting images and manually obtaining the edges for each image. This would take up an immense amount of time and indefinitely ruled out the possibility of it being implemented. The method described in section 5.1 is the alternative I used as it was significantly quicker, easier to code, has a very good accuracy to extract puzzle. One disadvantage is that it cannot determine whether a puzzle exists within a puzzle, therefore, if the user submitted a random image, it would still process the image as usual. </w:t>
+      </w:r>
+    </w:p>
+    <w:p>
+      <w:pPr>
+        <w:rPr>
+          <w:lang w:val="en-GB" w:eastAsia="en-GB"/>
+        </w:rPr>
+      </w:pPr>
+      <w:r>
+        <w:rPr>
+          <w:lang w:val="en-GB" w:eastAsia="en-GB"/>
+        </w:rPr>
+        <w:t xml:space="preserve">Thirdly, when designing the Sudoku and Killer Sudoku puzzle, I planned on integrating real techniques which would logically obtain answers to puzzles instead of relying fully on backtracking. One of the main problems which this strategy is that there are many techniques which can be used, with each one able to be applied in several ways. This meant that implementing all these techniques was going to be a tough challenge because of the time constraints. In addition, all these techniques require iterating through the entire puzzle, sometimes several times, which meant that they had a high time complexity. After I implemented some of the more common techniques, I tried to restructure the solver to incorporate the techniques, however it seemed to slow down performance significantly. However, I still wanted to make use of the techniques, therefore I decided to create a hint feature which only uses these techniques to provide users with the answer for a cell one at a time. Here, the time complexity was not an issue because it did not try to complete the entire puzzle and was a good compromise. </w:t>
+      </w:r>
+    </w:p>
+    <w:p>
+      <w:pPr>
+        <w:rPr>
+          <w:lang w:val="en-GB" w:eastAsia="en-GB"/>
+        </w:rPr>
+      </w:pPr>
+      <w:r>
+        <w:rPr>
+          <w:lang w:val="en-GB" w:eastAsia="en-GB"/>
+        </w:rPr>
+        <w:t>In conclusion, I have discussed some decisions I needed to make when developing this project and why I made them. The first was how the system would be available to users, to which I decided the best approach was to host it on a website to allow access to all devices. The second is how the system would extract puzzles from images, where I decided against using machine learning as it would take up too much time and resources and went with a simpler approach of manually obtaining the edges. Finally, I made the decision not to integrate the solving techniques into the solver as they slowed down performance and instead used them to provide hints to the user.</w:t>
+      </w:r>
+    </w:p>
+    <w:p>
+      <w:pPr>
+        <w:pStyle w:val="Heading1"/>
+        <w:rPr>
+          <w:lang w:eastAsia="en-GB"/>
+        </w:rPr>
+      </w:pPr>
       <w:bookmarkStart w:id="44" w:name="_Toc157093357"/>
       <w:r>
         <w:rPr>
@@ -32627,7 +32742,19 @@
         <w:rPr>
           <w:lang w:val="en-GB" w:eastAsia="en-GB"/>
         </w:rPr>
-        <w:t>When the topic of AI arises, one of the most central issues is reliability. Can we trust AI enough to replace humans without any concern for a loss of life or injury? There are numerous examples of when a system did not live up to its task, one such example is self-driving cars in the case of GM cruise One</w:t>
+        <w:t>When the topic of AI arises, one of the most central issues is reliability. Can we trust AI enough to replace humans without any concern for a loss of life or injury? There are numerous examples of when a system did not live up to its task</w:t>
+      </w:r>
+      <w:r>
+        <w:rPr>
+          <w:lang w:val="en-GB" w:eastAsia="en-GB"/>
+        </w:rPr>
+        <w:t>. One</w:t>
+      </w:r>
+      <w:r>
+        <w:rPr>
+          <w:lang w:val="en-GB" w:eastAsia="en-GB"/>
+        </w:rPr>
+        <w:t xml:space="preserve"> such example is self-driving cars in the case of GM cruise One</w:t>
       </w:r>
       <w:r>
         <w:rPr>
@@ -32681,7 +32808,19 @@
         <w:rPr>
           <w:lang w:val="en-GB" w:eastAsia="en-GB"/>
         </w:rPr>
-        <w:t>. Due to an issue with the cars Automated Driving Systems (ADS) software responded incorrectly and ended up dragging a pedestrian underneath the vehicle. Another example is the CareFusion’s Alaris pump</w:t>
+        <w:t xml:space="preserve">. Due to an issue with the </w:t>
+      </w:r>
+      <w:r>
+        <w:rPr>
+          <w:lang w:val="en-GB" w:eastAsia="en-GB"/>
+        </w:rPr>
+        <w:t>cars,</w:t>
+      </w:r>
+      <w:r>
+        <w:rPr>
+          <w:lang w:val="en-GB" w:eastAsia="en-GB"/>
+        </w:rPr>
+        <w:t xml:space="preserve"> Automated Driving Systems (ADS) software responded incorrectly and ended up dragging a pedestrian underneath the vehicle. Another example is the CareFusion’s Alaris pump</w:t>
       </w:r>
       <w:r>
         <w:rPr>
@@ -32753,51 +32892,255 @@
         <w:rPr>
           <w:lang w:val="en-GB" w:eastAsia="en-GB"/>
         </w:rPr>
-        <w:t xml:space="preserve">This caused all the devices to be recalled as it put the patients at a serious risk.  </w:t>
-      </w:r>
-      <w:r>
-        <w:rPr>
-          <w:lang w:val="en-GB" w:eastAsia="en-GB"/>
-        </w:rPr>
-        <w:t xml:space="preserve">While this issue was caught early on, its clear to see that in these important situations the reliability of system is imperative, and any errors should be mitigated. </w:t>
-      </w:r>
-    </w:p>
-    <w:p>
-      <w:pPr>
-        <w:rPr>
-          <w:lang w:eastAsia="en-GB"/>
-        </w:rPr>
-      </w:pPr>
-      <w:r>
-        <w:rPr>
-          <w:lang w:val="en-GB" w:eastAsia="en-GB"/>
-        </w:rPr>
-        <w:t xml:space="preserve">The issue of reliability also comes up in my project, given that this project is a form of learning tool, it is important that it gives users reliable answer. Therefore, through testing I have made sure that both my solvers return correct solution and in the case of incorrect puzzles it informs the user of it. In this case returning incorrect solutions would cause contradictions, confusion and reduce the usability of the application. Another program this becomes an issue is in my machine vision code. Due to the nature of images, sometimes its not possible to accurately translate an image into a puzzle, no matter how good the algorithm. However, its important to mitigate these situations, and have a proper fallback so the user is not left with more questions. During the development of the machine vision code, I had a very high accuracy score of </w:t>
-      </w:r>
-      <w:r>
-        <w:rPr>
-          <w:lang w:eastAsia="en-GB"/>
-        </w:rPr>
-        <w:t>98.64%</w:t>
-      </w:r>
-      <w:r>
-        <w:rPr>
-          <w:lang w:eastAsia="en-GB"/>
-        </w:rPr>
-        <w:t xml:space="preserve"> when converting images of number to a digit. However, while testing on proper data, this accuracy went down to about 70% which is a significant drop. This showed me that the data I was using to train my machine model was not like the data it would come across in a real case, therefore it could not generalise well. In addition to improving the accuracy of the model, I also decided to have a backup system which allowed the user to check for themselves whether the puzzle translation was correct and make any necessary changes. </w:t>
-      </w:r>
-    </w:p>
-    <w:p>
-      <w:pPr>
-        <w:rPr>
-          <w:lang w:eastAsia="en-GB"/>
-        </w:rPr>
-      </w:pPr>
-      <w:r>
-        <w:rPr>
-          <w:lang w:eastAsia="en-GB"/>
-        </w:rPr>
-        <w:t xml:space="preserve">In the process of improving the reliability of system it is also possible to run into ethical and privacy issues. Particularly in the case of AI, often the best way to make it more reliable is to train the model with more data. However, it is important to use this information with consent otherwise it could cause legal issues. A </w:t>
+        <w:t xml:space="preserve">This caused all the devices to be </w:t>
+      </w:r>
+      <w:r>
+        <w:rPr>
+          <w:lang w:val="en-GB" w:eastAsia="en-GB"/>
+        </w:rPr>
+        <w:t>recalled,</w:t>
+      </w:r>
+      <w:r>
+        <w:rPr>
+          <w:lang w:val="en-GB" w:eastAsia="en-GB"/>
+        </w:rPr>
+        <w:t xml:space="preserve"> as it put the patients at a serious risk</w:t>
+      </w:r>
+      <w:r>
+        <w:rPr>
+          <w:lang w:val="en-GB" w:eastAsia="en-GB"/>
+        </w:rPr>
+        <w:t xml:space="preserve">. </w:t>
+      </w:r>
+      <w:r>
+        <w:rPr>
+          <w:lang w:val="en-GB" w:eastAsia="en-GB"/>
+        </w:rPr>
+        <w:t xml:space="preserve">While this issue was caught early on, </w:t>
+      </w:r>
+      <w:r>
+        <w:rPr>
+          <w:lang w:val="en-GB" w:eastAsia="en-GB"/>
+        </w:rPr>
+        <w:t>it's</w:t>
+      </w:r>
+      <w:r>
+        <w:rPr>
+          <w:lang w:val="en-GB" w:eastAsia="en-GB"/>
+        </w:rPr>
+        <w:t xml:space="preserve"> clear to see that in these important </w:t>
+      </w:r>
+      <w:r>
+        <w:rPr>
+          <w:lang w:val="en-GB" w:eastAsia="en-GB"/>
+        </w:rPr>
+        <w:t>situations,</w:t>
+      </w:r>
+      <w:r>
+        <w:rPr>
+          <w:lang w:val="en-GB" w:eastAsia="en-GB"/>
+        </w:rPr>
+        <w:t xml:space="preserve"> the reliability of </w:t>
+      </w:r>
+      <w:r>
+        <w:rPr>
+          <w:lang w:val="en-GB" w:eastAsia="en-GB"/>
+        </w:rPr>
+        <w:t>the system</w:t>
+      </w:r>
+      <w:r>
+        <w:rPr>
+          <w:lang w:val="en-GB" w:eastAsia="en-GB"/>
+        </w:rPr>
+        <w:t xml:space="preserve"> is imperative, and any errors should be mitigated. </w:t>
+      </w:r>
+    </w:p>
+    <w:p>
+      <w:pPr>
+        <w:rPr>
+          <w:lang w:eastAsia="en-GB"/>
+        </w:rPr>
+      </w:pPr>
+      <w:r>
+        <w:rPr>
+          <w:lang w:val="en-GB" w:eastAsia="en-GB"/>
+        </w:rPr>
+        <w:t xml:space="preserve">The issue of reliability also comes up in my project, given that this project is a form of learning tool, it is important that it gives users </w:t>
+      </w:r>
+      <w:r>
+        <w:rPr>
+          <w:lang w:val="en-GB" w:eastAsia="en-GB"/>
+        </w:rPr>
+        <w:t>a reliable</w:t>
+      </w:r>
+      <w:r>
+        <w:rPr>
+          <w:lang w:val="en-GB" w:eastAsia="en-GB"/>
+        </w:rPr>
+        <w:t xml:space="preserve"> answer. Therefore, through </w:t>
+      </w:r>
+      <w:r>
+        <w:rPr>
+          <w:lang w:val="en-GB" w:eastAsia="en-GB"/>
+        </w:rPr>
+        <w:t>testing,</w:t>
+      </w:r>
+      <w:r>
+        <w:rPr>
+          <w:lang w:val="en-GB" w:eastAsia="en-GB"/>
+        </w:rPr>
+        <w:t xml:space="preserve"> I have made sure that both my solvers return </w:t>
+      </w:r>
+      <w:r>
+        <w:rPr>
+          <w:lang w:val="en-GB" w:eastAsia="en-GB"/>
+        </w:rPr>
+        <w:t>the correct</w:t>
+      </w:r>
+      <w:r>
+        <w:rPr>
+          <w:lang w:val="en-GB" w:eastAsia="en-GB"/>
+        </w:rPr>
+        <w:t xml:space="preserve"> solution </w:t>
+      </w:r>
+      <w:r>
+        <w:rPr>
+          <w:lang w:val="en-GB" w:eastAsia="en-GB"/>
+        </w:rPr>
+        <w:t>and,</w:t>
+      </w:r>
+      <w:r>
+        <w:rPr>
+          <w:lang w:val="en-GB" w:eastAsia="en-GB"/>
+        </w:rPr>
+        <w:t xml:space="preserve"> in the case of incorrect </w:t>
+      </w:r>
+      <w:r>
+        <w:rPr>
+          <w:lang w:val="en-GB" w:eastAsia="en-GB"/>
+        </w:rPr>
+        <w:t>puzzles;</w:t>
+      </w:r>
+      <w:r>
+        <w:rPr>
+          <w:lang w:val="en-GB" w:eastAsia="en-GB"/>
+        </w:rPr>
+        <w:t xml:space="preserve"> it informs the user of it. In this case returning incorrect solutions would cause contradictions, confusion and reduce the usability of the application. Another program this becomes an issue is in my machine vision code. Due to the nature of images, sometimes </w:t>
+      </w:r>
+      <w:r>
+        <w:rPr>
+          <w:lang w:val="en-GB" w:eastAsia="en-GB"/>
+        </w:rPr>
+        <w:t>it has not possible</w:t>
+      </w:r>
+      <w:r>
+        <w:rPr>
+          <w:lang w:val="en-GB" w:eastAsia="en-GB"/>
+        </w:rPr>
+        <w:t xml:space="preserve"> to accurately translate an image into a puzzle, no matter how good the </w:t>
+      </w:r>
+      <w:r>
+        <w:rPr>
+          <w:lang w:val="en-GB" w:eastAsia="en-GB"/>
+        </w:rPr>
+        <w:t>algorithm is</w:t>
+      </w:r>
+      <w:r>
+        <w:rPr>
+          <w:lang w:val="en-GB" w:eastAsia="en-GB"/>
+        </w:rPr>
+        <w:t xml:space="preserve">. However, </w:t>
+      </w:r>
+      <w:r>
+        <w:rPr>
+          <w:lang w:val="en-GB" w:eastAsia="en-GB"/>
+        </w:rPr>
+        <w:t>it's</w:t>
+      </w:r>
+      <w:r>
+        <w:rPr>
+          <w:lang w:val="en-GB" w:eastAsia="en-GB"/>
+        </w:rPr>
+        <w:t xml:space="preserve"> important to mitigate these situations, and have a proper </w:t>
+      </w:r>
+      <w:r>
+        <w:rPr>
+          <w:lang w:val="en-GB" w:eastAsia="en-GB"/>
+        </w:rPr>
+        <w:t>fallback,</w:t>
+      </w:r>
+      <w:r>
+        <w:rPr>
+          <w:lang w:val="en-GB" w:eastAsia="en-GB"/>
+        </w:rPr>
+        <w:t xml:space="preserve"> so the user is not left with more questions. During the development of the machine vision code, I had a very high accuracy score of </w:t>
+      </w:r>
+      <w:r>
+        <w:rPr>
+          <w:lang w:eastAsia="en-GB"/>
+        </w:rPr>
+        <w:t xml:space="preserve">98.64% when converting images of number to a digit. However, while testing on proper data, this accuracy went down to </w:t>
+      </w:r>
+      <w:r>
+        <w:rPr>
+          <w:lang w:eastAsia="en-GB"/>
+        </w:rPr>
+        <w:t>approximately</w:t>
+      </w:r>
+      <w:r>
+        <w:rPr>
+          <w:lang w:eastAsia="en-GB"/>
+        </w:rPr>
+        <w:t xml:space="preserve"> 70% which is a significant drop. This showed me that the data I was using to train my machine model was not like the data it would </w:t>
+      </w:r>
+      <w:r>
+        <w:rPr>
+          <w:lang w:eastAsia="en-GB"/>
+        </w:rPr>
+        <w:t>discover</w:t>
+      </w:r>
+      <w:r>
+        <w:rPr>
+          <w:lang w:eastAsia="en-GB"/>
+        </w:rPr>
+        <w:t xml:space="preserve"> in a real case, therefore it could not generalise well. In addition to improving the accuracy of the model, I also decided to have a backup system which allowed the user to check for themselves whether the puzzle translation was correct and make any necessary changes. </w:t>
+      </w:r>
+    </w:p>
+    <w:p>
+      <w:pPr>
+        <w:rPr>
+          <w:lang w:eastAsia="en-GB"/>
+        </w:rPr>
+      </w:pPr>
+      <w:r>
+        <w:rPr>
+          <w:lang w:eastAsia="en-GB"/>
+        </w:rPr>
+        <w:t xml:space="preserve">In the process of improving the reliability of </w:t>
+      </w:r>
+      <w:r>
+        <w:rPr>
+          <w:lang w:eastAsia="en-GB"/>
+        </w:rPr>
+        <w:t>the system,</w:t>
+      </w:r>
+      <w:r>
+        <w:rPr>
+          <w:lang w:eastAsia="en-GB"/>
+        </w:rPr>
+        <w:t xml:space="preserve"> it is also possible to run into ethical and privacy issues. Particularly in the case of AI, often the best way to make it more reliable is to train the model with more data. However, it is important to use this information with </w:t>
+      </w:r>
+      <w:r>
+        <w:rPr>
+          <w:lang w:eastAsia="en-GB"/>
+        </w:rPr>
+        <w:t>consent,</w:t>
+      </w:r>
+      <w:r>
+        <w:rPr>
+          <w:lang w:eastAsia="en-GB"/>
+        </w:rPr>
+        <w:t xml:space="preserve"> otherwise it could cause legal issues. A </w:t>
       </w:r>
       <w:r>
         <w:rPr>
@@ -32815,19 +33158,115 @@
         <w:rPr>
           <w:lang w:eastAsia="en-GB"/>
         </w:rPr>
-        <w:t xml:space="preserve">example is the ongoing lawsuit against OpenAI [29] launched by The New York Times. The Times claims that OpenAI copied information from them to train their models without having allowed to do so. The Times also want all models that use their data to be destroy them. This lawsuit shows the consequences of not obtaining data properly and serves as a serious  warning. As for my project I have made sure to only use publicly available data which is not licenced, therefore, this issue is not applicable to my project. </w:t>
-      </w:r>
-      <w:r>
-        <w:rPr>
-          <w:lang w:eastAsia="en-GB"/>
-        </w:rPr>
-        <w:t xml:space="preserve">In addition, for data to be obtained correctly,  another concern would be to use data which is relevant and does not introduce any bias into the system which could cause serious issues. </w:t>
-      </w:r>
-      <w:r>
-        <w:rPr>
-          <w:lang w:eastAsia="en-GB"/>
-        </w:rPr>
-        <w:t xml:space="preserve">Some examples of bias are discussed in [30], one specific case was racism found within an algorithm which decided which patients needed extra care. While it wasn’t part of the algorithm, it seemed to select which patients significantly more than black patients. Bias in this form should always be removed from all systems and the best way to do this is to make sure that the data used is accurate and swayed away from any form of discrimination.  </w:t>
+        <w:t xml:space="preserve">example is the ongoing lawsuit against OpenAI [29] launched by The New York Times. The Times </w:t>
+      </w:r>
+      <w:r>
+        <w:rPr>
+          <w:lang w:eastAsia="en-GB"/>
+        </w:rPr>
+        <w:t>claim</w:t>
+      </w:r>
+      <w:r>
+        <w:rPr>
+          <w:lang w:eastAsia="en-GB"/>
+        </w:rPr>
+        <w:t xml:space="preserve"> that OpenAI copied information from them to train their models without having allowed to do so. The Times also want all models that use their data to be destroy them. This lawsuit shows the consequences of not obtaining data properly and serves as a </w:t>
+      </w:r>
+      <w:r>
+        <w:rPr>
+          <w:lang w:eastAsia="en-GB"/>
+        </w:rPr>
+        <w:t xml:space="preserve">serious </w:t>
+      </w:r>
+      <w:r>
+        <w:rPr>
+          <w:lang w:eastAsia="en-GB"/>
+        </w:rPr>
+        <w:t xml:space="preserve">warning. As for my </w:t>
+      </w:r>
+      <w:r>
+        <w:rPr>
+          <w:lang w:eastAsia="en-GB"/>
+        </w:rPr>
+        <w:t>project,</w:t>
+      </w:r>
+      <w:r>
+        <w:rPr>
+          <w:lang w:eastAsia="en-GB"/>
+        </w:rPr>
+        <w:t xml:space="preserve"> I have made sure to only use publicly available </w:t>
+      </w:r>
+      <w:r>
+        <w:rPr>
+          <w:lang w:eastAsia="en-GB"/>
+        </w:rPr>
+        <w:t>data,</w:t>
+      </w:r>
+      <w:r>
+        <w:rPr>
+          <w:lang w:eastAsia="en-GB"/>
+        </w:rPr>
+        <w:t xml:space="preserve"> which is not licenced, therefore, this issue is not applicable to my project. </w:t>
+      </w:r>
+      <w:r>
+        <w:rPr>
+          <w:lang w:eastAsia="en-GB"/>
+        </w:rPr>
+        <w:t>In addition, for data to be obtained correctly</w:t>
+      </w:r>
+      <w:r>
+        <w:rPr>
+          <w:lang w:eastAsia="en-GB"/>
+        </w:rPr>
+        <w:t xml:space="preserve">, </w:t>
+      </w:r>
+      <w:r>
+        <w:rPr>
+          <w:lang w:eastAsia="en-GB"/>
+        </w:rPr>
+        <w:t xml:space="preserve">another concern would be to use data which is relevant and does not introduce any bias into the system which could cause serious issues. </w:t>
+      </w:r>
+      <w:r>
+        <w:rPr>
+          <w:lang w:eastAsia="en-GB"/>
+        </w:rPr>
+        <w:t>Some examples of bias are discussed in [30]</w:t>
+      </w:r>
+      <w:r>
+        <w:rPr>
+          <w:lang w:eastAsia="en-GB"/>
+        </w:rPr>
+        <w:t>. One</w:t>
+      </w:r>
+      <w:r>
+        <w:rPr>
+          <w:lang w:eastAsia="en-GB"/>
+        </w:rPr>
+        <w:t xml:space="preserve"> specific case was racism found within an algorithm which decided which patients needed extra care. While it </w:t>
+      </w:r>
+      <w:r>
+        <w:rPr>
+          <w:lang w:eastAsia="en-GB"/>
+        </w:rPr>
+        <w:t>was not</w:t>
+      </w:r>
+      <w:r>
+        <w:rPr>
+          <w:lang w:eastAsia="en-GB"/>
+        </w:rPr>
+        <w:t xml:space="preserve"> part of the algorithm, it seemed to select which patients </w:t>
+      </w:r>
+      <w:r>
+        <w:rPr>
+          <w:lang w:eastAsia="en-GB"/>
+        </w:rPr>
+        <w:t>were significantly</w:t>
+      </w:r>
+      <w:r>
+        <w:rPr>
+          <w:lang w:eastAsia="en-GB"/>
+        </w:rPr>
+        <w:t xml:space="preserve"> more than black patients. Bias in this form should always be removed from all systems and the best way to do this is to make sure that the data used is accurate and swayed away from any form of discrimination.  </w:t>
       </w:r>
       <w:r>
         <w:rPr>
@@ -32846,7 +33285,55 @@
         <w:rPr>
           <w:lang w:eastAsia="en-GB"/>
         </w:rPr>
-        <w:t xml:space="preserve">Another issue brought about by AI specifically with machine vision is the possibility of it replacing humans at specific tasks. AI has many benefits over humans, for example, they can work indefinitely without getting tired, they are particularly strong at repetitive tasks, and they can process information much faster than us. This technology has already been integrated in parts of society such as the health sector, traffic analysis, facial detection, manufacturing and much more. However, this does not necessarily mean it’s a bad thing, as it would allow people let AI deal with simple and monotone tasks and deal with the more complex tasks themselves. In addition, even though AI is very strong, it cannot be completely relied upon in all situations. Often people will still be required to overwatch the process and be ready to act when problem occur, because the probability of anything being 100% </w:t>
+        <w:t xml:space="preserve">Another issue brought about by AI specifically with machine vision is the possibility of it replacing humans at specific tasks. AI has </w:t>
+      </w:r>
+      <w:r>
+        <w:rPr>
+          <w:lang w:eastAsia="en-GB"/>
+        </w:rPr>
+        <w:t>various benefits</w:t>
+      </w:r>
+      <w:r>
+        <w:rPr>
+          <w:lang w:eastAsia="en-GB"/>
+        </w:rPr>
+        <w:t xml:space="preserve"> </w:t>
+      </w:r>
+      <w:r>
+        <w:rPr>
+          <w:lang w:eastAsia="en-GB"/>
+        </w:rPr>
+        <w:t>for</w:t>
+      </w:r>
+      <w:r>
+        <w:rPr>
+          <w:lang w:eastAsia="en-GB"/>
+        </w:rPr>
+        <w:t xml:space="preserve"> humans</w:t>
+      </w:r>
+      <w:r>
+        <w:rPr>
+          <w:lang w:eastAsia="en-GB"/>
+        </w:rPr>
+        <w:t>. For</w:t>
+      </w:r>
+      <w:r>
+        <w:rPr>
+          <w:lang w:eastAsia="en-GB"/>
+        </w:rPr>
+        <w:t xml:space="preserve"> example, they can work indefinitely without getting tired, they are particularly strong at repetitive tasks, and they can process information much faster than us. This technology has already been integrated in parts of society such as the health sector, traffic analysis, facial detection, manufacturing and much more. However, this does not necessarily mean it’s a bad thing, as it would allow people let AI deal with simple and monotone tasks and deal with the more complex tasks themselves. In addition, even though AI is very strong, it cannot be completely relied upon in all situations. Often people will still be required to </w:t>
+      </w:r>
+      <w:r>
+        <w:rPr>
+          <w:lang w:eastAsia="en-GB"/>
+        </w:rPr>
+        <w:t>over watch</w:t>
+      </w:r>
+      <w:r>
+        <w:rPr>
+          <w:lang w:eastAsia="en-GB"/>
+        </w:rPr>
+        <w:t xml:space="preserve"> the process and be ready to act when problem occur, because the probability of anything being 100% </w:t>
       </w:r>
       <w:r>
         <w:rPr>
@@ -32878,13 +33365,121 @@
         <w:rPr>
           <w:lang w:eastAsia="en-GB"/>
         </w:rPr>
-        <w:t xml:space="preserve">In conclusion, this section has shown that when it comes to any systems, it is important to ensure that it is reliable. Without reliability the system is prone to malfunction or behave in an unintended way and in the worst cases cause a loss of life. Reliability issues can be mitigated through carrying out a range of testing methods to make sure the system works as expected and minimize any risks. However, even with extensive testing, reliability cannot be guaranteed due to their complicated nature. Reliability is also one of the main reasons why AI, at least for now, cannot replace humans in industries as healthcare, because on its own, it is prone to error and cause serious issues. </w:t>
-      </w:r>
-      <w:r>
-        <w:rPr>
-          <w:lang w:eastAsia="en-GB"/>
-        </w:rPr>
-        <w:t xml:space="preserve">In addition, privacy is also an area of concern when dealing with AI because, since AI requires large amounts of data to perform well, it should be obtained safely and with consent. </w:t>
+        <w:t xml:space="preserve">In conclusion, this section has shown that when it comes to any systems, it is important to ensure that it is reliable. Without </w:t>
+      </w:r>
+      <w:r>
+        <w:rPr>
+          <w:lang w:eastAsia="en-GB"/>
+        </w:rPr>
+        <w:t>reliability,</w:t>
+      </w:r>
+      <w:r>
+        <w:rPr>
+          <w:lang w:eastAsia="en-GB"/>
+        </w:rPr>
+        <w:t xml:space="preserve"> the system is prone to malfunction or behave in an unintended way </w:t>
+      </w:r>
+      <w:r>
+        <w:rPr>
+          <w:lang w:eastAsia="en-GB"/>
+        </w:rPr>
+        <w:t>and,</w:t>
+      </w:r>
+      <w:r>
+        <w:rPr>
+          <w:lang w:eastAsia="en-GB"/>
+        </w:rPr>
+        <w:t xml:space="preserve"> in the worst </w:t>
+      </w:r>
+      <w:r>
+        <w:rPr>
+          <w:lang w:eastAsia="en-GB"/>
+        </w:rPr>
+        <w:t>cases,</w:t>
+      </w:r>
+      <w:r>
+        <w:rPr>
+          <w:lang w:eastAsia="en-GB"/>
+        </w:rPr>
+        <w:t xml:space="preserve"> </w:t>
+      </w:r>
+      <w:r>
+        <w:rPr>
+          <w:lang w:eastAsia="en-GB"/>
+        </w:rPr>
+        <w:t>causes</w:t>
+      </w:r>
+      <w:r>
+        <w:rPr>
+          <w:lang w:eastAsia="en-GB"/>
+        </w:rPr>
+        <w:t xml:space="preserve"> a loss of life. Reliability issues can be mitigated through </w:t>
+      </w:r>
+      <w:r>
+        <w:rPr>
+          <w:lang w:eastAsia="en-GB"/>
+        </w:rPr>
+        <w:t>conducting</w:t>
+      </w:r>
+      <w:r>
+        <w:rPr>
+          <w:lang w:eastAsia="en-GB"/>
+        </w:rPr>
+        <w:t xml:space="preserve"> a range of testing methods to make sure the system works as expected and </w:t>
+      </w:r>
+      <w:r>
+        <w:rPr>
+          <w:lang w:eastAsia="en-GB"/>
+        </w:rPr>
+        <w:t>minimizes</w:t>
+      </w:r>
+      <w:r>
+        <w:rPr>
+          <w:lang w:eastAsia="en-GB"/>
+        </w:rPr>
+        <w:t xml:space="preserve"> any risks. However, even with extensive testing, reliability cannot be guaranteed </w:t>
+      </w:r>
+      <w:r>
+        <w:rPr>
+          <w:lang w:eastAsia="en-GB"/>
+        </w:rPr>
+        <w:t>because of their</w:t>
+      </w:r>
+      <w:r>
+        <w:rPr>
+          <w:lang w:eastAsia="en-GB"/>
+        </w:rPr>
+        <w:t xml:space="preserve"> complicated nature. Reliability is also one of the main reasons why AI, at least for now, cannot replace humans in industries as healthcare, because on its own, it is prone to error and </w:t>
+      </w:r>
+      <w:r>
+        <w:rPr>
+          <w:lang w:eastAsia="en-GB"/>
+        </w:rPr>
+        <w:t>causes</w:t>
+      </w:r>
+      <w:r>
+        <w:rPr>
+          <w:lang w:eastAsia="en-GB"/>
+        </w:rPr>
+        <w:t xml:space="preserve"> serious issues. </w:t>
+      </w:r>
+      <w:r>
+        <w:rPr>
+          <w:lang w:eastAsia="en-GB"/>
+        </w:rPr>
+        <w:t xml:space="preserve">In addition, privacy is also an area of </w:t>
+      </w:r>
+      <w:r>
+        <w:rPr>
+          <w:lang w:eastAsia="en-GB"/>
+        </w:rPr>
+        <w:t>concern when engaging with</w:t>
+      </w:r>
+      <w:r>
+        <w:rPr>
+          <w:lang w:eastAsia="en-GB"/>
+        </w:rPr>
+        <w:t xml:space="preserve"> AI because, since AI requires large amounts of data to perform well, it should be obtained safely and with consent. </w:t>
       </w:r>
     </w:p>
     <w:p>

</xml_diff>

<commit_message>
Added a conclusion to the report
In this commit I have added the conclusion section whcih simply includes
a summary of the main features of the application as discussed in the
report.
</commit_message>
<xml_diff>
--- a/Interim Report.docx
+++ b/Interim Report.docx
@@ -713,7 +713,7 @@
           <w:rFonts w:ascii="Calibri" w:hAnsi="Calibri" w:cs="Calibri"/>
           <w:noProof/>
         </w:rPr>
-        <w:t>February 08, 2024</w:t>
+        <w:t>February 12, 2024</w:t>
       </w:r>
       <w:r>
         <w:rPr>
@@ -764,7 +764,15 @@
     </w:p>
     <w:p>
       <w:r>
-        <w:t>This report has been prepared on the basis of my own work</w:t>
+        <w:t xml:space="preserve">This report has been prepared </w:t>
+      </w:r>
+      <w:proofErr w:type="gramStart"/>
+      <w:r>
+        <w:t>on the basis of</w:t>
+      </w:r>
+      <w:proofErr w:type="gramEnd"/>
+      <w:r>
+        <w:t xml:space="preserve"> my own work</w:t>
       </w:r>
       <w:r>
         <w:t>.</w:t>
@@ -5713,14 +5721,14 @@
       <w:pPr>
         <w:pStyle w:val="Heading1"/>
       </w:pPr>
-      <w:bookmarkStart w:id="2" w:name="_Toc22034053"/>
-      <w:bookmarkStart w:id="3" w:name="_Toc22034087"/>
-      <w:bookmarkStart w:id="4" w:name="_Toc158280429"/>
+      <w:bookmarkStart w:id="2" w:name="_Toc158280429"/>
+      <w:bookmarkStart w:id="3" w:name="_Toc22034053"/>
+      <w:bookmarkStart w:id="4" w:name="_Toc22034087"/>
       <w:r>
         <w:lastRenderedPageBreak/>
         <w:t>Introduction</w:t>
       </w:r>
-      <w:bookmarkEnd w:id="4"/>
+      <w:bookmarkEnd w:id="2"/>
     </w:p>
     <w:p>
       <w:pPr>
@@ -7499,7 +7507,21 @@
         <w:rPr>
           <w:lang w:val="en-GB"/>
         </w:rPr>
-        <w:t xml:space="preserve"> which uses graphs and graph </w:t>
+        <w:t xml:space="preserve"> which uses graphs and </w:t>
+      </w:r>
+      <w:proofErr w:type="gramStart"/>
+      <w:r>
+        <w:rPr>
+          <w:lang w:val="en-GB"/>
+        </w:rPr>
+        <w:t>graph</w:t>
+      </w:r>
+      <w:proofErr w:type="gramEnd"/>
+      <w:r>
+        <w:rPr>
+          <w:lang w:val="en-GB"/>
+        </w:rPr>
+        <w:t xml:space="preserve"> </w:t>
       </w:r>
       <w:r>
         <w:rPr>
@@ -10102,8 +10124,8 @@
         <w:pStyle w:val="Heading1"/>
       </w:pPr>
       <w:bookmarkStart w:id="15" w:name="_Toc158280440"/>
-      <w:bookmarkEnd w:id="2"/>
       <w:bookmarkEnd w:id="3"/>
+      <w:bookmarkEnd w:id="4"/>
       <w:r>
         <w:lastRenderedPageBreak/>
         <w:t>Recursion and Backtracking</w:t>
@@ -11225,7 +11247,15 @@
       </w:pPr>
       <w:r>
         <w:lastRenderedPageBreak/>
-        <w:t xml:space="preserve">Arc-consistency </w:t>
+        <w:t>Arc-</w:t>
+      </w:r>
+      <w:proofErr w:type="gramStart"/>
+      <w:r>
+        <w:t>consistency</w:t>
+      </w:r>
+      <w:proofErr w:type="gramEnd"/>
+      <w:r>
+        <w:t xml:space="preserve"> </w:t>
       </w:r>
     </w:p>
     <w:p>
@@ -12054,21 +12084,7 @@
         <w:rPr>
           <w:lang w:eastAsia="en-GB"/>
         </w:rPr>
-        <w:t xml:space="preserve">, </w:t>
-      </w:r>
-      <w:proofErr w:type="spellStart"/>
-      <w:r>
-        <w:rPr>
-          <w:lang w:eastAsia="en-GB"/>
-        </w:rPr>
-        <w:t>col_box</w:t>
-      </w:r>
-      <w:proofErr w:type="spellEnd"/>
-      <w:r>
-        <w:rPr>
-          <w:lang w:eastAsia="en-GB"/>
-        </w:rPr>
-        <w:t xml:space="preserve"> + 3):</w:t>
+        <w:t>, col_box + 3):</w:t>
       </w:r>
     </w:p>
     <w:p>
@@ -12216,8 +12232,16 @@
         <w:rPr>
           <w:lang w:eastAsia="en-GB"/>
         </w:rPr>
-        <w:t xml:space="preserve"> set([1,2,3,4,5,6,7,8,9]) - used</w:t>
-      </w:r>
+        <w:t xml:space="preserve"> set([1,2,3,4,5,6,7,8,9]) - </w:t>
+      </w:r>
+      <w:proofErr w:type="gramStart"/>
+      <w:r>
+        <w:rPr>
+          <w:lang w:eastAsia="en-GB"/>
+        </w:rPr>
+        <w:t>used</w:t>
+      </w:r>
+      <w:proofErr w:type="gramEnd"/>
     </w:p>
     <w:p>
       <w:pPr>
@@ -14233,8 +14257,16 @@
         <w:rPr>
           <w:lang w:eastAsia="en-GB"/>
         </w:rPr>
-        <w:t xml:space="preserve"> removed</w:t>
-      </w:r>
+        <w:t xml:space="preserve"> </w:t>
+      </w:r>
+      <w:proofErr w:type="gramStart"/>
+      <w:r>
+        <w:rPr>
+          <w:lang w:eastAsia="en-GB"/>
+        </w:rPr>
+        <w:t>removed</w:t>
+      </w:r>
+      <w:proofErr w:type="gramEnd"/>
     </w:p>
     <w:p>
       <w:pPr>
@@ -16701,6 +16733,7 @@
         <w:t xml:space="preserve"> </w:t>
       </w:r>
       <w:proofErr w:type="spellStart"/>
+      <w:proofErr w:type="gramStart"/>
       <w:r>
         <w:rPr>
           <w:lang w:eastAsia="en-GB"/>
@@ -16708,6 +16741,7 @@
         <w:t>validGuesses</w:t>
       </w:r>
       <w:proofErr w:type="spellEnd"/>
+      <w:proofErr w:type="gramEnd"/>
     </w:p>
     <w:p>
       <w:pPr>
@@ -18202,27 +18236,125 @@
       <w:r>
         <w:rPr>
           <w:noProof/>
+          <w:lang w:val="en-GB"/>
         </w:rPr>
         <w:lastRenderedPageBreak/>
+        <w:drawing>
+          <wp:anchor distT="0" distB="0" distL="114300" distR="114300" simplePos="0" relativeHeight="251719680" behindDoc="1" locked="0" layoutInCell="1" allowOverlap="1" wp14:anchorId="2072A066" wp14:editId="15CCFA18">
+            <wp:simplePos x="0" y="0"/>
+            <wp:positionH relativeFrom="page">
+              <wp:posOffset>1904365</wp:posOffset>
+            </wp:positionH>
+            <wp:positionV relativeFrom="paragraph">
+              <wp:posOffset>0</wp:posOffset>
+            </wp:positionV>
+            <wp:extent cx="3853815" cy="2629535"/>
+            <wp:effectExtent l="0" t="0" r="13335" b="18415"/>
+            <wp:wrapTight wrapText="bothSides">
+              <wp:wrapPolygon edited="0">
+                <wp:start x="0" y="0"/>
+                <wp:lineTo x="0" y="21595"/>
+                <wp:lineTo x="21568" y="21595"/>
+                <wp:lineTo x="21568" y="0"/>
+                <wp:lineTo x="0" y="0"/>
+              </wp:wrapPolygon>
+            </wp:wrapTight>
+            <wp:docPr id="357868797" name="Chart 1"/>
+            <wp:cNvGraphicFramePr/>
+            <a:graphic xmlns:a="http://schemas.openxmlformats.org/drawingml/2006/main">
+              <a:graphicData uri="http://schemas.openxmlformats.org/drawingml/2006/chart">
+                <c:chart xmlns:c="http://schemas.openxmlformats.org/drawingml/2006/chart" xmlns:r="http://schemas.openxmlformats.org/officeDocument/2006/relationships" r:id="rId17"/>
+              </a:graphicData>
+            </a:graphic>
+            <wp14:sizeRelH relativeFrom="page">
+              <wp14:pctWidth>0</wp14:pctWidth>
+            </wp14:sizeRelH>
+            <wp14:sizeRelV relativeFrom="page">
+              <wp14:pctHeight>0</wp14:pctHeight>
+            </wp14:sizeRelV>
+          </wp:anchor>
+        </w:drawing>
+      </w:r>
+    </w:p>
+    <w:p>
+      <w:pPr>
+        <w:rPr>
+          <w:lang w:val="en-GB"/>
+        </w:rPr>
+      </w:pPr>
+    </w:p>
+    <w:p>
+      <w:pPr>
+        <w:rPr>
+          <w:lang w:val="en-GB"/>
+        </w:rPr>
+      </w:pPr>
+    </w:p>
+    <w:p>
+      <w:pPr>
+        <w:rPr>
+          <w:lang w:val="en-GB"/>
+        </w:rPr>
+      </w:pPr>
+    </w:p>
+    <w:p>
+      <w:pPr>
+        <w:rPr>
+          <w:lang w:val="en-GB"/>
+        </w:rPr>
+      </w:pPr>
+    </w:p>
+    <w:p>
+      <w:pPr>
+        <w:rPr>
+          <w:lang w:val="en-GB"/>
+        </w:rPr>
+      </w:pPr>
+    </w:p>
+    <w:p>
+      <w:pPr>
+        <w:rPr>
+          <w:lang w:val="en-GB"/>
+        </w:rPr>
+      </w:pPr>
+    </w:p>
+    <w:p>
+      <w:pPr>
+        <w:rPr>
+          <w:lang w:val="en-GB"/>
+        </w:rPr>
+      </w:pPr>
+    </w:p>
+    <w:p>
+      <w:pPr>
+        <w:rPr>
+          <w:lang w:val="en-GB"/>
+        </w:rPr>
+      </w:pPr>
+      <w:r>
+        <w:rPr>
+          <w:noProof/>
+        </w:rPr>
         <mc:AlternateContent>
           <mc:Choice Requires="wps">
             <w:drawing>
-              <wp:anchor distT="0" distB="0" distL="114300" distR="114300" simplePos="0" relativeHeight="251721728" behindDoc="1" locked="0" layoutInCell="1" allowOverlap="1" wp14:anchorId="7C61D9D3" wp14:editId="39CAEEE3">
+              <wp:anchor distT="0" distB="0" distL="114300" distR="114300" simplePos="0" relativeHeight="251721728" behindDoc="1" locked="0" layoutInCell="1" allowOverlap="1" wp14:anchorId="7C61D9D3" wp14:editId="48309B03">
                 <wp:simplePos x="0" y="0"/>
-                <wp:positionH relativeFrom="column">
-                  <wp:posOffset>824230</wp:posOffset>
+                <wp:positionH relativeFrom="margin">
+                  <wp:posOffset>883537</wp:posOffset>
                 </wp:positionH>
                 <wp:positionV relativeFrom="paragraph">
-                  <wp:posOffset>2243455</wp:posOffset>
+                  <wp:posOffset>196189</wp:posOffset>
                 </wp:positionV>
                 <wp:extent cx="3752850" cy="635"/>
-                <wp:effectExtent l="0" t="0" r="0" b="0"/>
+                <wp:effectExtent l="0" t="0" r="0" b="6350"/>
                 <wp:wrapTight wrapText="bothSides">
                   <wp:wrapPolygon edited="0">
                     <wp:start x="0" y="0"/>
-                    <wp:lineTo x="0" y="21600"/>
-                    <wp:lineTo x="21600" y="21600"/>
-                    <wp:lineTo x="21600" y="0"/>
+                    <wp:lineTo x="0" y="20868"/>
+                    <wp:lineTo x="21490" y="20868"/>
+                    <wp:lineTo x="21490" y="0"/>
+                    <wp:lineTo x="0" y="0"/>
                   </wp:wrapPolygon>
                 </wp:wrapTight>
                 <wp:docPr id="1992624342" name="Text Box 1"/>
@@ -18298,7 +18430,7 @@
           </mc:Choice>
           <mc:Fallback>
             <w:pict>
-              <v:shape w14:anchorId="7C61D9D3" id="_x0000_s1033" type="#_x0000_t202" style="position:absolute;left:0;text-align:left;margin-left:64.9pt;margin-top:176.65pt;width:295.5pt;height:.05pt;z-index:-251594752;visibility:visible;mso-wrap-style:square;mso-wrap-distance-left:9pt;mso-wrap-distance-top:0;mso-wrap-distance-right:9pt;mso-wrap-distance-bottom:0;mso-position-horizontal:absolute;mso-position-horizontal-relative:text;mso-position-vertical:absolute;mso-position-vertical-relative:text;v-text-anchor:top" o:gfxdata="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" stroked="f">
+              <v:shape w14:anchorId="7C61D9D3" id="_x0000_s1033" type="#_x0000_t202" style="position:absolute;left:0;text-align:left;margin-left:69.55pt;margin-top:15.45pt;width:295.5pt;height:.05pt;z-index:-251594752;visibility:visible;mso-wrap-style:square;mso-wrap-distance-left:9pt;mso-wrap-distance-top:0;mso-wrap-distance-right:9pt;mso-wrap-distance-bottom:0;mso-position-horizontal:absolute;mso-position-horizontal-relative:margin;mso-position-vertical:absolute;mso-position-vertical-relative:text;v-text-anchor:top" o:gfxdata="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" stroked="f">
                 <v:textbox style="mso-fit-shape-to-text:t" inset="0,0,0,0">
                   <w:txbxContent>
                     <w:p>
@@ -18337,127 +18469,80 @@
                     </w:p>
                   </w:txbxContent>
                 </v:textbox>
-                <w10:wrap type="tight"/>
+                <w10:wrap type="tight" anchorx="margin"/>
               </v:shape>
             </w:pict>
           </mc:Fallback>
         </mc:AlternateContent>
       </w:r>
-      <w:r>
-        <w:rPr>
-          <w:noProof/>
-          <w:lang w:val="en-GB"/>
-        </w:rPr>
-        <w:drawing>
-          <wp:anchor distT="0" distB="0" distL="114300" distR="114300" simplePos="0" relativeHeight="251719680" behindDoc="1" locked="0" layoutInCell="1" allowOverlap="1" wp14:anchorId="2072A066" wp14:editId="4D6CE37B">
-            <wp:simplePos x="0" y="0"/>
-            <wp:positionH relativeFrom="page">
-              <wp:align>center</wp:align>
-            </wp:positionH>
-            <wp:positionV relativeFrom="paragraph">
-              <wp:posOffset>0</wp:posOffset>
-            </wp:positionV>
-            <wp:extent cx="3753016" cy="2186609"/>
-            <wp:effectExtent l="0" t="0" r="0" b="4445"/>
-            <wp:wrapTight wrapText="bothSides">
-              <wp:wrapPolygon edited="0">
-                <wp:start x="0" y="0"/>
-                <wp:lineTo x="0" y="21456"/>
-                <wp:lineTo x="21490" y="21456"/>
-                <wp:lineTo x="21490" y="0"/>
-                <wp:lineTo x="0" y="0"/>
-              </wp:wrapPolygon>
-            </wp:wrapTight>
-            <wp:docPr id="357868797" name="Chart 1"/>
-            <wp:cNvGraphicFramePr/>
-            <a:graphic xmlns:a="http://schemas.openxmlformats.org/drawingml/2006/main">
-              <a:graphicData uri="http://schemas.openxmlformats.org/drawingml/2006/chart">
-                <c:chart xmlns:c="http://schemas.openxmlformats.org/drawingml/2006/chart" xmlns:r="http://schemas.openxmlformats.org/officeDocument/2006/relationships" r:id="rId17"/>
-              </a:graphicData>
-            </a:graphic>
-            <wp14:sizeRelH relativeFrom="page">
-              <wp14:pctWidth>0</wp14:pctWidth>
-            </wp14:sizeRelH>
-            <wp14:sizeRelV relativeFrom="page">
-              <wp14:pctHeight>0</wp14:pctHeight>
-            </wp14:sizeRelV>
-          </wp:anchor>
-        </w:drawing>
-      </w:r>
-    </w:p>
-    <w:p>
-      <w:pPr>
-        <w:rPr>
-          <w:lang w:val="en-GB"/>
-        </w:rPr>
-      </w:pPr>
-    </w:p>
-    <w:p>
-      <w:pPr>
-        <w:rPr>
-          <w:lang w:val="en-GB"/>
-        </w:rPr>
-      </w:pPr>
-    </w:p>
-    <w:p>
-      <w:pPr>
-        <w:rPr>
-          <w:lang w:val="en-GB"/>
-        </w:rPr>
-      </w:pPr>
-    </w:p>
-    <w:p>
-      <w:pPr>
-        <w:rPr>
-          <w:lang w:val="en-GB"/>
-        </w:rPr>
-      </w:pPr>
-    </w:p>
-    <w:p>
-      <w:pPr>
-        <w:rPr>
-          <w:lang w:val="en-GB"/>
-        </w:rPr>
-      </w:pPr>
-    </w:p>
-    <w:p>
-      <w:pPr>
-        <w:rPr>
-          <w:lang w:val="en-GB"/>
-        </w:rPr>
-      </w:pPr>
-    </w:p>
-    <w:p>
-      <w:pPr>
-        <w:rPr>
-          <w:lang w:val="en-GB"/>
-        </w:rPr>
-      </w:pPr>
-    </w:p>
-    <w:p>
-      <w:pPr>
-        <w:rPr>
-          <w:lang w:val="en-GB"/>
-        </w:rPr>
-      </w:pPr>
-    </w:p>
-    <w:p>
-      <w:pPr>
-        <w:rPr>
-          <w:lang w:val="en-GB"/>
-        </w:rPr>
-      </w:pPr>
-      <w:r>
-        <w:rPr>
-          <w:lang w:val="en-GB"/>
-        </w:rPr>
-        <w:t xml:space="preserve">Figure 5 shows that the new and improved solver performs extremely well compared to the previous two versions of the solver. While the easy and medium shows a </w:t>
-      </w:r>
-      <w:r>
-        <w:rPr>
-          <w:lang w:val="en-GB"/>
-        </w:rPr>
-        <w:t xml:space="preserve">smaller improvement, the hard difficulty is where the new solver displays its strength. The previous versions took a few minutes to solve while this version only takes about 8 seconds which is significantly faster. </w:t>
+    </w:p>
+    <w:p>
+      <w:pPr>
+        <w:rPr>
+          <w:lang w:val="en-GB"/>
+        </w:rPr>
+      </w:pPr>
+    </w:p>
+    <w:p>
+      <w:pPr>
+        <w:rPr>
+          <w:lang w:val="en-GB"/>
+        </w:rPr>
+      </w:pPr>
+    </w:p>
+    <w:p>
+      <w:pPr>
+        <w:rPr>
+          <w:lang w:val="en-GB"/>
+        </w:rPr>
+      </w:pPr>
+      <w:r>
+        <w:rPr>
+          <w:lang w:val="en-GB"/>
+        </w:rPr>
+        <w:t xml:space="preserve">Figure 5 shows that the </w:t>
+      </w:r>
+      <w:r>
+        <w:rPr>
+          <w:lang w:val="en-GB"/>
+        </w:rPr>
+        <w:t>new</w:t>
+      </w:r>
+      <w:r>
+        <w:rPr>
+          <w:lang w:val="en-GB"/>
+        </w:rPr>
+        <w:t xml:space="preserve"> solver performs extremely well compared to the previous two versions of the solver. While the easy and medium shows a </w:t>
+      </w:r>
+      <w:r>
+        <w:rPr>
+          <w:lang w:val="en-GB"/>
+        </w:rPr>
+        <w:t xml:space="preserve">smaller improvement, the hard difficulty is where the new solver displays its strength. The previous versions took a few minutes to solve while this version only takes </w:t>
+      </w:r>
+      <w:r>
+        <w:rPr>
+          <w:lang w:val="en-GB"/>
+        </w:rPr>
+        <w:t>approximately</w:t>
+      </w:r>
+      <w:r>
+        <w:rPr>
+          <w:lang w:val="en-GB"/>
+        </w:rPr>
+        <w:t xml:space="preserve"> 8 </w:t>
+      </w:r>
+      <w:r>
+        <w:rPr>
+          <w:lang w:val="en-GB"/>
+        </w:rPr>
+        <w:t>seconds,</w:t>
+      </w:r>
+      <w:r>
+        <w:rPr>
+          <w:lang w:val="en-GB"/>
+        </w:rPr>
+        <w:t xml:space="preserve"> which is significantly faster. </w:t>
       </w:r>
     </w:p>
     <w:p>
@@ -18480,7 +18565,55 @@
         <w:rPr>
           <w:lang w:val="en-GB"/>
         </w:rPr>
-        <w:t xml:space="preserve">To summarise this topic, we have seen that a basic backtracking algorithm is quite slow for both puzzles. However, using techniques such as arc consistency, forward checking, and variable order heuristics we can significantly improve the speed of the solvers. The reason these methods improve performance is because they keep the sizes of the domains to be as small as possible which means that the search depth can be as shallow as possible and lead to a solution much faster. This works very well for Sudoku puzzles, but as for Killer Sudoku, these techniques are still not enough. These techniques do not work as well for Killer Sudoku puzzles because they do not </w:t>
+        <w:t xml:space="preserve">To summarise this topic, we have seen that a basic backtracking algorithm is quite slow for both puzzles. However, using techniques such as arc consistency, forward checking, and variable order </w:t>
+      </w:r>
+      <w:r>
+        <w:rPr>
+          <w:lang w:val="en-GB"/>
+        </w:rPr>
+        <w:t>heuristics,</w:t>
+      </w:r>
+      <w:r>
+        <w:rPr>
+          <w:lang w:val="en-GB"/>
+        </w:rPr>
+        <w:t xml:space="preserve"> we can significantly improve the speed of the solvers. The reason these methods improve performance </w:t>
+      </w:r>
+      <w:r>
+        <w:rPr>
+          <w:lang w:val="en-GB"/>
+        </w:rPr>
+        <w:t>is that</w:t>
+      </w:r>
+      <w:r>
+        <w:rPr>
+          <w:lang w:val="en-GB"/>
+        </w:rPr>
+        <w:t xml:space="preserve"> they keep the sizes of the domains to be as small as </w:t>
+      </w:r>
+      <w:r>
+        <w:rPr>
+          <w:lang w:val="en-GB"/>
+        </w:rPr>
+        <w:t>possible,</w:t>
+      </w:r>
+      <w:r>
+        <w:rPr>
+          <w:lang w:val="en-GB"/>
+        </w:rPr>
+        <w:t xml:space="preserve"> </w:t>
+      </w:r>
+      <w:r>
+        <w:rPr>
+          <w:lang w:val="en-GB"/>
+        </w:rPr>
+        <w:t>so</w:t>
+      </w:r>
+      <w:r>
+        <w:rPr>
+          <w:lang w:val="en-GB"/>
+        </w:rPr>
+        <w:t xml:space="preserve"> the search depth can be as shallow as possible and lead to a solution much faster. This works very well for Sudoku puzzles, but as for Killer Sudoku, these techniques are still not enough. These techniques do not work as well for Killer Sudoku puzzles because they do not </w:t>
       </w:r>
       <w:r>
         <w:rPr>
@@ -18522,7 +18655,19 @@
         <w:rPr>
           <w:lang w:val="en-GB"/>
         </w:rPr>
-        <w:t xml:space="preserve">. By having access to tables of combinations for all length of cages and cage sums we make sure cells only contain values which could lead to a solution. </w:t>
+        <w:t xml:space="preserve">. By having access to tables of combinations for all length of cages and cage </w:t>
+      </w:r>
+      <w:r>
+        <w:rPr>
+          <w:lang w:val="en-GB"/>
+        </w:rPr>
+        <w:t>sums,</w:t>
+      </w:r>
+      <w:r>
+        <w:rPr>
+          <w:lang w:val="en-GB"/>
+        </w:rPr>
+        <w:t xml:space="preserve"> we make sure cells only contain values which could lead to a solution. </w:t>
       </w:r>
       <w:r>
         <w:rPr>
@@ -18708,7 +18853,21 @@
         <w:rPr>
           <w:lang w:eastAsia="en-GB"/>
         </w:rPr>
-        <w:t>&lt;removed-task&gt;</w:t>
+        <w:t>&lt;</w:t>
+      </w:r>
+      <w:proofErr w:type="gramStart"/>
+      <w:r>
+        <w:rPr>
+          <w:lang w:eastAsia="en-GB"/>
+        </w:rPr>
+        <w:t>removed-task</w:t>
+      </w:r>
+      <w:proofErr w:type="gramEnd"/>
+      <w:r>
+        <w:rPr>
+          <w:lang w:eastAsia="en-GB"/>
+        </w:rPr>
+        <w:t>&gt;</w:t>
       </w:r>
       <w:r>
         <w:rPr>
@@ -19906,8 +20065,16 @@
         <w:rPr>
           <w:lang w:eastAsia="en-GB"/>
         </w:rPr>
-        <w:t xml:space="preserve"> priority, cell, domain</w:t>
-      </w:r>
+        <w:t xml:space="preserve"> priority, cell, </w:t>
+      </w:r>
+      <w:proofErr w:type="gramStart"/>
+      <w:r>
+        <w:rPr>
+          <w:lang w:eastAsia="en-GB"/>
+        </w:rPr>
+        <w:t>domain</w:t>
+      </w:r>
+      <w:proofErr w:type="gramEnd"/>
     </w:p>
     <w:p>
       <w:pPr>
@@ -20575,8 +20742,16 @@
         <w:rPr>
           <w:lang w:eastAsia="en-GB"/>
         </w:rPr>
-        <w:t xml:space="preserve"> removed</w:t>
-      </w:r>
+        <w:t xml:space="preserve"> </w:t>
+      </w:r>
+      <w:proofErr w:type="gramStart"/>
+      <w:r>
+        <w:rPr>
+          <w:lang w:eastAsia="en-GB"/>
+        </w:rPr>
+        <w:t>removed</w:t>
+      </w:r>
+      <w:proofErr w:type="gramEnd"/>
     </w:p>
     <w:p>
       <w:pPr>
@@ -21682,6 +21857,7 @@
         </w:rPr>
         <w:t xml:space="preserve">Grid </w:t>
       </w:r>
+      <w:proofErr w:type="gramStart"/>
       <w:r>
         <w:rPr>
           <w:lang w:eastAsia="en-GB"/>
@@ -21689,6 +21865,7 @@
         <w:t>extraction</w:t>
       </w:r>
       <w:bookmarkEnd w:id="28"/>
+      <w:proofErr w:type="gramEnd"/>
     </w:p>
     <w:p>
       <w:pPr>
@@ -22010,7 +22187,7 @@
           <w:lang w:eastAsia="en-GB"/>
         </w:rPr>
         <w:drawing>
-          <wp:anchor distT="0" distB="0" distL="114300" distR="114300" simplePos="0" relativeHeight="251666432" behindDoc="1" locked="0" layoutInCell="1" allowOverlap="1" wp14:anchorId="346C5CBF" wp14:editId="128CCA74">
+          <wp:anchor distT="0" distB="0" distL="114300" distR="114300" simplePos="0" relativeHeight="251666432" behindDoc="1" locked="0" layoutInCell="1" allowOverlap="1" wp14:anchorId="346C5CBF" wp14:editId="53293774">
             <wp:simplePos x="0" y="0"/>
             <wp:positionH relativeFrom="column">
               <wp:posOffset>1177594</wp:posOffset>
@@ -24647,7 +24824,7 @@
           <w:lang w:eastAsia="en-GB"/>
         </w:rPr>
         <w:drawing>
-          <wp:anchor distT="0" distB="0" distL="114300" distR="114300" simplePos="0" relativeHeight="251676672" behindDoc="1" locked="0" layoutInCell="1" allowOverlap="1" wp14:anchorId="22319F91" wp14:editId="0027D115">
+          <wp:anchor distT="0" distB="0" distL="114300" distR="114300" simplePos="0" relativeHeight="251676672" behindDoc="1" locked="0" layoutInCell="1" allowOverlap="1" wp14:anchorId="22319F91" wp14:editId="145D1CDE">
             <wp:simplePos x="0" y="0"/>
             <wp:positionH relativeFrom="margin">
               <wp:align>center</wp:align>
@@ -25370,8 +25547,17 @@
           <w:color w:val="000000" w:themeColor="text1"/>
           <w:lang w:eastAsia="en-GB"/>
         </w:rPr>
-        <w:t xml:space="preserve"> cells</w:t>
-      </w:r>
+        <w:t xml:space="preserve"> </w:t>
+      </w:r>
+      <w:proofErr w:type="gramStart"/>
+      <w:r>
+        <w:rPr>
+          <w:color w:val="000000" w:themeColor="text1"/>
+          <w:lang w:eastAsia="en-GB"/>
+        </w:rPr>
+        <w:t>cells</w:t>
+      </w:r>
+      <w:proofErr w:type="gramEnd"/>
     </w:p>
     <w:p>
       <w:pPr>
@@ -26753,7 +26939,19 @@
         <w:rPr>
           <w:lang w:val="en-GB" w:eastAsia="en-GB"/>
         </w:rPr>
-        <w:t xml:space="preserve"> for number classification a CNN (convoluted neural network) performs the best, therefore I will use A CNN on the MNIST handwritten dataset</w:t>
+        <w:t xml:space="preserve"> for number </w:t>
+      </w:r>
+      <w:r>
+        <w:rPr>
+          <w:lang w:val="en-GB" w:eastAsia="en-GB"/>
+        </w:rPr>
+        <w:t>classification,</w:t>
+      </w:r>
+      <w:r>
+        <w:rPr>
+          <w:lang w:val="en-GB" w:eastAsia="en-GB"/>
+        </w:rPr>
+        <w:t xml:space="preserve"> a CNN (convoluted neural network) performs the best, therefore I will use A CNN on the MNIST handwritten dataset</w:t>
       </w:r>
       <w:r>
         <w:rPr>
@@ -29673,6 +29871,7 @@
         <w:t xml:space="preserve"> </w:t>
       </w:r>
       <w:proofErr w:type="spellStart"/>
+      <w:proofErr w:type="gramStart"/>
       <w:r>
         <w:rPr>
           <w:color w:val="000000" w:themeColor="text1"/>
@@ -29681,6 +29880,7 @@
         <w:t>cageCells</w:t>
       </w:r>
       <w:proofErr w:type="spellEnd"/>
+      <w:proofErr w:type="gramEnd"/>
     </w:p>
     <w:p>
       <w:pPr>
@@ -29722,13 +29922,7 @@
         <w:rPr>
           <w:lang w:eastAsia="en-GB"/>
         </w:rPr>
-        <w:t>cell,</w:t>
-      </w:r>
-      <w:r>
-        <w:rPr>
-          <w:lang w:eastAsia="en-GB"/>
-        </w:rPr>
-        <w:t xml:space="preserve"> if</w:t>
+        <w:t>cell if</w:t>
       </w:r>
       <w:r>
         <w:rPr>
@@ -34538,7 +34732,7 @@
         <w:rPr>
           <w:lang w:val="en-GB"/>
         </w:rPr>
-        <w:t>deduce</w:t>
+        <w:t>reduce</w:t>
       </w:r>
       <w:r>
         <w:rPr>
@@ -34893,7 +35087,13 @@
                               <w:t xml:space="preserve">. </w:t>
                             </w:r>
                             <w:r>
-                              <w:t>Red shows the number eliminated and the blue shows fixed values.</w:t>
+                              <w:t xml:space="preserve">Red shows the number </w:t>
+                            </w:r>
+                            <w:r>
+                              <w:t>eliminated,</w:t>
+                            </w:r>
+                            <w:r>
+                              <w:t xml:space="preserve"> and the blue shows fixed values.</w:t>
                             </w:r>
                             <w:r>
                               <w:t xml:space="preserve"> [25]</w:t>
@@ -34963,7 +35163,13 @@
                         <w:t xml:space="preserve">. </w:t>
                       </w:r>
                       <w:r>
-                        <w:t>Red shows the number eliminated and the blue shows fixed values.</w:t>
+                        <w:t xml:space="preserve">Red shows the number </w:t>
+                      </w:r>
+                      <w:r>
+                        <w:t>eliminated,</w:t>
+                      </w:r>
+                      <w:r>
+                        <w:t xml:space="preserve"> and the blue shows fixed values.</w:t>
                       </w:r>
                       <w:r>
                         <w:t xml:space="preserve"> [25]</w:t>
@@ -35027,7 +35233,19 @@
         <w:rPr>
           <w:lang w:val="en-GB"/>
         </w:rPr>
-        <w:t xml:space="preserve">In section 12.5.3, I have listed my code for applying the obvious </w:t>
+        <w:t>In section 1</w:t>
+      </w:r>
+      <w:r>
+        <w:rPr>
+          <w:lang w:val="en-GB"/>
+        </w:rPr>
+        <w:t>4</w:t>
+      </w:r>
+      <w:r>
+        <w:rPr>
+          <w:lang w:val="en-GB"/>
+        </w:rPr>
+        <w:t xml:space="preserve">.5.3, I have listed my code for applying the obvious </w:t>
       </w:r>
       <w:r>
         <w:rPr>
@@ -35464,7 +35682,19 @@
         <w:rPr>
           <w:lang w:val="en-GB"/>
         </w:rPr>
-        <w:t xml:space="preserve">The code snippet in section 12.5.4 shows the code implementation of the hidden pairs in a column. The code starts by looping through all values between 1 and 9 and for each value; it loops through all the domains within the column. For each value, if it appears exactly twice, then the two cells, and the value is stored in a dictionary. The program then proceeds and if it finds another value which is only shared between the two initial cells, then the hidden pair rule is triggered. When the rule is triggered, it just assigns those two values to the domain of the two cells and all other values are removed.  </w:t>
+        <w:t xml:space="preserve">The code snippet in </w:t>
+      </w:r>
+      <w:r>
+        <w:rPr>
+          <w:lang w:val="en-GB"/>
+        </w:rPr>
+        <w:t>Section 14</w:t>
+      </w:r>
+      <w:r>
+        <w:rPr>
+          <w:lang w:val="en-GB"/>
+        </w:rPr>
+        <w:t xml:space="preserve">.5.4 shows the code implementation of the hidden pairs in a column. The code starts by looping through all values between 1 and 9 and for each value; it loops through all the domains within the column. For each value, if it appears exactly twice, then the two cells, and the value is stored in a dictionary. The program then proceeds and if it finds another value which is only shared between the two initial cells, then the hidden pair rule is triggered. When the rule is triggered, it just assigns those two values to the domain of the two cells and all other values are removed.  </w:t>
       </w:r>
     </w:p>
     <w:p>
@@ -35790,7 +36020,19 @@
         <w:rPr>
           <w:lang w:val="en-GB"/>
         </w:rPr>
-        <w:t xml:space="preserve">In Section 12.5.5, I have inserted my code implementation of the pointing cells rule for rows. The method starts off by iterating through the numbers 1-9. For each </w:t>
+        <w:t>In Section 1</w:t>
+      </w:r>
+      <w:r>
+        <w:rPr>
+          <w:lang w:val="en-GB"/>
+        </w:rPr>
+        <w:t>4</w:t>
+      </w:r>
+      <w:r>
+        <w:rPr>
+          <w:lang w:val="en-GB"/>
+        </w:rPr>
+        <w:t xml:space="preserve">.5.5, I have inserted my code implementation of the pointing cells rule for rows. The method starts off by iterating through the numbers 1-9. For each </w:t>
       </w:r>
       <w:r>
         <w:rPr>
@@ -36385,7 +36627,19 @@
         <w:rPr>
           <w:lang w:val="en-GB"/>
         </w:rPr>
-        <w:t xml:space="preserve">Section 12.5.6 contains my implementation of the rule of K </w:t>
+        <w:t>Section 1</w:t>
+      </w:r>
+      <w:r>
+        <w:rPr>
+          <w:lang w:val="en-GB"/>
+        </w:rPr>
+        <w:t>4</w:t>
+      </w:r>
+      <w:r>
+        <w:rPr>
+          <w:lang w:val="en-GB"/>
+        </w:rPr>
+        <w:t xml:space="preserve">.5.6 contains my implementation of the rule of K </w:t>
       </w:r>
       <w:r>
         <w:rPr>
@@ -36675,7 +36929,25 @@
           <w:iCs/>
           <w:lang w:eastAsia="en-GB"/>
         </w:rPr>
-        <w:t># no solution for current values so backtrack</w:t>
+        <w:t xml:space="preserve"># </w:t>
+      </w:r>
+      <w:proofErr w:type="gramStart"/>
+      <w:r>
+        <w:rPr>
+          <w:i/>
+          <w:iCs/>
+          <w:lang w:eastAsia="en-GB"/>
+        </w:rPr>
+        <w:t>no</w:t>
+      </w:r>
+      <w:proofErr w:type="gramEnd"/>
+      <w:r>
+        <w:rPr>
+          <w:i/>
+          <w:iCs/>
+          <w:lang w:eastAsia="en-GB"/>
+        </w:rPr>
+        <w:t xml:space="preserve"> solution for current values so backtrack</w:t>
       </w:r>
     </w:p>
     <w:p>
@@ -37250,64 +37522,82 @@
           <w:iCs/>
           <w:lang w:eastAsia="en-GB"/>
         </w:rPr>
-        <w:t># remove last added value</w:t>
-      </w:r>
-    </w:p>
-    <w:p>
-      <w:pPr>
-        <w:pStyle w:val="Code"/>
-        <w:rPr>
-          <w:lang w:eastAsia="en-GB"/>
-        </w:rPr>
-      </w:pPr>
-      <w:r>
-        <w:rPr>
-          <w:lang w:eastAsia="en-GB"/>
-        </w:rPr>
-        <w:t xml:space="preserve">                </w:t>
-      </w:r>
-      <w:proofErr w:type="spellStart"/>
-      <w:r>
-        <w:rPr>
-          <w:lang w:eastAsia="en-GB"/>
-        </w:rPr>
-        <w:t>used.pop</w:t>
-      </w:r>
-      <w:proofErr w:type="spellEnd"/>
-      <w:r>
-        <w:rPr>
-          <w:lang w:eastAsia="en-GB"/>
-        </w:rPr>
-        <w:t>()</w:t>
-      </w:r>
-    </w:p>
-    <w:p>
-      <w:pPr>
-        <w:pStyle w:val="Code"/>
-        <w:rPr>
-          <w:lang w:eastAsia="en-GB"/>
-        </w:rPr>
-      </w:pPr>
-    </w:p>
-    <w:p>
-      <w:pPr>
-        <w:pStyle w:val="Code"/>
-        <w:rPr>
-          <w:lang w:eastAsia="en-GB"/>
-        </w:rPr>
-      </w:pPr>
-      <w:r>
-        <w:rPr>
-          <w:lang w:eastAsia="en-GB"/>
-        </w:rPr>
-        <w:t xml:space="preserve">        </w:t>
-      </w:r>
+        <w:t xml:space="preserve"># </w:t>
+      </w:r>
+      <w:proofErr w:type="gramStart"/>
       <w:r>
         <w:rPr>
           <w:i/>
           <w:iCs/>
           <w:lang w:eastAsia="en-GB"/>
         </w:rPr>
+        <w:t>remove</w:t>
+      </w:r>
+      <w:proofErr w:type="gramEnd"/>
+      <w:r>
+        <w:rPr>
+          <w:i/>
+          <w:iCs/>
+          <w:lang w:eastAsia="en-GB"/>
+        </w:rPr>
+        <w:t xml:space="preserve"> last added value</w:t>
+      </w:r>
+    </w:p>
+    <w:p>
+      <w:pPr>
+        <w:pStyle w:val="Code"/>
+        <w:rPr>
+          <w:lang w:eastAsia="en-GB"/>
+        </w:rPr>
+      </w:pPr>
+      <w:r>
+        <w:rPr>
+          <w:lang w:eastAsia="en-GB"/>
+        </w:rPr>
+        <w:t xml:space="preserve">                </w:t>
+      </w:r>
+      <w:proofErr w:type="spellStart"/>
+      <w:r>
+        <w:rPr>
+          <w:lang w:eastAsia="en-GB"/>
+        </w:rPr>
+        <w:t>used.pop</w:t>
+      </w:r>
+      <w:proofErr w:type="spellEnd"/>
+      <w:r>
+        <w:rPr>
+          <w:lang w:eastAsia="en-GB"/>
+        </w:rPr>
+        <w:t>()</w:t>
+      </w:r>
+    </w:p>
+    <w:p>
+      <w:pPr>
+        <w:pStyle w:val="Code"/>
+        <w:rPr>
+          <w:lang w:eastAsia="en-GB"/>
+        </w:rPr>
+      </w:pPr>
+    </w:p>
+    <w:p>
+      <w:pPr>
+        <w:pStyle w:val="Code"/>
+        <w:rPr>
+          <w:lang w:eastAsia="en-GB"/>
+        </w:rPr>
+      </w:pPr>
+      <w:r>
+        <w:rPr>
+          <w:lang w:eastAsia="en-GB"/>
+        </w:rPr>
+        <w:t xml:space="preserve">        </w:t>
+      </w:r>
+      <w:r>
+        <w:rPr>
+          <w:i/>
+          <w:iCs/>
+          <w:lang w:eastAsia="en-GB"/>
+        </w:rPr>
         <w:t>return</w:t>
       </w:r>
       <w:r>
@@ -37317,6 +37607,7 @@
         <w:t xml:space="preserve"> </w:t>
       </w:r>
       <w:proofErr w:type="spellStart"/>
+      <w:proofErr w:type="gramStart"/>
       <w:r>
         <w:rPr>
           <w:lang w:eastAsia="en-GB"/>
@@ -37324,18 +37615,79 @@
         <w:t>allCombos</w:t>
       </w:r>
       <w:proofErr w:type="spellEnd"/>
-    </w:p>
-    <w:p>
-      <w:pPr>
-        <w:rPr>
-          <w:lang w:val="en-GB"/>
-        </w:rPr>
-      </w:pPr>
-      <w:r>
-        <w:rPr>
-          <w:lang w:val="en-GB"/>
-        </w:rPr>
-        <w:t xml:space="preserve">The above code is the recursive method which systematically tries to set all values to the cell and returns an array containing all the combinations of the domains which give us the correct sum. In each combination the index matches the index of the cell therefore all the first indexes belong to the first cell, the second to the second cell and so on. </w:t>
+      <w:proofErr w:type="gramEnd"/>
+    </w:p>
+    <w:p>
+      <w:pPr>
+        <w:rPr>
+          <w:lang w:val="en-GB"/>
+        </w:rPr>
+      </w:pPr>
+      <w:r>
+        <w:rPr>
+          <w:lang w:val="en-GB"/>
+        </w:rPr>
+        <w:t xml:space="preserve">The above code is the recursive </w:t>
+      </w:r>
+      <w:r>
+        <w:rPr>
+          <w:lang w:val="en-GB"/>
+        </w:rPr>
+        <w:t>method,</w:t>
+      </w:r>
+      <w:r>
+        <w:rPr>
+          <w:lang w:val="en-GB"/>
+        </w:rPr>
+        <w:t xml:space="preserve"> which systematically tries to set all values to the cell and returns an array containing all the combinations of the domains which give us the correct sum. In each </w:t>
+      </w:r>
+      <w:r>
+        <w:rPr>
+          <w:lang w:val="en-GB"/>
+        </w:rPr>
+        <w:t>combination,</w:t>
+      </w:r>
+      <w:r>
+        <w:rPr>
+          <w:lang w:val="en-GB"/>
+        </w:rPr>
+        <w:t xml:space="preserve"> the index matches the index of the </w:t>
+      </w:r>
+      <w:r>
+        <w:rPr>
+          <w:lang w:val="en-GB"/>
+        </w:rPr>
+        <w:t>cell.</w:t>
+      </w:r>
+      <w:r>
+        <w:rPr>
+          <w:lang w:val="en-GB"/>
+        </w:rPr>
+        <w:t xml:space="preserve"> </w:t>
+      </w:r>
+      <w:r>
+        <w:rPr>
+          <w:lang w:val="en-GB"/>
+        </w:rPr>
+        <w:t>Therefore,</w:t>
+      </w:r>
+      <w:r>
+        <w:rPr>
+          <w:lang w:val="en-GB"/>
+        </w:rPr>
+        <w:t xml:space="preserve"> all the first indexes belong to the first cell, the second to the second </w:t>
+      </w:r>
+      <w:r>
+        <w:rPr>
+          <w:lang w:val="en-GB"/>
+        </w:rPr>
+        <w:t>cell,</w:t>
+      </w:r>
+      <w:r>
+        <w:rPr>
+          <w:lang w:val="en-GB"/>
+        </w:rPr>
+        <w:t xml:space="preserve"> and so on. </w:t>
       </w:r>
     </w:p>
     <w:p>
@@ -37358,25 +37710,67 @@
         <w:rPr>
           <w:lang w:val="en-GB"/>
         </w:rPr>
-        <w:t xml:space="preserve">To conclude, we have discussed the different range of techniques I have implemented to give the user better hints when they are stuck on a puzzle instead of just the answer. This will help users gain a better understanding of how to solve puzzles and improve on their skills. However, due to the complicated nature of Sudokus and Killer Sudokus, there are many more known techniques which I could have implemented, but due to time constraints I have only decided to implement the most used ones. </w:t>
-      </w:r>
-      <w:r>
-        <w:rPr>
-          <w:lang w:val="en-GB"/>
-        </w:rPr>
-        <w:t xml:space="preserve">In </w:t>
-      </w:r>
-      <w:r>
-        <w:rPr>
-          <w:lang w:val="en-GB"/>
-        </w:rPr>
-        <w:t>general,</w:t>
-      </w:r>
-      <w:r>
-        <w:rPr>
-          <w:lang w:val="en-GB"/>
-        </w:rPr>
-        <w:t xml:space="preserve"> these Sudoku and Killer Sudoku technique are all that</w:t>
+        <w:t xml:space="preserve">To conclude, we have discussed the different range of techniques I have implemented to give the user better hints when they are stuck on a puzzle instead of just the answer. This will help users </w:t>
+      </w:r>
+      <w:r>
+        <w:rPr>
+          <w:lang w:val="en-GB"/>
+        </w:rPr>
+        <w:t>acquire</w:t>
+      </w:r>
+      <w:r>
+        <w:rPr>
+          <w:lang w:val="en-GB"/>
+        </w:rPr>
+        <w:t xml:space="preserve"> a better understanding of how to solve puzzles and improve on their skills. However, </w:t>
+      </w:r>
+      <w:r>
+        <w:rPr>
+          <w:lang w:val="en-GB"/>
+        </w:rPr>
+        <w:t>because of the</w:t>
+      </w:r>
+      <w:r>
+        <w:rPr>
+          <w:lang w:val="en-GB"/>
+        </w:rPr>
+        <w:t xml:space="preserve"> complicated nature of Sudokus and Killer Sudokus, there are many more known techniques which I could have implemented, but </w:t>
+      </w:r>
+      <w:r>
+        <w:rPr>
+          <w:lang w:val="en-GB"/>
+        </w:rPr>
+        <w:t>because of time</w:t>
+      </w:r>
+      <w:r>
+        <w:rPr>
+          <w:lang w:val="en-GB"/>
+        </w:rPr>
+        <w:t xml:space="preserve"> constraints I have only decided to implement the most used ones. </w:t>
+      </w:r>
+      <w:r>
+        <w:rPr>
+          <w:lang w:val="en-GB"/>
+        </w:rPr>
+        <w:t>These</w:t>
+      </w:r>
+      <w:r>
+        <w:rPr>
+          <w:lang w:val="en-GB"/>
+        </w:rPr>
+        <w:t xml:space="preserve"> Sudoku and Killer Sudoku </w:t>
+      </w:r>
+      <w:r>
+        <w:rPr>
+          <w:lang w:val="en-GB"/>
+        </w:rPr>
+        <w:t>techniques</w:t>
+      </w:r>
+      <w:r>
+        <w:rPr>
+          <w:lang w:val="en-GB"/>
+        </w:rPr>
+        <w:t xml:space="preserve"> are all that</w:t>
       </w:r>
       <w:r>
         <w:rPr>
@@ -37388,7 +37782,31 @@
         <w:rPr>
           <w:lang w:val="en-GB"/>
         </w:rPr>
-        <w:t>s necessary to complete any valid puzzles therefore it</w:t>
+        <w:t xml:space="preserve">s necessary to complete any valid </w:t>
+      </w:r>
+      <w:r>
+        <w:rPr>
+          <w:lang w:val="en-GB"/>
+        </w:rPr>
+        <w:t>puzzles.</w:t>
+      </w:r>
+      <w:r>
+        <w:rPr>
+          <w:lang w:val="en-GB"/>
+        </w:rPr>
+        <w:t xml:space="preserve"> </w:t>
+      </w:r>
+      <w:r>
+        <w:rPr>
+          <w:lang w:val="en-GB"/>
+        </w:rPr>
+        <w:t>therefore,</w:t>
+      </w:r>
+      <w:r>
+        <w:rPr>
+          <w:lang w:val="en-GB"/>
+        </w:rPr>
+        <w:t xml:space="preserve"> it</w:t>
       </w:r>
       <w:r>
         <w:rPr>
@@ -38586,31 +39004,31 @@
         <w:rPr>
           <w:lang w:val="en-GB" w:eastAsia="en-GB"/>
         </w:rPr>
-        <w:t xml:space="preserve"> it informs the user of it. In this case returning incorrect solutions would cause contradictions, confusion and reduce the usability of the application. Another program this becomes an issue is in my machine vision code. Due to the nature of images, sometimes </w:t>
-      </w:r>
-      <w:r>
-        <w:rPr>
-          <w:lang w:val="en-GB" w:eastAsia="en-GB"/>
-        </w:rPr>
-        <w:t>it has not possible</w:t>
-      </w:r>
-      <w:r>
-        <w:rPr>
-          <w:lang w:val="en-GB" w:eastAsia="en-GB"/>
-        </w:rPr>
-        <w:t xml:space="preserve"> to accurately translate an image into a puzzle, no matter how good the </w:t>
-      </w:r>
-      <w:r>
-        <w:rPr>
-          <w:lang w:val="en-GB" w:eastAsia="en-GB"/>
-        </w:rPr>
-        <w:t>algorithm is</w:t>
-      </w:r>
-      <w:r>
-        <w:rPr>
-          <w:lang w:val="en-GB" w:eastAsia="en-GB"/>
-        </w:rPr>
-        <w:t xml:space="preserve">. However, </w:t>
+        <w:t xml:space="preserve"> it informs the user of it. In this case returning incorrect solutions would cause contradictions, confusion and reduce the usability of the application. Another program this becomes an issue is in my machine vision code. </w:t>
+      </w:r>
+      <w:r>
+        <w:rPr>
+          <w:lang w:val="en-GB" w:eastAsia="en-GB"/>
+        </w:rPr>
+        <w:t>Due to the nature of images, it is sometimes impossible to accurately translate an image into a puzzle, regardless of the algorithm</w:t>
+      </w:r>
+      <w:r>
+        <w:rPr>
+          <w:lang w:val="en-GB" w:eastAsia="en-GB"/>
+        </w:rPr>
+        <w:t>’</w:t>
+      </w:r>
+      <w:r>
+        <w:rPr>
+          <w:lang w:val="en-GB" w:eastAsia="en-GB"/>
+        </w:rPr>
+        <w:t>s quality.</w:t>
+      </w:r>
+      <w:r>
+        <w:rPr>
+          <w:lang w:val="en-GB" w:eastAsia="en-GB"/>
+        </w:rPr>
+        <w:t xml:space="preserve"> However, </w:t>
       </w:r>
       <w:r>
         <w:rPr>
@@ -38906,8 +39324,14 @@
         <w:rPr>
           <w:lang w:eastAsia="en-GB"/>
         </w:rPr>
+        <w:t xml:space="preserve">the process and be ready to act when problem occur, because the probability of anything being 100% </w:t>
+      </w:r>
+      <w:r>
+        <w:rPr>
+          <w:lang w:eastAsia="en-GB"/>
+        </w:rPr>
         <w:lastRenderedPageBreak/>
-        <w:t>the process and be ready to act when problem occur, because the probability of anything being 100% accurate is very unlikely.</w:t>
+        <w:t>accurate is very unlikely.</w:t>
       </w:r>
       <w:r>
         <w:rPr>
@@ -39111,12 +39535,14 @@
         </w:rPr>
         <w:t xml:space="preserve"> and </w:t>
       </w:r>
+      <w:proofErr w:type="gramStart"/>
       <w:r>
         <w:rPr>
           <w:lang w:eastAsia="en-GB"/>
         </w:rPr>
         <w:t>wrong</w:t>
       </w:r>
+      <w:proofErr w:type="gramEnd"/>
     </w:p>
     <w:p>
       <w:pPr>
@@ -39286,12 +39712,14 @@
           <w:lang w:eastAsia="en-GB"/>
         </w:rPr>
       </w:pPr>
+      <w:proofErr w:type="gramStart"/>
       <w:r>
         <w:rPr>
           <w:lang w:eastAsia="en-GB"/>
         </w:rPr>
         <w:t>Where</w:t>
       </w:r>
+      <w:proofErr w:type="gramEnd"/>
       <w:r>
         <w:rPr>
           <w:lang w:eastAsia="en-GB"/>
@@ -39389,7 +39817,19 @@
         <w:rPr>
           <w:lang w:val="en-GB" w:eastAsia="en-GB"/>
         </w:rPr>
-        <w:t xml:space="preserve">The hints feature is another area which could be significantly improved. Currently, I have only implemented the most used techniques. While this is enough to solve most easy and medium puzzles, it has not enough for tougher puzzles. Therefore, more techniques could be implemented which could solve more difficult puzzles. By implementing more strategies, it is also possible to incorporate these techniques into the solvers to make them even faster, as discussed earlier. This approach could not be implemented currently because of the little number of techniques implemented which meant that </w:t>
+        <w:t xml:space="preserve">The hints feature is another area which could be significantly improved. Currently, I have only implemented the most used techniques. While this is enough to solve most easy and medium puzzles, it has not enough for tougher puzzles. Therefore, more techniques could be implemented which could solve more difficult puzzles. By implementing more strategies, it is also possible to incorporate these techniques into the solvers to make them even faster, as discussed earlier. This approach could not be implemented currently because of the little number of techniques </w:t>
+      </w:r>
+      <w:r>
+        <w:rPr>
+          <w:lang w:val="en-GB" w:eastAsia="en-GB"/>
+        </w:rPr>
+        <w:t>implemented,</w:t>
+      </w:r>
+      <w:r>
+        <w:rPr>
+          <w:lang w:val="en-GB" w:eastAsia="en-GB"/>
+        </w:rPr>
+        <w:t xml:space="preserve"> which meant that </w:t>
       </w:r>
       <w:r>
         <w:rPr>
@@ -39551,498 +39991,70 @@
     </w:p>
     <w:p>
       <w:pPr>
-        <w:pStyle w:val="Heading2"/>
-        <w:rPr>
-          <w:lang w:eastAsia="en-GB"/>
-        </w:rPr>
-      </w:pPr>
-      <w:bookmarkStart w:id="50" w:name="_Toc158280475"/>
-      <w:r>
-        <w:rPr>
-          <w:lang w:eastAsia="en-GB"/>
-        </w:rPr>
-        <w:t>Evaluation</w:t>
-      </w:r>
-      <w:bookmarkEnd w:id="50"/>
-    </w:p>
-    <w:p>
-      <w:pPr>
-        <w:rPr>
-          <w:lang w:val="en-GB" w:eastAsia="en-GB"/>
-        </w:rPr>
-      </w:pPr>
-      <w:r>
-        <w:rPr>
-          <w:lang w:val="en-GB" w:eastAsia="en-GB"/>
-        </w:rPr>
-        <w:t>The main object</w:t>
-      </w:r>
-      <w:r>
-        <w:rPr>
-          <w:lang w:val="en-GB" w:eastAsia="en-GB"/>
-        </w:rPr>
-        <w:t>ive</w:t>
-      </w:r>
-      <w:r>
-        <w:rPr>
-          <w:lang w:val="en-GB" w:eastAsia="en-GB"/>
-        </w:rPr>
-        <w:t xml:space="preserve"> </w:t>
-      </w:r>
-      <w:r>
-        <w:rPr>
-          <w:lang w:val="en-GB" w:eastAsia="en-GB"/>
-        </w:rPr>
-        <w:t>of</w:t>
-      </w:r>
-      <w:r>
-        <w:rPr>
-          <w:lang w:val="en-GB" w:eastAsia="en-GB"/>
-        </w:rPr>
-        <w:t xml:space="preserve"> this project w</w:t>
-      </w:r>
-      <w:r>
-        <w:rPr>
-          <w:lang w:val="en-GB" w:eastAsia="en-GB"/>
-        </w:rPr>
-        <w:t>as</w:t>
-      </w:r>
-      <w:r>
-        <w:rPr>
-          <w:lang w:val="en-GB" w:eastAsia="en-GB"/>
-        </w:rPr>
-        <w:t xml:space="preserve"> to create a solver </w:t>
-      </w:r>
-      <w:r>
-        <w:rPr>
-          <w:lang w:val="en-GB" w:eastAsia="en-GB"/>
-        </w:rPr>
-        <w:t>that</w:t>
-      </w:r>
-      <w:r>
-        <w:rPr>
-          <w:lang w:val="en-GB" w:eastAsia="en-GB"/>
-        </w:rPr>
-        <w:t xml:space="preserve"> could solve </w:t>
-      </w:r>
-      <w:r>
-        <w:rPr>
-          <w:lang w:val="en-GB" w:eastAsia="en-GB"/>
-        </w:rPr>
-        <w:t>Sudoku</w:t>
-      </w:r>
-      <w:r>
-        <w:rPr>
-          <w:lang w:val="en-GB" w:eastAsia="en-GB"/>
-        </w:rPr>
-        <w:t xml:space="preserve"> and killer </w:t>
-      </w:r>
-      <w:r>
-        <w:rPr>
-          <w:lang w:val="en-GB" w:eastAsia="en-GB"/>
-        </w:rPr>
-        <w:t>Sudoku</w:t>
-      </w:r>
-      <w:r>
-        <w:rPr>
-          <w:lang w:val="en-GB" w:eastAsia="en-GB"/>
-        </w:rPr>
-        <w:t xml:space="preserve"> puzzle</w:t>
-      </w:r>
-      <w:r>
-        <w:rPr>
-          <w:lang w:val="en-GB" w:eastAsia="en-GB"/>
-        </w:rPr>
-        <w:t>s</w:t>
-      </w:r>
-      <w:r>
-        <w:rPr>
-          <w:lang w:val="en-GB" w:eastAsia="en-GB"/>
-        </w:rPr>
-        <w:t xml:space="preserve"> using AI. As described in Chapter 3, I have mostly accomplished this</w:t>
-      </w:r>
-      <w:r>
-        <w:rPr>
-          <w:lang w:val="en-GB" w:eastAsia="en-GB"/>
-        </w:rPr>
-        <w:t xml:space="preserve">, as the solver can give correct solutions for any puzzle, and </w:t>
-      </w:r>
-      <w:r>
-        <w:rPr>
-          <w:lang w:val="en-GB" w:eastAsia="en-GB"/>
-        </w:rPr>
-        <w:t>with</w:t>
-      </w:r>
-      <w:r>
-        <w:rPr>
-          <w:lang w:val="en-GB" w:eastAsia="en-GB"/>
-        </w:rPr>
-        <w:t xml:space="preserve"> </w:t>
-      </w:r>
-      <w:r>
-        <w:rPr>
-          <w:lang w:val="en-GB" w:eastAsia="en-GB"/>
-        </w:rPr>
-        <w:t>Sudoku</w:t>
-      </w:r>
-      <w:r>
-        <w:rPr>
-          <w:lang w:val="en-GB" w:eastAsia="en-GB"/>
-        </w:rPr>
-        <w:t xml:space="preserve"> and the easier killer </w:t>
-      </w:r>
-      <w:r>
-        <w:rPr>
-          <w:lang w:val="en-GB" w:eastAsia="en-GB"/>
-        </w:rPr>
-        <w:t>Sudoku</w:t>
-      </w:r>
-      <w:r>
-        <w:rPr>
-          <w:lang w:val="en-GB" w:eastAsia="en-GB"/>
-        </w:rPr>
-        <w:t xml:space="preserve"> puzzle, it can find solutions relatively quickly. </w:t>
-      </w:r>
-      <w:r>
-        <w:rPr>
-          <w:lang w:val="en-GB" w:eastAsia="en-GB"/>
-        </w:rPr>
-        <w:t>However</w:t>
-      </w:r>
-      <w:r>
-        <w:rPr>
-          <w:lang w:val="en-GB" w:eastAsia="en-GB"/>
-        </w:rPr>
-        <w:t>,</w:t>
-      </w:r>
-      <w:r>
-        <w:rPr>
-          <w:lang w:val="en-GB" w:eastAsia="en-GB"/>
-        </w:rPr>
-        <w:t xml:space="preserve"> there are </w:t>
-      </w:r>
-      <w:r>
-        <w:rPr>
-          <w:lang w:val="en-GB" w:eastAsia="en-GB"/>
-        </w:rPr>
-        <w:t>sufficient improvements</w:t>
-      </w:r>
-      <w:r>
-        <w:rPr>
-          <w:lang w:val="en-GB" w:eastAsia="en-GB"/>
-        </w:rPr>
-        <w:t xml:space="preserve"> I need to make in the future. </w:t>
-      </w:r>
-      <w:r>
-        <w:rPr>
-          <w:lang w:val="en-GB" w:eastAsia="en-GB"/>
-        </w:rPr>
-        <w:t>I have learn</w:t>
-      </w:r>
-      <w:r>
-        <w:rPr>
-          <w:lang w:val="en-GB" w:eastAsia="en-GB"/>
-        </w:rPr>
-        <w:t>ed</w:t>
-      </w:r>
-      <w:r>
-        <w:rPr>
-          <w:lang w:val="en-GB" w:eastAsia="en-GB"/>
-        </w:rPr>
-        <w:t xml:space="preserve"> about constraint programming and how </w:t>
-      </w:r>
-      <w:r>
-        <w:rPr>
-          <w:lang w:val="en-GB" w:eastAsia="en-GB"/>
-        </w:rPr>
-        <w:t>it</w:t>
-      </w:r>
-      <w:r>
-        <w:rPr>
-          <w:lang w:val="en-GB" w:eastAsia="en-GB"/>
-        </w:rPr>
-        <w:t xml:space="preserve"> can be </w:t>
-      </w:r>
-      <w:r>
-        <w:rPr>
-          <w:lang w:val="en-GB" w:eastAsia="en-GB"/>
-        </w:rPr>
-        <w:t>optimised</w:t>
-      </w:r>
-      <w:r>
-        <w:rPr>
-          <w:lang w:val="en-GB" w:eastAsia="en-GB"/>
-        </w:rPr>
-        <w:t xml:space="preserve"> to solve </w:t>
-      </w:r>
-      <w:r>
-        <w:rPr>
-          <w:lang w:val="en-GB" w:eastAsia="en-GB"/>
-        </w:rPr>
-        <w:t>various types</w:t>
-      </w:r>
-      <w:r>
-        <w:rPr>
-          <w:lang w:val="en-GB" w:eastAsia="en-GB"/>
-        </w:rPr>
-        <w:t xml:space="preserve"> of problems </w:t>
-      </w:r>
-      <w:r>
-        <w:rPr>
-          <w:lang w:val="en-GB" w:eastAsia="en-GB"/>
-        </w:rPr>
-        <w:t>efficiently,</w:t>
-      </w:r>
-      <w:r>
-        <w:rPr>
-          <w:lang w:val="en-GB" w:eastAsia="en-GB"/>
-        </w:rPr>
-        <w:t xml:space="preserve"> such as forward checking, arc consistency</w:t>
-      </w:r>
-      <w:r>
-        <w:rPr>
-          <w:lang w:val="en-GB" w:eastAsia="en-GB"/>
-        </w:rPr>
-        <w:t>,</w:t>
-      </w:r>
-      <w:r>
-        <w:rPr>
-          <w:lang w:val="en-GB" w:eastAsia="en-GB"/>
-        </w:rPr>
-        <w:t xml:space="preserve"> and more. However, my solvers can still be </w:t>
-      </w:r>
-      <w:r>
-        <w:rPr>
-          <w:lang w:val="en-GB" w:eastAsia="en-GB"/>
-        </w:rPr>
-        <w:t>improved. One</w:t>
-      </w:r>
-      <w:r>
-        <w:rPr>
-          <w:lang w:val="en-GB" w:eastAsia="en-GB"/>
-        </w:rPr>
-        <w:t xml:space="preserve"> way</w:t>
-      </w:r>
-      <w:r>
-        <w:rPr>
-          <w:lang w:val="en-GB" w:eastAsia="en-GB"/>
-        </w:rPr>
-        <w:t xml:space="preserve"> is to create a new solver </w:t>
-      </w:r>
-      <w:r>
-        <w:rPr>
-          <w:lang w:val="en-GB" w:eastAsia="en-GB"/>
-        </w:rPr>
-        <w:t>that</w:t>
-      </w:r>
-      <w:r>
-        <w:rPr>
-          <w:lang w:val="en-GB" w:eastAsia="en-GB"/>
-        </w:rPr>
-        <w:t xml:space="preserve"> </w:t>
-      </w:r>
-      <w:r>
-        <w:rPr>
-          <w:lang w:val="en-GB" w:eastAsia="en-GB"/>
-        </w:rPr>
-        <w:t>does not</w:t>
-      </w:r>
-      <w:r>
-        <w:rPr>
-          <w:lang w:val="en-GB" w:eastAsia="en-GB"/>
-        </w:rPr>
-        <w:t xml:space="preserve"> use recursion as much</w:t>
-      </w:r>
-      <w:r>
-        <w:rPr>
-          <w:lang w:val="en-GB" w:eastAsia="en-GB"/>
-        </w:rPr>
-        <w:t>. This</w:t>
-      </w:r>
-      <w:r>
-        <w:rPr>
-          <w:lang w:val="en-GB" w:eastAsia="en-GB"/>
-        </w:rPr>
-        <w:t xml:space="preserve"> is because recursive algorithms are </w:t>
-      </w:r>
-      <w:r>
-        <w:rPr>
-          <w:lang w:val="en-GB" w:eastAsia="en-GB"/>
-        </w:rPr>
-        <w:t>slow,</w:t>
-      </w:r>
-      <w:r>
-        <w:rPr>
-          <w:lang w:val="en-GB" w:eastAsia="en-GB"/>
-        </w:rPr>
-        <w:t xml:space="preserve"> especially as shown in the running time for the killer </w:t>
-      </w:r>
-      <w:r>
-        <w:rPr>
-          <w:lang w:val="en-GB" w:eastAsia="en-GB"/>
-        </w:rPr>
-        <w:t>Sudoku</w:t>
-      </w:r>
-      <w:r>
-        <w:rPr>
-          <w:lang w:val="en-GB" w:eastAsia="en-GB"/>
-        </w:rPr>
-        <w:t xml:space="preserve"> for harder puzzles. One other requirement I had for the solver was </w:t>
-      </w:r>
-      <w:r>
-        <w:rPr>
-          <w:lang w:val="en-GB" w:eastAsia="en-GB"/>
-        </w:rPr>
-        <w:t>to</w:t>
-      </w:r>
-      <w:r>
-        <w:rPr>
-          <w:lang w:val="en-GB" w:eastAsia="en-GB"/>
-        </w:rPr>
-        <w:t xml:space="preserve"> give hints as to how a solution was reached</w:t>
-      </w:r>
-      <w:r>
-        <w:rPr>
-          <w:lang w:val="en-GB" w:eastAsia="en-GB"/>
-        </w:rPr>
-        <w:t>. The</w:t>
-      </w:r>
-      <w:r>
-        <w:rPr>
-          <w:lang w:val="en-GB" w:eastAsia="en-GB"/>
-        </w:rPr>
-        <w:t xml:space="preserve"> current solvers do not do this. </w:t>
-      </w:r>
-      <w:r>
-        <w:rPr>
-          <w:lang w:val="en-GB" w:eastAsia="en-GB"/>
-        </w:rPr>
-        <w:t>Therefore, I will implement human-solving Sudoku and killer Sudoku algorithms in the new solver to logically find solutions, which will rely less on a recursive algorithm.</w:t>
-      </w:r>
-      <w:r>
-        <w:rPr>
-          <w:lang w:val="en-GB" w:eastAsia="en-GB"/>
-        </w:rPr>
-        <w:t xml:space="preserve"> </w:t>
-      </w:r>
-    </w:p>
-    <w:p>
-      <w:pPr>
-        <w:rPr>
-          <w:lang w:val="en-GB" w:eastAsia="en-GB"/>
-        </w:rPr>
-      </w:pPr>
-      <w:r>
-        <w:rPr>
-          <w:lang w:val="en-GB" w:eastAsia="en-GB"/>
-        </w:rPr>
-        <w:t xml:space="preserve">The next objective I stated, was to implement a machine vision model which would allow users to enter puzzles through images and return the solutions. I have described in Chapter </w:t>
-      </w:r>
-      <w:r>
-        <w:rPr>
-          <w:lang w:val="en-GB" w:eastAsia="en-GB"/>
-        </w:rPr>
-        <w:t>5</w:t>
-      </w:r>
-      <w:r>
-        <w:rPr>
-          <w:lang w:val="en-GB" w:eastAsia="en-GB"/>
-        </w:rPr>
-        <w:t xml:space="preserve"> my implementation for this, and it works well. However, the solution relies on a few assumptions to be </w:t>
-      </w:r>
-      <w:r>
-        <w:rPr>
-          <w:lang w:val="en-GB" w:eastAsia="en-GB"/>
-        </w:rPr>
-        <w:t>made,</w:t>
-      </w:r>
-      <w:r>
-        <w:rPr>
-          <w:lang w:val="en-GB" w:eastAsia="en-GB"/>
-        </w:rPr>
-        <w:t xml:space="preserve"> which unfortunately is unavoidable. The algorithm successfully extracts puzzles from the images and converts them to a human</w:t>
-      </w:r>
-      <w:r>
-        <w:rPr>
-          <w:lang w:val="en-GB" w:eastAsia="en-GB"/>
-        </w:rPr>
-        <w:t>-</w:t>
-      </w:r>
-      <w:r>
-        <w:rPr>
-          <w:lang w:val="en-GB" w:eastAsia="en-GB"/>
-        </w:rPr>
-        <w:t>readable form. One area the algorithm needs to improve in is the digit algorithm</w:t>
-      </w:r>
-      <w:r>
-        <w:rPr>
-          <w:lang w:val="en-GB" w:eastAsia="en-GB"/>
-        </w:rPr>
-        <w:t>. While</w:t>
-      </w:r>
-      <w:r>
-        <w:rPr>
-          <w:lang w:val="en-GB" w:eastAsia="en-GB"/>
-        </w:rPr>
-        <w:t xml:space="preserve"> the machine learning algorithm has a success rate of 98% on the test data, it seems to struggle </w:t>
-      </w:r>
-      <w:r>
-        <w:rPr>
-          <w:lang w:val="en-GB" w:eastAsia="en-GB"/>
-        </w:rPr>
-        <w:t>with</w:t>
-      </w:r>
-      <w:r>
-        <w:rPr>
-          <w:lang w:val="en-GB" w:eastAsia="en-GB"/>
-        </w:rPr>
-        <w:t xml:space="preserve"> classifying my data. </w:t>
-      </w:r>
-      <w:r>
-        <w:rPr>
-          <w:lang w:val="en-GB" w:eastAsia="en-GB"/>
-        </w:rPr>
-        <w:t>This causes a lot of misclassification and therefore requires the user to change the number manually more often.</w:t>
-      </w:r>
-      <w:r>
-        <w:rPr>
-          <w:lang w:val="en-GB" w:eastAsia="en-GB"/>
-        </w:rPr>
-        <w:t xml:space="preserve"> In the second semester</w:t>
-      </w:r>
-      <w:r>
-        <w:rPr>
-          <w:lang w:val="en-GB" w:eastAsia="en-GB"/>
-        </w:rPr>
-        <w:t>,</w:t>
-      </w:r>
-      <w:r>
-        <w:rPr>
-          <w:lang w:val="en-GB" w:eastAsia="en-GB"/>
-        </w:rPr>
-        <w:t xml:space="preserve"> I will aim to find the solution to this problem </w:t>
-      </w:r>
-      <w:r>
-        <w:rPr>
-          <w:lang w:val="en-GB" w:eastAsia="en-GB"/>
-        </w:rPr>
-        <w:t xml:space="preserve">and reduce the error rate of my algorithm. </w:t>
-      </w:r>
-    </w:p>
-    <w:p>
-      <w:pPr>
-        <w:rPr>
-          <w:lang w:val="en-GB" w:eastAsia="en-GB"/>
-        </w:rPr>
-      </w:pPr>
-    </w:p>
-    <w:p>
-      <w:pPr>
-        <w:rPr>
-          <w:lang w:val="en-GB" w:eastAsia="en-GB"/>
-        </w:rPr>
-      </w:pPr>
-    </w:p>
+        <w:rPr>
+          <w:lang w:val="en-GB" w:eastAsia="en-GB"/>
+        </w:rPr>
+      </w:pPr>
+      <w:r>
+        <w:rPr>
+          <w:lang w:val="en-GB" w:eastAsia="en-GB"/>
+        </w:rPr>
+        <w:t xml:space="preserve">In this report, I have discussed a solution for creating a Sudoku and Killer Sudoku solver using AI as well as using machine vision to import puzzles as images. As described in chapter 3, I have used the concept of constraint programming to implement the solvers. </w:t>
+      </w:r>
+      <w:r>
+        <w:rPr>
+          <w:lang w:val="en-GB" w:eastAsia="en-GB"/>
+        </w:rPr>
+        <w:t xml:space="preserve">The initial sections show that creating an algorithm to solve a Sudoku or killer Sudoku is not hard, however the difficulty lies in the efficiency. My initial solvers were slow, however, through efficient techniques such as forward checking, arc-consistency and dynamic variable checking, the solvers improved significantly. Figure 2 and Figure 5 also show that as the difficulty of the puzzle increases, the running time also increases which mimics human solving as well. </w:t>
+      </w:r>
+      <w:r>
+        <w:rPr>
+          <w:lang w:val="en-GB" w:eastAsia="en-GB"/>
+        </w:rPr>
+        <w:t xml:space="preserve">As for the machine vision, Chapter 5 describes my solution for converting the image into a machine-readable data structure. It starts with extracting the puzzle out of the image to remove unnecessary details and then straightens the image to fit inside a square. The next step is to split the image equally to obtain 81 images, with each image representing a single cell. For Sudoku, the number is extracted from the image and passed to a machine model to predict </w:t>
+      </w:r>
+      <w:r>
+        <w:rPr>
+          <w:lang w:val="en-GB" w:eastAsia="en-GB"/>
+        </w:rPr>
+        <w:t xml:space="preserve">what number it is, and the final output is a 2D array containing the puzzle. For killer Sudoku, the cage sub is extracted and sent to the machine learning model and extract the cages of each cell with the final output being a 2D array and a dictionary containing the cages. </w:t>
+      </w:r>
+    </w:p>
+    <w:p>
+      <w:pPr>
+        <w:rPr>
+          <w:lang w:val="en-GB" w:eastAsia="en-GB"/>
+        </w:rPr>
+      </w:pPr>
+      <w:r>
+        <w:rPr>
+          <w:lang w:val="en-GB" w:eastAsia="en-GB"/>
+        </w:rPr>
+        <w:t xml:space="preserve">In Chapter 6, I discuss my implementation of Sudoku and killer Sudoku puzzle generation. To generate a Sudoku puzzle, I have first created a full grid using the random function and then randomly remove numbers. To generate the difficulty, the algorithm removes an increasing number of values, therefore for tougher puzzle more values are removed. For killer Sudoku, once again a full grid is obtained, next the cages are generated by grouping a varying number of cells until all cells are in a cage where the cage sum is the sum of the values in the cell in the cage. Finally, to ensure puzzles are unique, the solvers are used to make sure the puzzle only contains a single solution otherwise, the algorithm restarts. The final major feature implemented are Sudoku and killer Sudoku techniques. Chapter 7 describes all the solve techniques I have implemented, including all the single, pair, triple techniques including rule of K. </w:t>
+      </w:r>
+    </w:p>
+    <w:p>
+      <w:pPr>
+        <w:rPr>
+          <w:lang w:val="en-GB" w:eastAsia="en-GB"/>
+        </w:rPr>
+      </w:pPr>
+    </w:p>
+    <w:p>
+      <w:pPr>
+        <w:rPr>
+          <w:lang w:val="en-GB" w:eastAsia="en-GB"/>
+        </w:rPr>
+      </w:pPr>
+    </w:p>
+    <w:p>
+      <w:pPr>
+        <w:rPr>
+          <w:lang w:val="en-GB" w:eastAsia="en-GB"/>
+        </w:rPr>
+      </w:pPr>
+    </w:p>
+    <w:bookmarkStart w:id="50" w:name="_Hlk158647729" w:displacedByCustomXml="next"/>
     <w:bookmarkStart w:id="51" w:name="_Toc158280476" w:displacedByCustomXml="next"/>
     <w:sdt>
       <w:sdtPr>
@@ -41744,6 +41756,7 @@
         <w:pStyle w:val="Heading1"/>
       </w:pPr>
       <w:bookmarkStart w:id="52" w:name="_Toc158280477"/>
+      <w:bookmarkEnd w:id="50"/>
       <w:r>
         <w:lastRenderedPageBreak/>
         <w:t>Appendix</w:t>
@@ -43137,9 +43150,14 @@
       </w:pPr>
       <w:bookmarkStart w:id="57" w:name="_Toc158280482"/>
       <w:r>
-        <w:t>Code snippets</w:t>
+        <w:t xml:space="preserve">Code </w:t>
+      </w:r>
+      <w:proofErr w:type="gramStart"/>
+      <w:r>
+        <w:t>snippets</w:t>
       </w:r>
       <w:bookmarkEnd w:id="57"/>
+      <w:proofErr w:type="gramEnd"/>
     </w:p>
     <w:p>
       <w:pPr>
@@ -43224,7 +43242,25 @@
           <w:iCs/>
           <w:lang w:eastAsia="en-GB"/>
         </w:rPr>
-        <w:t xml:space="preserve">        Given a range of cells to be removed, It generates a unique Sudoku </w:t>
+        <w:t xml:space="preserve">        Given a range of cells to be removed, </w:t>
+      </w:r>
+      <w:proofErr w:type="gramStart"/>
+      <w:r>
+        <w:rPr>
+          <w:i/>
+          <w:iCs/>
+          <w:lang w:eastAsia="en-GB"/>
+        </w:rPr>
+        <w:t>It</w:t>
+      </w:r>
+      <w:proofErr w:type="gramEnd"/>
+      <w:r>
+        <w:rPr>
+          <w:i/>
+          <w:iCs/>
+          <w:lang w:eastAsia="en-GB"/>
+        </w:rPr>
+        <w:t xml:space="preserve"> generates a unique Sudoku </w:t>
       </w:r>
     </w:p>
     <w:p>
@@ -43603,7 +43639,25 @@
           <w:iCs/>
           <w:lang w:eastAsia="en-GB"/>
         </w:rPr>
-        <w:t># if the current grid cannot be reduced any further then</w:t>
+        <w:t xml:space="preserve"># </w:t>
+      </w:r>
+      <w:proofErr w:type="gramStart"/>
+      <w:r>
+        <w:rPr>
+          <w:i/>
+          <w:iCs/>
+          <w:lang w:eastAsia="en-GB"/>
+        </w:rPr>
+        <w:t>if</w:t>
+      </w:r>
+      <w:proofErr w:type="gramEnd"/>
+      <w:r>
+        <w:rPr>
+          <w:i/>
+          <w:iCs/>
+          <w:lang w:eastAsia="en-GB"/>
+        </w:rPr>
+        <w:t xml:space="preserve"> the current grid cannot be reduced any further then</w:t>
       </w:r>
     </w:p>
     <w:p>
@@ -44165,216 +44219,207 @@
           <w:iCs/>
           <w:lang w:eastAsia="en-GB"/>
         </w:rPr>
-        <w:t># if not a unique solution, revert the change</w:t>
-      </w:r>
-    </w:p>
-    <w:p>
-      <w:pPr>
-        <w:pStyle w:val="Code"/>
-        <w:rPr>
-          <w:lang w:eastAsia="en-GB"/>
-        </w:rPr>
-      </w:pPr>
-      <w:r>
-        <w:rPr>
-          <w:lang w:eastAsia="en-GB"/>
-        </w:rPr>
-        <w:t xml:space="preserve">                    </w:t>
-      </w:r>
-      <w:proofErr w:type="spellStart"/>
+        <w:t xml:space="preserve"># </w:t>
+      </w:r>
+      <w:proofErr w:type="gramStart"/>
       <w:r>
         <w:rPr>
           <w:i/>
           <w:iCs/>
           <w:lang w:eastAsia="en-GB"/>
         </w:rPr>
-        <w:t>self</w:t>
-      </w:r>
-      <w:r>
-        <w:rPr>
-          <w:lang w:eastAsia="en-GB"/>
-        </w:rPr>
-        <w:t>.grid</w:t>
-      </w:r>
-      <w:proofErr w:type="spellEnd"/>
-      <w:r>
-        <w:rPr>
-          <w:lang w:eastAsia="en-GB"/>
-        </w:rPr>
-        <w:t xml:space="preserve">[x][y] = </w:t>
-      </w:r>
-      <w:proofErr w:type="spellStart"/>
-      <w:r>
-        <w:rPr>
-          <w:lang w:eastAsia="en-GB"/>
-        </w:rPr>
-        <w:t>removed_value</w:t>
-      </w:r>
-      <w:proofErr w:type="spellEnd"/>
-    </w:p>
-    <w:p>
-      <w:pPr>
-        <w:pStyle w:val="Code"/>
-        <w:rPr>
-          <w:lang w:eastAsia="en-GB"/>
-        </w:rPr>
-      </w:pPr>
-      <w:r>
-        <w:rPr>
-          <w:lang w:eastAsia="en-GB"/>
-        </w:rPr>
-        <w:t xml:space="preserve">        </w:t>
-      </w:r>
+        <w:t>if</w:t>
+      </w:r>
+      <w:proofErr w:type="gramEnd"/>
       <w:r>
         <w:rPr>
           <w:i/>
           <w:iCs/>
           <w:lang w:eastAsia="en-GB"/>
         </w:rPr>
-        <w:t>return</w:t>
-      </w:r>
-      <w:r>
-        <w:rPr>
-          <w:lang w:eastAsia="en-GB"/>
-        </w:rPr>
-        <w:t xml:space="preserve"> True</w:t>
+        <w:t xml:space="preserve"> not a unique solution, revert the change</w:t>
       </w:r>
     </w:p>
     <w:p>
       <w:pPr>
         <w:pStyle w:val="Code"/>
         <w:rPr>
-          <w:color w:val="000000" w:themeColor="text1"/>
-          <w:lang w:eastAsia="en-GB"/>
-        </w:rPr>
-      </w:pPr>
-    </w:p>
-    <w:p>
-      <w:pPr>
-        <w:pStyle w:val="Code"/>
-        <w:rPr>
-          <w:color w:val="000000" w:themeColor="text1"/>
-          <w:lang w:eastAsia="en-GB"/>
-        </w:rPr>
-      </w:pPr>
-    </w:p>
-    <w:p>
-      <w:pPr>
-        <w:pStyle w:val="Heading3"/>
-        <w:rPr>
-          <w:lang w:eastAsia="en-GB"/>
-        </w:rPr>
-      </w:pPr>
-      <w:r>
-        <w:rPr>
-          <w:lang w:eastAsia="en-GB"/>
-        </w:rPr>
-        <w:t>Snippet 2</w:t>
-      </w:r>
-    </w:p>
-    <w:p>
-      <w:pPr>
-        <w:rPr>
-          <w:lang w:val="en-GB" w:eastAsia="en-GB"/>
-        </w:rPr>
-      </w:pPr>
-    </w:p>
-    <w:p>
-      <w:pPr>
-        <w:pStyle w:val="Code"/>
-        <w:rPr>
-          <w:color w:val="000000" w:themeColor="text1"/>
-          <w:lang w:eastAsia="en-GB"/>
-        </w:rPr>
-      </w:pPr>
-      <w:r>
-        <w:rPr>
-          <w:color w:val="A6ACCD"/>
-          <w:lang w:eastAsia="en-GB"/>
-        </w:rPr>
-        <w:t xml:space="preserve">    </w:t>
-      </w:r>
-      <w:r>
-        <w:rPr>
-          <w:color w:val="000000" w:themeColor="text1"/>
-          <w:lang w:eastAsia="en-GB"/>
-        </w:rPr>
-        <w:t xml:space="preserve">def </w:t>
+          <w:lang w:eastAsia="en-GB"/>
+        </w:rPr>
+      </w:pPr>
+      <w:r>
+        <w:rPr>
+          <w:lang w:eastAsia="en-GB"/>
+        </w:rPr>
+        <w:t xml:space="preserve">                    </w:t>
       </w:r>
       <w:proofErr w:type="spellStart"/>
-      <w:r>
-        <w:rPr>
-          <w:color w:val="000000" w:themeColor="text1"/>
-          <w:lang w:eastAsia="en-GB"/>
-        </w:rPr>
-        <w:t>findConnectCells</w:t>
-      </w:r>
-      <w:proofErr w:type="spellEnd"/>
-      <w:r>
-        <w:rPr>
-          <w:color w:val="000000" w:themeColor="text1"/>
-          <w:lang w:eastAsia="en-GB"/>
-        </w:rPr>
-        <w:t xml:space="preserve">(self, </w:t>
-      </w:r>
-      <w:proofErr w:type="spellStart"/>
-      <w:r>
-        <w:rPr>
-          <w:color w:val="000000" w:themeColor="text1"/>
-          <w:lang w:eastAsia="en-GB"/>
-        </w:rPr>
-        <w:t>num</w:t>
-      </w:r>
-      <w:proofErr w:type="spellEnd"/>
-      <w:r>
-        <w:rPr>
-          <w:color w:val="000000" w:themeColor="text1"/>
-          <w:lang w:eastAsia="en-GB"/>
-        </w:rPr>
-        <w:t>, cell, visited):</w:t>
-      </w:r>
-    </w:p>
-    <w:p>
-      <w:pPr>
-        <w:pStyle w:val="Code"/>
-        <w:rPr>
-          <w:color w:val="000000" w:themeColor="text1"/>
-          <w:lang w:eastAsia="en-GB"/>
-        </w:rPr>
-      </w:pPr>
-      <w:r>
-        <w:rPr>
-          <w:color w:val="000000" w:themeColor="text1"/>
-          <w:lang w:eastAsia="en-GB"/>
-        </w:rPr>
-        <w:t xml:space="preserve">        </w:t>
-      </w:r>
       <w:r>
         <w:rPr>
           <w:i/>
           <w:iCs/>
-          <w:color w:val="000000" w:themeColor="text1"/>
-          <w:lang w:eastAsia="en-GB"/>
-        </w:rPr>
-        <w:t>'''</w:t>
-      </w:r>
+          <w:lang w:eastAsia="en-GB"/>
+        </w:rPr>
+        <w:t>self</w:t>
+      </w:r>
+      <w:r>
+        <w:rPr>
+          <w:lang w:eastAsia="en-GB"/>
+        </w:rPr>
+        <w:t>.grid</w:t>
+      </w:r>
+      <w:proofErr w:type="spellEnd"/>
+      <w:r>
+        <w:rPr>
+          <w:lang w:eastAsia="en-GB"/>
+        </w:rPr>
+        <w:t xml:space="preserve">[x][y] = </w:t>
+      </w:r>
+      <w:proofErr w:type="spellStart"/>
+      <w:r>
+        <w:rPr>
+          <w:lang w:eastAsia="en-GB"/>
+        </w:rPr>
+        <w:t>removed_value</w:t>
+      </w:r>
+      <w:proofErr w:type="spellEnd"/>
     </w:p>
     <w:p>
       <w:pPr>
         <w:pStyle w:val="Code"/>
         <w:rPr>
-          <w:color w:val="000000" w:themeColor="text1"/>
-          <w:lang w:eastAsia="en-GB"/>
-        </w:rPr>
-      </w:pPr>
+          <w:lang w:eastAsia="en-GB"/>
+        </w:rPr>
+      </w:pPr>
+      <w:r>
+        <w:rPr>
+          <w:lang w:eastAsia="en-GB"/>
+        </w:rPr>
+        <w:t xml:space="preserve">        </w:t>
+      </w:r>
       <w:r>
         <w:rPr>
           <w:i/>
           <w:iCs/>
-          <w:color w:val="000000" w:themeColor="text1"/>
-          <w:lang w:eastAsia="en-GB"/>
-        </w:rPr>
-        <w:t xml:space="preserve">        Tries to find cells to form a cage of specific </w:t>
+          <w:lang w:eastAsia="en-GB"/>
+        </w:rPr>
+        <w:t>return</w:t>
+      </w:r>
+      <w:r>
+        <w:rPr>
+          <w:lang w:eastAsia="en-GB"/>
+        </w:rPr>
+        <w:t xml:space="preserve"> True</w:t>
+      </w:r>
+    </w:p>
+    <w:p>
+      <w:pPr>
+        <w:pStyle w:val="Code"/>
+        <w:rPr>
+          <w:color w:val="000000" w:themeColor="text1"/>
+          <w:lang w:eastAsia="en-GB"/>
+        </w:rPr>
+      </w:pPr>
+    </w:p>
+    <w:p>
+      <w:pPr>
+        <w:pStyle w:val="Code"/>
+        <w:rPr>
+          <w:color w:val="000000" w:themeColor="text1"/>
+          <w:lang w:eastAsia="en-GB"/>
+        </w:rPr>
+      </w:pPr>
+    </w:p>
+    <w:p>
+      <w:pPr>
+        <w:pStyle w:val="Heading3"/>
+        <w:rPr>
+          <w:lang w:eastAsia="en-GB"/>
+        </w:rPr>
+      </w:pPr>
+      <w:r>
+        <w:rPr>
+          <w:lang w:eastAsia="en-GB"/>
+        </w:rPr>
+        <w:t>Snippet 2</w:t>
+      </w:r>
+    </w:p>
+    <w:p>
+      <w:pPr>
+        <w:rPr>
+          <w:lang w:val="en-GB" w:eastAsia="en-GB"/>
+        </w:rPr>
+      </w:pPr>
+    </w:p>
+    <w:p>
+      <w:pPr>
+        <w:pStyle w:val="Code"/>
+        <w:rPr>
+          <w:color w:val="000000" w:themeColor="text1"/>
+          <w:lang w:eastAsia="en-GB"/>
+        </w:rPr>
+      </w:pPr>
+      <w:r>
+        <w:rPr>
+          <w:color w:val="A6ACCD"/>
+          <w:lang w:eastAsia="en-GB"/>
+        </w:rPr>
+        <w:t xml:space="preserve">    </w:t>
+      </w:r>
+      <w:r>
+        <w:rPr>
+          <w:color w:val="000000" w:themeColor="text1"/>
+          <w:lang w:eastAsia="en-GB"/>
+        </w:rPr>
+        <w:t xml:space="preserve">def </w:t>
+      </w:r>
+      <w:proofErr w:type="spellStart"/>
+      <w:r>
+        <w:rPr>
+          <w:color w:val="000000" w:themeColor="text1"/>
+          <w:lang w:eastAsia="en-GB"/>
+        </w:rPr>
+        <w:t>findConnectCells</w:t>
+      </w:r>
+      <w:proofErr w:type="spellEnd"/>
+      <w:r>
+        <w:rPr>
+          <w:color w:val="000000" w:themeColor="text1"/>
+          <w:lang w:eastAsia="en-GB"/>
+        </w:rPr>
+        <w:t xml:space="preserve">(self, </w:t>
+      </w:r>
+      <w:proofErr w:type="spellStart"/>
+      <w:r>
+        <w:rPr>
+          <w:color w:val="000000" w:themeColor="text1"/>
+          <w:lang w:eastAsia="en-GB"/>
+        </w:rPr>
+        <w:t>num</w:t>
+      </w:r>
+      <w:proofErr w:type="spellEnd"/>
+      <w:r>
+        <w:rPr>
+          <w:color w:val="000000" w:themeColor="text1"/>
+          <w:lang w:eastAsia="en-GB"/>
+        </w:rPr>
+        <w:t>, cell, visited):</w:t>
+      </w:r>
+    </w:p>
+    <w:p>
+      <w:pPr>
+        <w:pStyle w:val="Code"/>
+        <w:rPr>
+          <w:color w:val="000000" w:themeColor="text1"/>
+          <w:lang w:eastAsia="en-GB"/>
+        </w:rPr>
+      </w:pPr>
+      <w:r>
+        <w:rPr>
+          <w:color w:val="000000" w:themeColor="text1"/>
+          <w:lang w:eastAsia="en-GB"/>
+        </w:rPr>
+        <w:t xml:space="preserve">        </w:t>
       </w:r>
       <w:r>
         <w:rPr>
@@ -44383,17 +44428,8 @@
           <w:color w:val="000000" w:themeColor="text1"/>
           <w:lang w:eastAsia="en-GB"/>
         </w:rPr>
-        <w:t>lengths.</w:t>
-      </w:r>
-    </w:p>
-    <w:p>
-      <w:pPr>
-        <w:pStyle w:val="Code"/>
-        <w:rPr>
-          <w:color w:val="000000" w:themeColor="text1"/>
-          <w:lang w:eastAsia="en-GB"/>
-        </w:rPr>
-      </w:pPr>
+        <w:t>'''</w:t>
+      </w:r>
     </w:p>
     <w:p>
       <w:pPr>
@@ -44410,17 +44446,8 @@
           <w:color w:val="000000" w:themeColor="text1"/>
           <w:lang w:eastAsia="en-GB"/>
         </w:rPr>
-        <w:t>        parameters:</w:t>
-      </w:r>
-    </w:p>
-    <w:p>
-      <w:pPr>
-        <w:pStyle w:val="Code"/>
-        <w:rPr>
-          <w:color w:val="000000" w:themeColor="text1"/>
-          <w:lang w:eastAsia="en-GB"/>
-        </w:rPr>
-      </w:pPr>
+        <w:t xml:space="preserve">        Tries to find cells to form a cage of specific </w:t>
+      </w:r>
       <w:r>
         <w:rPr>
           <w:i/>
@@ -44428,6 +44455,51 @@
           <w:color w:val="000000" w:themeColor="text1"/>
           <w:lang w:eastAsia="en-GB"/>
         </w:rPr>
+        <w:t>lengths.</w:t>
+      </w:r>
+    </w:p>
+    <w:p>
+      <w:pPr>
+        <w:pStyle w:val="Code"/>
+        <w:rPr>
+          <w:color w:val="000000" w:themeColor="text1"/>
+          <w:lang w:eastAsia="en-GB"/>
+        </w:rPr>
+      </w:pPr>
+    </w:p>
+    <w:p>
+      <w:pPr>
+        <w:pStyle w:val="Code"/>
+        <w:rPr>
+          <w:color w:val="000000" w:themeColor="text1"/>
+          <w:lang w:eastAsia="en-GB"/>
+        </w:rPr>
+      </w:pPr>
+      <w:r>
+        <w:rPr>
+          <w:i/>
+          <w:iCs/>
+          <w:color w:val="000000" w:themeColor="text1"/>
+          <w:lang w:eastAsia="en-GB"/>
+        </w:rPr>
+        <w:t>        parameters:</w:t>
+      </w:r>
+    </w:p>
+    <w:p>
+      <w:pPr>
+        <w:pStyle w:val="Code"/>
+        <w:rPr>
+          <w:color w:val="000000" w:themeColor="text1"/>
+          <w:lang w:eastAsia="en-GB"/>
+        </w:rPr>
+      </w:pPr>
+      <w:r>
+        <w:rPr>
+          <w:i/>
+          <w:iCs/>
+          <w:color w:val="000000" w:themeColor="text1"/>
+          <w:lang w:eastAsia="en-GB"/>
+        </w:rPr>
         <w:lastRenderedPageBreak/>
         <w:t xml:space="preserve">        </w:t>
       </w:r>
@@ -46020,9 +46092,18 @@
           <w:color w:val="000000" w:themeColor="text1"/>
           <w:lang w:eastAsia="en-GB"/>
         </w:rPr>
-        <w:t>current_cells</w:t>
+        <w:t>current_</w:t>
+      </w:r>
+      <w:proofErr w:type="gramStart"/>
+      <w:r>
+        <w:rPr>
+          <w:color w:val="000000" w:themeColor="text1"/>
+          <w:lang w:eastAsia="en-GB"/>
+        </w:rPr>
+        <w:t>cells</w:t>
       </w:r>
       <w:proofErr w:type="spellEnd"/>
+      <w:proofErr w:type="gramEnd"/>
     </w:p>
     <w:p>
       <w:pPr>
@@ -46297,21 +46378,7 @@
         <w:rPr>
           <w:lang w:eastAsia="en-GB"/>
         </w:rPr>
-        <w:t xml:space="preserve">] in </w:t>
-      </w:r>
-      <w:proofErr w:type="spellStart"/>
-      <w:r>
-        <w:rPr>
-          <w:lang w:eastAsia="en-GB"/>
-        </w:rPr>
-        <w:t>singleCells</w:t>
-      </w:r>
-      <w:proofErr w:type="spellEnd"/>
-      <w:r>
-        <w:rPr>
-          <w:lang w:eastAsia="en-GB"/>
-        </w:rPr>
-        <w:t>:</w:t>
+        <w:t>] in singleCells:</w:t>
       </w:r>
     </w:p>
     <w:p>
@@ -46671,8 +46738,16 @@
         <w:rPr>
           <w:lang w:eastAsia="en-GB"/>
         </w:rPr>
-        <w:t xml:space="preserve"> message, domain</w:t>
-      </w:r>
+        <w:t xml:space="preserve"> message, </w:t>
+      </w:r>
+      <w:proofErr w:type="gramStart"/>
+      <w:r>
+        <w:rPr>
+          <w:lang w:eastAsia="en-GB"/>
+        </w:rPr>
+        <w:t>domain</w:t>
+      </w:r>
+      <w:proofErr w:type="gramEnd"/>
     </w:p>
     <w:p>
       <w:pPr>
@@ -47337,8 +47412,16 @@
         <w:rPr>
           <w:lang w:eastAsia="en-GB"/>
         </w:rPr>
-        <w:t xml:space="preserve"> message, domain</w:t>
-      </w:r>
+        <w:t xml:space="preserve"> message, </w:t>
+      </w:r>
+      <w:proofErr w:type="gramStart"/>
+      <w:r>
+        <w:rPr>
+          <w:lang w:eastAsia="en-GB"/>
+        </w:rPr>
+        <w:t>domain</w:t>
+      </w:r>
+      <w:proofErr w:type="gramEnd"/>
     </w:p>
     <w:p>
       <w:pPr>
@@ -47697,21 +47780,7 @@
         <w:rPr>
           <w:lang w:eastAsia="en-GB"/>
         </w:rPr>
-        <w:t xml:space="preserve"> in domain[</w:t>
-      </w:r>
-      <w:proofErr w:type="spellStart"/>
-      <w:r>
-        <w:rPr>
-          <w:lang w:eastAsia="en-GB"/>
-        </w:rPr>
-        <w:t>i</w:t>
-      </w:r>
-      <w:proofErr w:type="spellEnd"/>
-      <w:r>
-        <w:rPr>
-          <w:lang w:eastAsia="en-GB"/>
-        </w:rPr>
-        <w:t>][j]:</w:t>
+        <w:t xml:space="preserve"> in domain[i][j]:</w:t>
       </w:r>
     </w:p>
     <w:p>
@@ -48033,8 +48102,16 @@
         <w:rPr>
           <w:lang w:eastAsia="en-GB"/>
         </w:rPr>
-        <w:t xml:space="preserve"> message, domain</w:t>
-      </w:r>
+        <w:t xml:space="preserve"> message, </w:t>
+      </w:r>
+      <w:proofErr w:type="gramStart"/>
+      <w:r>
+        <w:rPr>
+          <w:lang w:eastAsia="en-GB"/>
+        </w:rPr>
+        <w:t>domain</w:t>
+      </w:r>
+      <w:proofErr w:type="gramEnd"/>
     </w:p>
     <w:p>
       <w:pPr>
@@ -49494,58 +49571,36 @@
         <w:rPr>
           <w:lang w:eastAsia="en-GB"/>
         </w:rPr>
-        <w:t xml:space="preserve"> == </w:t>
+        <w:t xml:space="preserve"> == outFilledArea:</w:t>
+      </w:r>
+    </w:p>
+    <w:p>
+      <w:pPr>
+        <w:pStyle w:val="Code"/>
+        <w:rPr>
+          <w:lang w:eastAsia="en-GB"/>
+        </w:rPr>
+      </w:pPr>
+      <w:r>
+        <w:rPr>
+          <w:lang w:eastAsia="en-GB"/>
+        </w:rPr>
+        <w:t xml:space="preserve">                        total -= </w:t>
       </w:r>
       <w:proofErr w:type="spellStart"/>
       <w:r>
         <w:rPr>
           <w:lang w:eastAsia="en-GB"/>
         </w:rPr>
-        <w:t>outFilledArea</w:t>
+        <w:t>cageSum</w:t>
       </w:r>
       <w:proofErr w:type="spellEnd"/>
       <w:r>
         <w:rPr>
           <w:lang w:eastAsia="en-GB"/>
         </w:rPr>
-        <w:t>:</w:t>
-      </w:r>
-    </w:p>
-    <w:p>
-      <w:pPr>
-        <w:pStyle w:val="Code"/>
-        <w:rPr>
-          <w:lang w:eastAsia="en-GB"/>
-        </w:rPr>
-      </w:pPr>
-      <w:r>
-        <w:rPr>
-          <w:lang w:eastAsia="en-GB"/>
-        </w:rPr>
-        <w:t xml:space="preserve">                        total -= </w:t>
-      </w:r>
-      <w:proofErr w:type="spellStart"/>
-      <w:r>
-        <w:rPr>
-          <w:lang w:eastAsia="en-GB"/>
-        </w:rPr>
-        <w:t>cageSum</w:t>
-      </w:r>
-      <w:proofErr w:type="spellEnd"/>
-      <w:r>
-        <w:rPr>
-          <w:lang w:eastAsia="en-GB"/>
-        </w:rPr>
-        <w:t xml:space="preserve"> - </w:t>
-      </w:r>
-      <w:proofErr w:type="spellStart"/>
-      <w:r>
-        <w:rPr>
-          <w:lang w:eastAsia="en-GB"/>
-        </w:rPr>
-        <w:t>outAmount</w:t>
-      </w:r>
-      <w:proofErr w:type="spellEnd"/>
+        <w:t xml:space="preserve"> - outAmount</w:t>
+      </w:r>
     </w:p>
     <w:p>
       <w:pPr>
@@ -49616,21 +49671,7 @@
         <w:rPr>
           <w:lang w:eastAsia="en-GB"/>
         </w:rPr>
-        <w:t xml:space="preserve"> </w:t>
-      </w:r>
-      <w:proofErr w:type="spellStart"/>
-      <w:r>
-        <w:rPr>
-          <w:lang w:eastAsia="en-GB"/>
-        </w:rPr>
-        <w:t>len</w:t>
-      </w:r>
-      <w:proofErr w:type="spellEnd"/>
-      <w:r>
-        <w:rPr>
-          <w:lang w:eastAsia="en-GB"/>
-        </w:rPr>
-        <w:t>(width) == 0:</w:t>
+        <w:t xml:space="preserve"> len(width) == 0:</w:t>
       </w:r>
     </w:p>
     <w:p>
@@ -49976,7 +50017,31 @@
         <w:rPr>
           <w:lang w:eastAsia="en-GB"/>
         </w:rPr>
-        <w:t>        message = "rule of k in row", row</w:t>
+        <w:t xml:space="preserve">        message = </w:t>
+      </w:r>
+      <w:r>
+        <w:rPr>
+          <w:lang w:eastAsia="en-GB"/>
+        </w:rPr>
+        <w:t>“</w:t>
+      </w:r>
+      <w:r>
+        <w:rPr>
+          <w:lang w:eastAsia="en-GB"/>
+        </w:rPr>
+        <w:t>rule of k in row</w:t>
+      </w:r>
+      <w:r>
+        <w:rPr>
+          <w:lang w:eastAsia="en-GB"/>
+        </w:rPr>
+        <w:t>”</w:t>
+      </w:r>
+      <w:r>
+        <w:rPr>
+          <w:lang w:eastAsia="en-GB"/>
+        </w:rPr>
+        <w:t>, row</w:t>
       </w:r>
     </w:p>
     <w:p>
@@ -50040,8 +50105,16 @@
         <w:rPr>
           <w:lang w:eastAsia="en-GB"/>
         </w:rPr>
-        <w:t>, total, domain), message</w:t>
-      </w:r>
+        <w:t xml:space="preserve">, total, domain), </w:t>
+      </w:r>
+      <w:proofErr w:type="gramStart"/>
+      <w:r>
+        <w:rPr>
+          <w:lang w:eastAsia="en-GB"/>
+        </w:rPr>
+        <w:t>message</w:t>
+      </w:r>
+      <w:proofErr w:type="gramEnd"/>
     </w:p>
     <w:p>
       <w:pPr>

</xml_diff>